<commit_message>
chore: remove the old content from the interprocess communication doc as it wasn't practical enough
</commit_message>
<xml_diff>
--- a/communication-in-microservices/overview-of-inter-process-communication.docx
+++ b/communication-in-microservices/overview-of-inter-process-communication.docx
@@ -7,2860 +7,10 @@
         <w:pStyle w:val="Title"/>
       </w:pPr>
       <w:r>
-        <w:t>Communication in</w:t>
-      </w:r>
-      <w:r>
-        <w:t xml:space="preserve"> Microservices</w:t>
-      </w:r>
-      <w:r>
-        <w:t>, The Concepts</w:t>
-      </w:r>
-    </w:p>
-    <w:p>
-      <w:pPr>
-        <w:autoSpaceDE w:val="0"/>
-        <w:autoSpaceDN w:val="0"/>
-        <w:adjustRightInd w:val="0"/>
-        <w:spacing w:after="0"/>
-        <w:rPr>
-          <w:rFonts w:ascii="NewBaskervilleStd-Roman" w:hAnsi="NewBaskervilleStd-Roman" w:cs="NewBaskervilleStd-Roman"/>
-          <w:color w:val="262626"/>
-          <w:sz w:val="20"/>
-          <w:szCs w:val="20"/>
-        </w:rPr>
-      </w:pPr>
-      <w:r>
-        <w:t>In this document we talk about methods for microservices to instruct and request action from other microservices</w:t>
-      </w:r>
-      <w:r>
-        <w:t xml:space="preserve">. </w:t>
-      </w:r>
-      <w:r>
-        <w:rPr>
-          <w:rFonts w:ascii="NewBaskervilleStd-Roman" w:hAnsi="NewBaskervilleStd-Roman" w:cs="NewBaskervilleStd-Roman"/>
-          <w:color w:val="262626"/>
-          <w:sz w:val="20"/>
-          <w:szCs w:val="20"/>
-        </w:rPr>
-        <w:t>Most mature microservice applications will mix both synchronous and asynchronous interaction styles.</w:t>
-      </w:r>
-    </w:p>
-    <w:p>
-      <w:pPr>
-        <w:autoSpaceDE w:val="0"/>
-        <w:autoSpaceDN w:val="0"/>
-        <w:adjustRightInd w:val="0"/>
-        <w:spacing w:after="0"/>
-        <w:rPr>
-          <w:rFonts w:ascii="NewBaskervilleStd-Roman" w:hAnsi="NewBaskervilleStd-Roman" w:cs="NewBaskervilleStd-Roman"/>
-          <w:color w:val="262626"/>
-          <w:sz w:val="20"/>
-          <w:szCs w:val="20"/>
-        </w:rPr>
-      </w:pPr>
-    </w:p>
-    <w:p>
-      <w:pPr>
-        <w:autoSpaceDE w:val="0"/>
-        <w:autoSpaceDN w:val="0"/>
-        <w:adjustRightInd w:val="0"/>
-        <w:spacing w:after="0"/>
-        <w:rPr>
-          <w:rFonts w:ascii="NewBaskervilleStd-Roman" w:hAnsi="NewBaskervilleStd-Roman" w:cs="NewBaskervilleStd-Roman"/>
-          <w:color w:val="262626"/>
-          <w:sz w:val="20"/>
-          <w:szCs w:val="20"/>
-        </w:rPr>
-      </w:pPr>
-      <w:r>
-        <w:rPr>
-          <w:rFonts w:ascii="NewBaskervilleStd-Roman" w:hAnsi="NewBaskervilleStd-Roman" w:cs="NewBaskervilleStd-Roman"/>
-          <w:color w:val="262626"/>
-          <w:sz w:val="20"/>
-          <w:szCs w:val="20"/>
-        </w:rPr>
-        <w:t>What we want is smart endpoints and dumb pipes.</w:t>
-      </w:r>
-      <w:r>
-        <w:rPr>
-          <w:rFonts w:ascii="NewBaskervilleStd-Roman" w:hAnsi="NewBaskervilleStd-Roman" w:cs="NewBaskervilleStd-Roman"/>
-          <w:color w:val="262626"/>
-          <w:sz w:val="20"/>
-          <w:szCs w:val="20"/>
-        </w:rPr>
-        <w:t xml:space="preserve"> Take the following with a grain of salt but,</w:t>
-      </w:r>
-      <w:r>
-        <w:rPr>
-          <w:rFonts w:ascii="NewBaskervilleStd-Roman" w:hAnsi="NewBaskervilleStd-Roman" w:cs="NewBaskervilleStd-Roman"/>
-          <w:color w:val="262626"/>
-          <w:sz w:val="20"/>
-          <w:szCs w:val="20"/>
-        </w:rPr>
-        <w:t xml:space="preserve"> I think what the mean by this is that the actual services must know who they should communicate with etc. but </w:t>
-      </w:r>
-      <w:r>
-        <w:rPr>
-          <w:rFonts w:ascii="NewBaskervilleStd-Roman" w:hAnsi="NewBaskervilleStd-Roman" w:cs="NewBaskervilleStd-Roman"/>
-          <w:color w:val="262626"/>
-          <w:sz w:val="20"/>
-          <w:szCs w:val="20"/>
-        </w:rPr>
-        <w:t>communication brokers as a part of the platform layer</w:t>
-      </w:r>
-      <w:r>
-        <w:rPr>
-          <w:rFonts w:ascii="NewBaskervilleStd-Roman" w:hAnsi="NewBaskervilleStd-Roman" w:cs="NewBaskervilleStd-Roman"/>
-          <w:color w:val="262626"/>
-          <w:sz w:val="20"/>
-          <w:szCs w:val="20"/>
-        </w:rPr>
-        <w:t xml:space="preserve"> for example</w:t>
-      </w:r>
-      <w:r>
-        <w:rPr>
-          <w:rFonts w:ascii="NewBaskervilleStd-Roman" w:hAnsi="NewBaskervilleStd-Roman" w:cs="NewBaskervilleStd-Roman"/>
-          <w:color w:val="262626"/>
-          <w:sz w:val="20"/>
-          <w:szCs w:val="20"/>
-        </w:rPr>
-        <w:t xml:space="preserve"> must be agnostic to who is using them.</w:t>
-      </w:r>
-    </w:p>
-    <w:p>
-      <w:pPr>
-        <w:autoSpaceDE w:val="0"/>
-        <w:autoSpaceDN w:val="0"/>
-        <w:adjustRightInd w:val="0"/>
-        <w:spacing w:after="0"/>
-        <w:rPr>
-          <w:rFonts w:ascii="NewBaskervilleStd-Roman" w:hAnsi="NewBaskervilleStd-Roman" w:cs="NewBaskervilleStd-Roman"/>
-          <w:color w:val="262626"/>
-          <w:sz w:val="20"/>
-          <w:szCs w:val="20"/>
-        </w:rPr>
-      </w:pPr>
-    </w:p>
-    <w:p>
-      <w:pPr>
-        <w:pStyle w:val="Heading1"/>
-      </w:pPr>
-      <w:r>
-        <w:t>When to Use Synchronous Messaging</w:t>
-      </w:r>
-    </w:p>
-    <w:p>
-      <w:pPr>
-        <w:autoSpaceDE w:val="0"/>
-        <w:autoSpaceDN w:val="0"/>
-        <w:adjustRightInd w:val="0"/>
-        <w:spacing w:after="0"/>
-        <w:rPr>
-          <w:rFonts w:ascii="NewBaskervilleStd-Roman" w:hAnsi="NewBaskervilleStd-Roman" w:cs="NewBaskervilleStd-Roman"/>
-          <w:b/>
-          <w:bCs/>
-          <w:color w:val="262626"/>
-          <w:sz w:val="20"/>
-          <w:szCs w:val="20"/>
-        </w:rPr>
-      </w:pPr>
-      <w:r>
-        <w:rPr>
-          <w:rFonts w:ascii="NewBaskervilleStd-Roman" w:hAnsi="NewBaskervilleStd-Roman" w:cs="NewBaskervilleStd-Roman"/>
-          <w:color w:val="262626"/>
-          <w:sz w:val="20"/>
-          <w:szCs w:val="20"/>
-        </w:rPr>
-        <w:t xml:space="preserve">Synchronous messages are often the first design approach that comes to mind. </w:t>
-      </w:r>
-      <w:r>
-        <w:rPr>
-          <w:rFonts w:ascii="NewBaskervilleStd-Roman" w:hAnsi="NewBaskervilleStd-Roman" w:cs="NewBaskervilleStd-Roman"/>
-          <w:b/>
-          <w:bCs/>
-          <w:color w:val="262626"/>
-          <w:sz w:val="20"/>
-          <w:szCs w:val="20"/>
-        </w:rPr>
-        <w:t>They’re well-suited to scenarios where an action’s results — or acknowledgement of success or failure — are required before proceeding with another action.</w:t>
-      </w:r>
-    </w:p>
-    <w:p>
-      <w:pPr>
-        <w:autoSpaceDE w:val="0"/>
-        <w:autoSpaceDN w:val="0"/>
-        <w:adjustRightInd w:val="0"/>
-        <w:spacing w:after="0"/>
-        <w:rPr>
-          <w:rFonts w:ascii="NewBaskervilleStd-Roman" w:hAnsi="NewBaskervilleStd-Roman" w:cs="NewBaskervilleStd-Roman"/>
-          <w:color w:val="262626"/>
-          <w:sz w:val="20"/>
-          <w:szCs w:val="20"/>
-        </w:rPr>
-      </w:pPr>
-    </w:p>
-    <w:p>
-      <w:pPr>
-        <w:autoSpaceDE w:val="0"/>
-        <w:autoSpaceDN w:val="0"/>
-        <w:adjustRightInd w:val="0"/>
-        <w:spacing w:after="0"/>
-        <w:rPr>
-          <w:rFonts w:ascii="NewBaskervilleStd-Roman" w:hAnsi="NewBaskervilleStd-Roman" w:cs="NewBaskervilleStd-Roman"/>
-          <w:color w:val="262626"/>
-          <w:sz w:val="20"/>
-          <w:szCs w:val="20"/>
-        </w:rPr>
-      </w:pPr>
-      <w:r>
-        <w:rPr>
-          <w:rFonts w:ascii="NewBaskervilleStd-Roman" w:hAnsi="NewBaskervilleStd-Roman" w:cs="NewBaskervilleStd-Roman"/>
-          <w:color w:val="262626"/>
-          <w:sz w:val="20"/>
-          <w:szCs w:val="20"/>
-        </w:rPr>
-        <w:t xml:space="preserve">The figure bellow illustrates a </w:t>
-      </w:r>
-      <w:r>
-        <w:rPr>
-          <w:rFonts w:ascii="NewBaskervilleStd-Roman" w:hAnsi="NewBaskervilleStd-Roman" w:cs="NewBaskervilleStd-Roman"/>
-          <w:b/>
-          <w:bCs/>
-          <w:color w:val="262626"/>
-          <w:sz w:val="20"/>
-          <w:szCs w:val="20"/>
-        </w:rPr>
-        <w:t>request–response pattern</w:t>
-      </w:r>
-      <w:r>
-        <w:rPr>
-          <w:rFonts w:ascii="NewBaskervilleStd-Roman" w:hAnsi="NewBaskervilleStd-Roman" w:cs="NewBaskervilleStd-Roman"/>
-          <w:color w:val="262626"/>
-          <w:sz w:val="20"/>
-          <w:szCs w:val="20"/>
-        </w:rPr>
-        <w:t xml:space="preserve"> for synchronous messages. The</w:t>
-      </w:r>
-      <w:r>
-        <w:rPr>
-          <w:rFonts w:ascii="NewBaskervilleStd-Roman" w:hAnsi="NewBaskervilleStd-Roman" w:cs="NewBaskervilleStd-Roman"/>
-          <w:color w:val="262626"/>
-          <w:sz w:val="20"/>
-          <w:szCs w:val="20"/>
-        </w:rPr>
-        <w:t xml:space="preserve"> </w:t>
-      </w:r>
-      <w:r>
-        <w:rPr>
-          <w:rFonts w:ascii="NewBaskervilleStd-Roman" w:hAnsi="NewBaskervilleStd-Roman" w:cs="NewBaskervilleStd-Roman"/>
-          <w:color w:val="262626"/>
-          <w:sz w:val="20"/>
-          <w:szCs w:val="20"/>
-        </w:rPr>
-        <w:t>first service constructs an appropriate message to a collaborator, which the application</w:t>
-      </w:r>
-      <w:r>
-        <w:rPr>
-          <w:rFonts w:ascii="NewBaskervilleStd-Roman" w:hAnsi="NewBaskervilleStd-Roman" w:cs="NewBaskervilleStd-Roman"/>
-          <w:color w:val="262626"/>
-          <w:sz w:val="20"/>
-          <w:szCs w:val="20"/>
-        </w:rPr>
-        <w:t xml:space="preserve"> </w:t>
-      </w:r>
-      <w:r>
-        <w:rPr>
-          <w:rFonts w:ascii="NewBaskervilleStd-Roman" w:hAnsi="NewBaskervilleStd-Roman" w:cs="NewBaskervilleStd-Roman"/>
-          <w:color w:val="262626"/>
-          <w:sz w:val="20"/>
-          <w:szCs w:val="20"/>
-        </w:rPr>
-        <w:t xml:space="preserve">sends using a </w:t>
-      </w:r>
-      <w:r>
-        <w:rPr>
-          <w:rFonts w:ascii="NewBaskervilleStd-Roman" w:hAnsi="NewBaskervilleStd-Roman" w:cs="NewBaskervilleStd-Roman"/>
-          <w:b/>
-          <w:bCs/>
-          <w:color w:val="262626"/>
-          <w:sz w:val="20"/>
-          <w:szCs w:val="20"/>
-        </w:rPr>
-        <w:t>transport mechanism</w:t>
-      </w:r>
-      <w:r>
-        <w:rPr>
-          <w:rFonts w:ascii="NewBaskervilleStd-Roman" w:hAnsi="NewBaskervilleStd-Roman" w:cs="NewBaskervilleStd-Roman"/>
-          <w:color w:val="262626"/>
-          <w:sz w:val="20"/>
-          <w:szCs w:val="20"/>
-        </w:rPr>
-        <w:t>, such as HTTP. The destination service receives this</w:t>
-      </w:r>
-      <w:r>
-        <w:rPr>
-          <w:rFonts w:ascii="NewBaskervilleStd-Roman" w:hAnsi="NewBaskervilleStd-Roman" w:cs="NewBaskervilleStd-Roman"/>
-          <w:color w:val="262626"/>
-          <w:sz w:val="20"/>
-          <w:szCs w:val="20"/>
-        </w:rPr>
-        <w:t xml:space="preserve"> </w:t>
-      </w:r>
-      <w:r>
-        <w:rPr>
-          <w:rFonts w:ascii="NewBaskervilleStd-Roman" w:hAnsi="NewBaskervilleStd-Roman" w:cs="NewBaskervilleStd-Roman"/>
-          <w:color w:val="262626"/>
-          <w:sz w:val="20"/>
-          <w:szCs w:val="20"/>
-        </w:rPr>
-        <w:t>message and responds accordingly.</w:t>
-      </w:r>
-    </w:p>
-    <w:p>
-      <w:pPr>
-        <w:autoSpaceDE w:val="0"/>
-        <w:autoSpaceDN w:val="0"/>
-        <w:adjustRightInd w:val="0"/>
-        <w:spacing w:after="0"/>
-        <w:rPr>
-          <w:rFonts w:ascii="NewBaskervilleStd-Roman" w:hAnsi="NewBaskervilleStd-Roman" w:cs="NewBaskervilleStd-Roman"/>
-          <w:color w:val="262626"/>
-          <w:sz w:val="20"/>
-          <w:szCs w:val="20"/>
-        </w:rPr>
-      </w:pPr>
-    </w:p>
-    <w:p>
-      <w:pPr>
-        <w:autoSpaceDE w:val="0"/>
-        <w:autoSpaceDN w:val="0"/>
-        <w:adjustRightInd w:val="0"/>
-        <w:spacing w:after="0"/>
-        <w:rPr>
-          <w:rFonts w:ascii="NewBaskervilleStd-Roman" w:hAnsi="NewBaskervilleStd-Roman" w:cs="NewBaskervilleStd-Roman"/>
-          <w:color w:val="262626"/>
-          <w:sz w:val="20"/>
-          <w:szCs w:val="20"/>
-        </w:rPr>
-      </w:pPr>
-      <w:r>
-        <w:rPr>
-          <w:noProof/>
-        </w:rPr>
-        <w:drawing>
-          <wp:inline distT="0" distB="0" distL="0" distR="0" wp14:anchorId="5466EC22" wp14:editId="6EF7DE7B">
-            <wp:extent cx="5486400" cy="1125220"/>
-            <wp:effectExtent l="0" t="0" r="0" b="0"/>
-            <wp:docPr id="1" name="Picture 1"/>
-            <wp:cNvGraphicFramePr>
-              <a:graphicFrameLocks xmlns:a="http://schemas.openxmlformats.org/drawingml/2006/main" noChangeAspect="1"/>
-            </wp:cNvGraphicFramePr>
-            <a:graphic xmlns:a="http://schemas.openxmlformats.org/drawingml/2006/main">
-              <a:graphicData uri="http://schemas.openxmlformats.org/drawingml/2006/picture">
-                <pic:pic xmlns:pic="http://schemas.openxmlformats.org/drawingml/2006/picture">
-                  <pic:nvPicPr>
-                    <pic:cNvPr id="1" name=""/>
-                    <pic:cNvPicPr/>
-                  </pic:nvPicPr>
-                  <pic:blipFill>
-                    <a:blip r:embed="rId6"/>
-                    <a:stretch>
-                      <a:fillRect/>
-                    </a:stretch>
-                  </pic:blipFill>
-                  <pic:spPr>
-                    <a:xfrm>
-                      <a:off x="0" y="0"/>
-                      <a:ext cx="5486400" cy="1125220"/>
-                    </a:xfrm>
-                    <a:prstGeom prst="rect">
-                      <a:avLst/>
-                    </a:prstGeom>
-                  </pic:spPr>
-                </pic:pic>
-              </a:graphicData>
-            </a:graphic>
-          </wp:inline>
-        </w:drawing>
-      </w:r>
-    </w:p>
-    <w:p>
-      <w:pPr>
-        <w:autoSpaceDE w:val="0"/>
-        <w:autoSpaceDN w:val="0"/>
-        <w:adjustRightInd w:val="0"/>
-        <w:spacing w:after="0"/>
-        <w:rPr>
-          <w:rFonts w:ascii="NewBaskervilleStd-Roman" w:hAnsi="NewBaskervilleStd-Roman" w:cs="NewBaskervilleStd-Roman"/>
-          <w:color w:val="262626"/>
-          <w:sz w:val="20"/>
-          <w:szCs w:val="20"/>
-        </w:rPr>
-      </w:pPr>
-    </w:p>
-    <w:p>
-      <w:pPr>
-        <w:autoSpaceDE w:val="0"/>
-        <w:autoSpaceDN w:val="0"/>
-        <w:adjustRightInd w:val="0"/>
-        <w:spacing w:after="0"/>
-        <w:rPr>
-          <w:rFonts w:ascii="NewBaskervilleStd-Roman" w:hAnsi="NewBaskervilleStd-Roman" w:cs="NewBaskervilleStd-Roman"/>
-          <w:color w:val="262626"/>
-          <w:sz w:val="20"/>
-          <w:szCs w:val="20"/>
-        </w:rPr>
-      </w:pPr>
-    </w:p>
-    <w:p>
-      <w:pPr>
-        <w:pStyle w:val="Heading2"/>
-      </w:pPr>
-      <w:r>
-        <w:t>Choosing a Transport</w:t>
-      </w:r>
-    </w:p>
-    <w:p>
-      <w:pPr>
-        <w:pStyle w:val="NoSpacing"/>
-      </w:pPr>
-      <w:r>
-        <w:t xml:space="preserve">The choice of transport — </w:t>
-      </w:r>
-      <w:r>
-        <w:rPr>
-          <w:b/>
-          <w:bCs/>
-        </w:rPr>
-        <w:t>RESTful HTTP</w:t>
-      </w:r>
-      <w:r>
-        <w:t xml:space="preserve">, an </w:t>
-      </w:r>
-      <w:r>
-        <w:rPr>
-          <w:b/>
-          <w:bCs/>
-        </w:rPr>
-        <w:t>RPC library</w:t>
-      </w:r>
-      <w:r>
-        <w:t xml:space="preserve">, or something else — will impact the design of your services. Each transport has different properties of </w:t>
-      </w:r>
-      <w:r>
-        <w:rPr>
-          <w:b/>
-          <w:bCs/>
-        </w:rPr>
-        <w:t>latency</w:t>
-      </w:r>
-      <w:r>
-        <w:t xml:space="preserve">, </w:t>
-      </w:r>
-      <w:r>
-        <w:rPr>
-          <w:b/>
-          <w:bCs/>
-        </w:rPr>
-        <w:t>language support</w:t>
-      </w:r>
-      <w:r>
-        <w:t xml:space="preserve">, and </w:t>
-      </w:r>
-      <w:r>
-        <w:rPr>
-          <w:b/>
-          <w:bCs/>
-        </w:rPr>
-        <w:t>strictness</w:t>
-      </w:r>
-      <w:r>
-        <w:t xml:space="preserve">. For example, gRPC provides generated client/server API contracts using </w:t>
-      </w:r>
-      <w:r>
-        <w:rPr>
-          <w:b/>
-          <w:bCs/>
-        </w:rPr>
-        <w:t>Protobufs</w:t>
-      </w:r>
-      <w:r>
-        <w:t>, whereas HTTP is agnostic to the context of messages.</w:t>
-      </w:r>
-    </w:p>
-    <w:p>
-      <w:pPr>
-        <w:pStyle w:val="NoSpacing"/>
-      </w:pPr>
-    </w:p>
-    <w:p>
-      <w:pPr>
-        <w:pStyle w:val="NoSpacing"/>
-      </w:pPr>
-      <w:r>
-        <w:t xml:space="preserve">Across your application, </w:t>
-      </w:r>
-      <w:r>
-        <w:rPr>
-          <w:b/>
-          <w:bCs/>
-        </w:rPr>
-        <w:t>using a single method of synchronous transport</w:t>
-      </w:r>
-      <w:r>
-        <w:t xml:space="preserve"> has </w:t>
-      </w:r>
-      <w:r>
-        <w:rPr>
-          <w:b/>
-          <w:bCs/>
-        </w:rPr>
-        <w:t>economies of scale; it’s easier to reason through</w:t>
-      </w:r>
-      <w:r>
-        <w:t xml:space="preserve">, </w:t>
-      </w:r>
-      <w:r>
-        <w:rPr>
-          <w:b/>
-          <w:bCs/>
-        </w:rPr>
-        <w:t>monitor</w:t>
-      </w:r>
-      <w:r>
-        <w:t xml:space="preserve">, and </w:t>
-      </w:r>
-      <w:r>
-        <w:rPr>
-          <w:b/>
-          <w:bCs/>
-        </w:rPr>
-        <w:t>support with tooling</w:t>
-      </w:r>
-      <w:r>
-        <w:t>. Separation of concerns within microservices is also important. You should separate your choice of transport mechanism from the business logic of your service, which shouldn’t need to know about HTTP status codes or gRPC response streams. Doing so makes it easier to swap out different mechanisms in the future if your application’s needs evolve.</w:t>
-      </w:r>
-    </w:p>
-    <w:p>
-      <w:pPr>
-        <w:pStyle w:val="NoSpacing"/>
-      </w:pPr>
-    </w:p>
-    <w:p>
-      <w:pPr>
-        <w:pStyle w:val="Heading2"/>
-      </w:pPr>
-      <w:r>
-        <w:lastRenderedPageBreak/>
-        <w:t xml:space="preserve">Draw-Backs of </w:t>
-      </w:r>
-      <w:r>
-        <w:t>Synchronous</w:t>
-      </w:r>
-      <w:r>
-        <w:t xml:space="preserve"> Communication</w:t>
-      </w:r>
-    </w:p>
-    <w:p>
-      <w:r>
-        <w:t>Synchronous messages have limitations:</w:t>
-      </w:r>
-    </w:p>
-    <w:p>
-      <w:pPr>
-        <w:pStyle w:val="ListParagraph"/>
-        <w:numPr>
-          <w:ilvl w:val="0"/>
-          <w:numId w:val="17"/>
-        </w:numPr>
-        <w:autoSpaceDE w:val="0"/>
-        <w:autoSpaceDN w:val="0"/>
-        <w:adjustRightInd w:val="0"/>
-        <w:spacing w:after="0"/>
-        <w:rPr>
-          <w:rFonts w:ascii="NewBaskervilleStd-Roman" w:hAnsi="NewBaskervilleStd-Roman" w:cs="NewBaskervilleStd-Roman"/>
-          <w:color w:val="262626"/>
-          <w:sz w:val="20"/>
-          <w:szCs w:val="20"/>
-        </w:rPr>
-      </w:pPr>
-      <w:r>
-        <w:rPr>
-          <w:rFonts w:ascii="NewBaskervilleStd-Roman" w:hAnsi="NewBaskervilleStd-Roman" w:cs="NewBaskervilleStd-Roman"/>
-          <w:color w:val="262626"/>
-          <w:sz w:val="20"/>
-          <w:szCs w:val="20"/>
-        </w:rPr>
-        <w:t>They create tighter coupling between services, as services must be aware of their collaborators.</w:t>
-      </w:r>
-    </w:p>
-    <w:p>
-      <w:pPr>
-        <w:pStyle w:val="ListParagraph"/>
-        <w:numPr>
-          <w:ilvl w:val="0"/>
-          <w:numId w:val="17"/>
-        </w:numPr>
-        <w:autoSpaceDE w:val="0"/>
-        <w:autoSpaceDN w:val="0"/>
-        <w:adjustRightInd w:val="0"/>
-        <w:spacing w:after="0"/>
-        <w:rPr>
-          <w:rFonts w:ascii="NewBaskervilleStd-Roman" w:hAnsi="NewBaskervilleStd-Roman" w:cs="NewBaskervilleStd-Roman"/>
-          <w:b/>
-          <w:bCs/>
-          <w:color w:val="262626"/>
-          <w:sz w:val="20"/>
-          <w:szCs w:val="20"/>
-        </w:rPr>
-      </w:pPr>
-      <w:r>
-        <w:rPr>
-          <w:rFonts w:ascii="NewBaskervilleStd-Roman" w:hAnsi="NewBaskervilleStd-Roman" w:cs="NewBaskervilleStd-Roman"/>
-          <w:color w:val="262626"/>
-          <w:sz w:val="20"/>
-          <w:szCs w:val="20"/>
-        </w:rPr>
-        <w:t xml:space="preserve">They don’t have a strong model for </w:t>
-      </w:r>
-      <w:r>
-        <w:rPr>
-          <w:rFonts w:ascii="NewBaskervilleStd-Roman" w:hAnsi="NewBaskervilleStd-Roman" w:cs="NewBaskervilleStd-Roman"/>
-          <w:b/>
-          <w:bCs/>
-          <w:color w:val="262626"/>
-          <w:sz w:val="20"/>
-          <w:szCs w:val="20"/>
-        </w:rPr>
-        <w:t>broadcast or publish-subscribe</w:t>
-      </w:r>
-      <w:r>
-        <w:rPr>
-          <w:rFonts w:ascii="NewBaskervilleStd-Roman" w:hAnsi="NewBaskervilleStd-Roman" w:cs="NewBaskervilleStd-Roman"/>
-          <w:color w:val="262626"/>
-          <w:sz w:val="20"/>
-          <w:szCs w:val="20"/>
-        </w:rPr>
-        <w:t xml:space="preserve"> models, </w:t>
-      </w:r>
-      <w:r>
-        <w:rPr>
-          <w:rFonts w:ascii="NewBaskervilleStd-Roman" w:hAnsi="NewBaskervilleStd-Roman" w:cs="NewBaskervilleStd-Roman"/>
-          <w:b/>
-          <w:bCs/>
-          <w:color w:val="262626"/>
-          <w:sz w:val="20"/>
-          <w:szCs w:val="20"/>
-        </w:rPr>
-        <w:t>limiting</w:t>
-      </w:r>
-    </w:p>
-    <w:p>
-      <w:pPr>
-        <w:pStyle w:val="ListParagraph"/>
-        <w:autoSpaceDE w:val="0"/>
-        <w:autoSpaceDN w:val="0"/>
-        <w:adjustRightInd w:val="0"/>
-        <w:spacing w:after="0"/>
-        <w:rPr>
-          <w:rFonts w:ascii="NewBaskervilleStd-Roman" w:hAnsi="NewBaskervilleStd-Roman" w:cs="NewBaskervilleStd-Roman"/>
-          <w:b/>
-          <w:bCs/>
-          <w:color w:val="262626"/>
-          <w:sz w:val="20"/>
-          <w:szCs w:val="20"/>
-        </w:rPr>
-      </w:pPr>
-      <w:r>
-        <w:rPr>
-          <w:rFonts w:ascii="NewBaskervilleStd-Roman" w:hAnsi="NewBaskervilleStd-Roman" w:cs="NewBaskervilleStd-Roman"/>
-          <w:b/>
-          <w:bCs/>
-          <w:color w:val="262626"/>
-          <w:sz w:val="20"/>
-          <w:szCs w:val="20"/>
-        </w:rPr>
-        <w:t>your capability to perform parallel work.</w:t>
-      </w:r>
-    </w:p>
-    <w:p>
-      <w:pPr>
-        <w:pStyle w:val="ListParagraph"/>
-        <w:numPr>
-          <w:ilvl w:val="0"/>
-          <w:numId w:val="17"/>
-        </w:numPr>
-        <w:autoSpaceDE w:val="0"/>
-        <w:autoSpaceDN w:val="0"/>
-        <w:adjustRightInd w:val="0"/>
-        <w:spacing w:after="0"/>
-        <w:rPr>
-          <w:rFonts w:ascii="NewBaskervilleStd-Roman" w:hAnsi="NewBaskervilleStd-Roman" w:cs="NewBaskervilleStd-Roman"/>
-          <w:color w:val="262626"/>
-          <w:sz w:val="20"/>
-          <w:szCs w:val="20"/>
-        </w:rPr>
-      </w:pPr>
-      <w:r>
-        <w:rPr>
-          <w:rFonts w:ascii="NewBaskervilleStd-Roman" w:hAnsi="NewBaskervilleStd-Roman" w:cs="NewBaskervilleStd-Roman"/>
-          <w:color w:val="262626"/>
-          <w:sz w:val="20"/>
-          <w:szCs w:val="20"/>
-        </w:rPr>
-        <w:t xml:space="preserve">They block code execution while waiting on responses. In a thread- or process-based server model, this can exhaust capacity and </w:t>
-      </w:r>
-      <w:r>
-        <w:rPr>
-          <w:rFonts w:ascii="NewBaskervilleStd-Roman" w:hAnsi="NewBaskervilleStd-Roman" w:cs="NewBaskervilleStd-Roman"/>
-          <w:b/>
-          <w:bCs/>
-          <w:color w:val="262626"/>
-          <w:sz w:val="20"/>
-          <w:szCs w:val="20"/>
-        </w:rPr>
-        <w:t>trigger cascading failures</w:t>
-      </w:r>
-      <w:r>
-        <w:rPr>
-          <w:rFonts w:ascii="NewBaskervilleStd-Roman" w:hAnsi="NewBaskervilleStd-Roman" w:cs="NewBaskervilleStd-Roman"/>
-          <w:color w:val="262626"/>
-          <w:sz w:val="20"/>
-          <w:szCs w:val="20"/>
-        </w:rPr>
-        <w:t>.</w:t>
-      </w:r>
-    </w:p>
-    <w:p>
-      <w:pPr>
-        <w:pStyle w:val="ListParagraph"/>
-        <w:numPr>
-          <w:ilvl w:val="0"/>
-          <w:numId w:val="17"/>
-        </w:numPr>
-        <w:autoSpaceDE w:val="0"/>
-        <w:autoSpaceDN w:val="0"/>
-        <w:adjustRightInd w:val="0"/>
-        <w:spacing w:after="0"/>
-        <w:rPr>
-          <w:rFonts w:ascii="NewBaskervilleStd-Roman" w:hAnsi="NewBaskervilleStd-Roman" w:cs="NewBaskervilleStd-Roman"/>
-          <w:color w:val="262626"/>
-          <w:sz w:val="20"/>
-          <w:szCs w:val="20"/>
-        </w:rPr>
-      </w:pPr>
-      <w:r>
-        <w:rPr>
-          <w:rFonts w:ascii="NewBaskervilleStd-Roman" w:hAnsi="NewBaskervilleStd-Roman" w:cs="NewBaskervilleStd-Roman"/>
-          <w:color w:val="262626"/>
-          <w:sz w:val="20"/>
-          <w:szCs w:val="20"/>
-        </w:rPr>
-        <w:t xml:space="preserve">Overuse of synchronous messages can build </w:t>
-      </w:r>
-      <w:r>
-        <w:rPr>
-          <w:rFonts w:ascii="NewBaskervilleStd-Roman" w:hAnsi="NewBaskervilleStd-Roman" w:cs="NewBaskervilleStd-Roman"/>
-          <w:b/>
-          <w:bCs/>
-          <w:color w:val="262626"/>
-          <w:sz w:val="20"/>
-          <w:szCs w:val="20"/>
-        </w:rPr>
-        <w:t>deep dependency chains</w:t>
-      </w:r>
-      <w:r>
-        <w:rPr>
-          <w:rFonts w:ascii="NewBaskervilleStd-Roman" w:hAnsi="NewBaskervilleStd-Roman" w:cs="NewBaskervilleStd-Roman"/>
-          <w:color w:val="262626"/>
-          <w:sz w:val="20"/>
-          <w:szCs w:val="20"/>
-        </w:rPr>
-        <w:t>, which</w:t>
-      </w:r>
-      <w:r>
-        <w:rPr>
-          <w:rFonts w:ascii="NewBaskervilleStd-Roman" w:hAnsi="NewBaskervilleStd-Roman" w:cs="NewBaskervilleStd-Roman"/>
-          <w:color w:val="262626"/>
-          <w:sz w:val="20"/>
-          <w:szCs w:val="20"/>
-        </w:rPr>
-        <w:t xml:space="preserve"> </w:t>
-      </w:r>
-      <w:r>
-        <w:rPr>
-          <w:rFonts w:ascii="NewBaskervilleStd-Roman" w:hAnsi="NewBaskervilleStd-Roman" w:cs="NewBaskervilleStd-Roman"/>
-          <w:color w:val="262626"/>
-          <w:sz w:val="20"/>
-          <w:szCs w:val="20"/>
-        </w:rPr>
-        <w:t xml:space="preserve">increases the overall </w:t>
-      </w:r>
-      <w:r>
-        <w:rPr>
-          <w:rFonts w:ascii="NewBaskervilleStd-Roman" w:hAnsi="NewBaskervilleStd-Roman" w:cs="NewBaskervilleStd-Roman"/>
-          <w:b/>
-          <w:bCs/>
-          <w:color w:val="262626"/>
-          <w:sz w:val="20"/>
-          <w:szCs w:val="20"/>
-        </w:rPr>
-        <w:t>fragility</w:t>
-      </w:r>
-      <w:r>
-        <w:rPr>
-          <w:rFonts w:ascii="NewBaskervilleStd-Roman" w:hAnsi="NewBaskervilleStd-Roman" w:cs="NewBaskervilleStd-Roman"/>
-          <w:color w:val="262626"/>
-          <w:sz w:val="20"/>
-          <w:szCs w:val="20"/>
-        </w:rPr>
-        <w:t xml:space="preserve"> </w:t>
-      </w:r>
-      <w:r>
-        <w:rPr>
-          <w:rFonts w:ascii="NewBaskervilleStd-Roman" w:hAnsi="NewBaskervilleStd-Roman" w:cs="NewBaskervilleStd-Roman"/>
-          <w:b/>
-          <w:bCs/>
-          <w:color w:val="262626"/>
-          <w:sz w:val="20"/>
-          <w:szCs w:val="20"/>
-        </w:rPr>
-        <w:t>of a call path</w:t>
-      </w:r>
-      <w:r>
-        <w:rPr>
-          <w:rFonts w:ascii="NewBaskervilleStd-Roman" w:hAnsi="NewBaskervilleStd-Roman" w:cs="NewBaskervilleStd-Roman"/>
-          <w:color w:val="262626"/>
-          <w:sz w:val="20"/>
-          <w:szCs w:val="20"/>
-        </w:rPr>
-        <w:t>.</w:t>
-      </w:r>
-    </w:p>
-    <w:p>
-      <w:pPr>
-        <w:pStyle w:val="Heading1"/>
-      </w:pPr>
-      <w:r>
-        <w:t>When to Use Asynchronous Messaging</w:t>
-      </w:r>
-    </w:p>
-    <w:p>
-      <w:pPr>
-        <w:autoSpaceDE w:val="0"/>
-        <w:autoSpaceDN w:val="0"/>
-        <w:adjustRightInd w:val="0"/>
-        <w:spacing w:after="0"/>
-        <w:rPr>
-          <w:rFonts w:ascii="NewBaskervilleStd-Roman" w:hAnsi="NewBaskervilleStd-Roman" w:cs="NewBaskervilleStd-Roman"/>
-          <w:color w:val="262626"/>
-          <w:sz w:val="20"/>
-          <w:szCs w:val="20"/>
-        </w:rPr>
-      </w:pPr>
-      <w:r>
-        <w:rPr>
-          <w:rFonts w:ascii="NewBaskervilleStd-Roman" w:hAnsi="NewBaskervilleStd-Roman" w:cs="NewBaskervilleStd-Roman"/>
-          <w:color w:val="262626"/>
-          <w:sz w:val="20"/>
-          <w:szCs w:val="20"/>
-        </w:rPr>
-        <w:t xml:space="preserve">An asynchronous style of messaging is </w:t>
-      </w:r>
-      <w:r>
-        <w:rPr>
-          <w:rFonts w:ascii="NewBaskervilleStd-Roman" w:hAnsi="NewBaskervilleStd-Roman" w:cs="NewBaskervilleStd-Roman"/>
-          <w:b/>
-          <w:bCs/>
-          <w:color w:val="262626"/>
-          <w:sz w:val="20"/>
-          <w:szCs w:val="20"/>
-        </w:rPr>
-        <w:t>more flexible</w:t>
-      </w:r>
-      <w:r>
-        <w:rPr>
-          <w:rFonts w:ascii="NewBaskervilleStd-Roman" w:hAnsi="NewBaskervilleStd-Roman" w:cs="NewBaskervilleStd-Roman"/>
-          <w:color w:val="262626"/>
-          <w:sz w:val="20"/>
-          <w:szCs w:val="20"/>
-        </w:rPr>
-        <w:t xml:space="preserve">. </w:t>
-      </w:r>
-      <w:r>
-        <w:rPr>
-          <w:rFonts w:ascii="NewBaskervilleStd-Roman" w:hAnsi="NewBaskervilleStd-Roman" w:cs="NewBaskervilleStd-Roman"/>
-          <w:b/>
-          <w:bCs/>
-          <w:color w:val="262626"/>
-          <w:sz w:val="20"/>
-          <w:szCs w:val="20"/>
-        </w:rPr>
-        <w:t>By announcing events</w:t>
-      </w:r>
-      <w:r>
-        <w:rPr>
-          <w:rFonts w:ascii="NewBaskervilleStd-Roman" w:hAnsi="NewBaskervilleStd-Roman" w:cs="NewBaskervilleStd-Roman"/>
-          <w:color w:val="262626"/>
-          <w:sz w:val="20"/>
-          <w:szCs w:val="20"/>
-        </w:rPr>
-        <w:t xml:space="preserve">, you make it easy to extend the system to handle new requirements, because </w:t>
-      </w:r>
-      <w:r>
-        <w:rPr>
-          <w:rFonts w:ascii="NewBaskervilleStd-Roman" w:hAnsi="NewBaskervilleStd-Roman" w:cs="NewBaskervilleStd-Roman"/>
-          <w:b/>
-          <w:bCs/>
-          <w:color w:val="262626"/>
-          <w:sz w:val="20"/>
-          <w:szCs w:val="20"/>
-        </w:rPr>
-        <w:t>services no longer need to have knowledge of their downstream consumers</w:t>
-      </w:r>
-      <w:r>
-        <w:rPr>
-          <w:rFonts w:ascii="NewBaskervilleStd-Roman" w:hAnsi="NewBaskervilleStd-Roman" w:cs="NewBaskervilleStd-Roman"/>
-          <w:color w:val="262626"/>
-          <w:sz w:val="20"/>
-          <w:szCs w:val="20"/>
-        </w:rPr>
-        <w:t>. New services can consume existing events without changing existing services.</w:t>
-      </w:r>
-    </w:p>
-    <w:p>
-      <w:pPr>
-        <w:autoSpaceDE w:val="0"/>
-        <w:autoSpaceDN w:val="0"/>
-        <w:adjustRightInd w:val="0"/>
-        <w:spacing w:after="0"/>
-        <w:rPr>
-          <w:rFonts w:ascii="NewBaskervilleStd-Roman" w:hAnsi="NewBaskervilleStd-Roman" w:cs="NewBaskervilleStd-Roman"/>
-          <w:color w:val="262626"/>
-          <w:sz w:val="20"/>
-          <w:szCs w:val="20"/>
-        </w:rPr>
-      </w:pPr>
-    </w:p>
-    <w:p>
-      <w:pPr>
-        <w:pStyle w:val="ListParagraph"/>
-        <w:numPr>
-          <w:ilvl w:val="0"/>
-          <w:numId w:val="18"/>
-        </w:numPr>
-        <w:autoSpaceDE w:val="0"/>
-        <w:autoSpaceDN w:val="0"/>
-        <w:adjustRightInd w:val="0"/>
-        <w:spacing w:after="0"/>
-        <w:rPr>
-          <w:rFonts w:ascii="NewBaskervilleStd-Roman" w:hAnsi="NewBaskervilleStd-Roman" w:cs="NewBaskervilleStd-Roman"/>
-          <w:color w:val="262626"/>
-          <w:sz w:val="20"/>
-          <w:szCs w:val="20"/>
-        </w:rPr>
-      </w:pPr>
-      <w:r>
-        <w:rPr>
-          <w:rFonts w:ascii="NewBaskervilleStd-Roman" w:hAnsi="NewBaskervilleStd-Roman" w:cs="NewBaskervilleStd-Roman"/>
-          <w:b/>
-          <w:bCs/>
-          <w:color w:val="262626"/>
-          <w:sz w:val="20"/>
-          <w:szCs w:val="20"/>
-        </w:rPr>
-        <w:t>Events</w:t>
-      </w:r>
-      <w:r>
-        <w:rPr>
-          <w:rFonts w:ascii="NewBaskervilleStd-Roman" w:hAnsi="NewBaskervilleStd-Roman" w:cs="NewBaskervilleStd-Roman"/>
-          <w:color w:val="262626"/>
-          <w:sz w:val="20"/>
-          <w:szCs w:val="20"/>
-        </w:rPr>
-        <w:t xml:space="preserve"> represent </w:t>
-      </w:r>
-      <w:r>
-        <w:rPr>
-          <w:rFonts w:ascii="NewBaskervilleStd-Roman" w:hAnsi="NewBaskervilleStd-Roman" w:cs="NewBaskervilleStd-Roman"/>
-          <w:b/>
-          <w:bCs/>
-          <w:color w:val="262626"/>
-          <w:sz w:val="20"/>
-          <w:szCs w:val="20"/>
-        </w:rPr>
-        <w:t>post-hoc state changes</w:t>
-      </w:r>
-      <w:r>
-        <w:rPr>
-          <w:rFonts w:ascii="NewBaskervilleStd-Roman" w:hAnsi="NewBaskervilleStd-Roman" w:cs="NewBaskervilleStd-Roman"/>
-          <w:color w:val="262626"/>
-          <w:sz w:val="20"/>
-          <w:szCs w:val="20"/>
-        </w:rPr>
-        <w:t xml:space="preserve">. </w:t>
-      </w:r>
-      <w:r>
-        <w:rPr>
-          <w:rFonts w:ascii="CourierStd" w:hAnsi="CourierStd" w:cs="CourierStd"/>
-          <w:color w:val="262626"/>
-          <w:sz w:val="19"/>
-          <w:szCs w:val="19"/>
-        </w:rPr>
-        <w:t>OrderCreated</w:t>
-      </w:r>
-      <w:r>
-        <w:rPr>
-          <w:rFonts w:ascii="NewBaskervilleStd-Roman" w:hAnsi="NewBaskervilleStd-Roman" w:cs="NewBaskervilleStd-Roman"/>
-          <w:color w:val="262626"/>
-          <w:sz w:val="20"/>
-          <w:szCs w:val="20"/>
-        </w:rPr>
-        <w:t xml:space="preserve">, </w:t>
-      </w:r>
-      <w:r>
-        <w:rPr>
-          <w:rFonts w:ascii="CourierStd" w:hAnsi="CourierStd" w:cs="CourierStd"/>
-          <w:color w:val="262626"/>
-          <w:sz w:val="19"/>
-          <w:szCs w:val="19"/>
-        </w:rPr>
-        <w:t>OrderPlaced</w:t>
-      </w:r>
-      <w:r>
-        <w:rPr>
-          <w:rFonts w:ascii="NewBaskervilleStd-Roman" w:hAnsi="NewBaskervilleStd-Roman" w:cs="NewBaskervilleStd-Roman"/>
-          <w:color w:val="262626"/>
-          <w:sz w:val="20"/>
-          <w:szCs w:val="20"/>
-        </w:rPr>
-        <w:t xml:space="preserve">, and </w:t>
-      </w:r>
-      <w:r>
-        <w:rPr>
-          <w:rFonts w:ascii="CourierStd" w:hAnsi="CourierStd" w:cs="CourierStd"/>
-          <w:color w:val="262626"/>
-          <w:sz w:val="19"/>
-          <w:szCs w:val="19"/>
-        </w:rPr>
-        <w:t xml:space="preserve">OrderCanceled </w:t>
-      </w:r>
-      <w:r>
-        <w:rPr>
-          <w:rFonts w:ascii="NewBaskervilleStd-Roman" w:hAnsi="NewBaskervilleStd-Roman" w:cs="NewBaskervilleStd-Roman"/>
-          <w:color w:val="262626"/>
-          <w:sz w:val="20"/>
-          <w:szCs w:val="20"/>
-        </w:rPr>
-        <w:t xml:space="preserve">are examples of events that </w:t>
-      </w:r>
-      <w:r>
-        <w:rPr>
-          <w:rFonts w:ascii="NewBaskervilleStd-Roman" w:hAnsi="NewBaskervilleStd-Roman" w:cs="NewBaskervilleStd-Roman"/>
-          <w:color w:val="262626"/>
-          <w:sz w:val="20"/>
-          <w:szCs w:val="20"/>
-        </w:rPr>
-        <w:t>an</w:t>
-      </w:r>
-      <w:r>
-        <w:rPr>
-          <w:rFonts w:ascii="NewBaskervilleStd-Roman" w:hAnsi="NewBaskervilleStd-Roman" w:cs="NewBaskervilleStd-Roman"/>
-          <w:color w:val="262626"/>
-          <w:sz w:val="20"/>
-          <w:szCs w:val="20"/>
-        </w:rPr>
-        <w:t xml:space="preserve"> orders service might emit.</w:t>
-      </w:r>
-    </w:p>
-    <w:p>
-      <w:pPr>
-        <w:autoSpaceDE w:val="0"/>
-        <w:autoSpaceDN w:val="0"/>
-        <w:adjustRightInd w:val="0"/>
-        <w:spacing w:after="0"/>
-        <w:rPr>
-          <w:rFonts w:ascii="NewBaskervilleStd-Roman" w:hAnsi="NewBaskervilleStd-Roman" w:cs="NewBaskervilleStd-Roman"/>
-          <w:color w:val="262626"/>
-          <w:sz w:val="20"/>
-          <w:szCs w:val="20"/>
-        </w:rPr>
-      </w:pPr>
-    </w:p>
-    <w:p>
-      <w:pPr>
-        <w:autoSpaceDE w:val="0"/>
-        <w:autoSpaceDN w:val="0"/>
-        <w:adjustRightInd w:val="0"/>
-        <w:spacing w:after="0"/>
-        <w:rPr>
-          <w:rFonts w:ascii="NewBaskervilleStd-Roman" w:hAnsi="NewBaskervilleStd-Roman" w:cs="NewBaskervilleStd-Roman"/>
-          <w:color w:val="262626"/>
-          <w:sz w:val="20"/>
-          <w:szCs w:val="20"/>
-        </w:rPr>
-      </w:pPr>
-      <w:r>
-        <w:rPr>
-          <w:rFonts w:ascii="NewBaskervilleStd-Roman" w:hAnsi="NewBaskervilleStd-Roman" w:cs="NewBaskervilleStd-Roman"/>
-          <w:color w:val="262626"/>
-          <w:sz w:val="20"/>
-          <w:szCs w:val="20"/>
-        </w:rPr>
-        <w:t xml:space="preserve">This style enables more fluid evolution and creates looser coupling between services. This does come at a cost: </w:t>
-      </w:r>
-      <w:r>
-        <w:rPr>
-          <w:rFonts w:ascii="NewBaskervilleStd-Roman" w:hAnsi="NewBaskervilleStd-Roman" w:cs="NewBaskervilleStd-Roman"/>
-          <w:b/>
-          <w:bCs/>
-          <w:color w:val="262626"/>
-          <w:sz w:val="20"/>
-          <w:szCs w:val="20"/>
-        </w:rPr>
-        <w:t>asynchronous interactions are more difficult to reason through</w:t>
-      </w:r>
-      <w:r>
-        <w:rPr>
-          <w:rFonts w:ascii="NewBaskervilleStd-Roman" w:hAnsi="NewBaskervilleStd-Roman" w:cs="NewBaskervilleStd-Roman"/>
-          <w:color w:val="262626"/>
-          <w:sz w:val="20"/>
-          <w:szCs w:val="20"/>
-        </w:rPr>
-        <w:t xml:space="preserve">, </w:t>
-      </w:r>
-      <w:r>
-        <w:rPr>
-          <w:rFonts w:ascii="NewBaskervilleStd-Roman" w:hAnsi="NewBaskervilleStd-Roman" w:cs="NewBaskervilleStd-Roman"/>
-          <w:b/>
-          <w:bCs/>
-          <w:color w:val="262626"/>
-          <w:sz w:val="20"/>
-          <w:szCs w:val="20"/>
-        </w:rPr>
-        <w:t>because overall system behavior is no longer explicitly encoded into linear sequences</w:t>
-      </w:r>
-      <w:r>
-        <w:rPr>
-          <w:rFonts w:ascii="NewBaskervilleStd-Roman" w:hAnsi="NewBaskervilleStd-Roman" w:cs="NewBaskervilleStd-Roman"/>
-          <w:color w:val="262626"/>
-          <w:sz w:val="20"/>
-          <w:szCs w:val="20"/>
-        </w:rPr>
-        <w:t xml:space="preserve">. System behavior will become increasingly </w:t>
-      </w:r>
-      <w:r>
-        <w:rPr>
-          <w:rFonts w:ascii="NewBaskervilleStd-Italic" w:hAnsi="NewBaskervilleStd-Italic" w:cs="NewBaskervilleStd-Italic"/>
-          <w:i/>
-          <w:iCs/>
-          <w:color w:val="262626"/>
-          <w:sz w:val="20"/>
-          <w:szCs w:val="20"/>
-        </w:rPr>
-        <w:t xml:space="preserve">emergent </w:t>
-      </w:r>
-      <w:r>
-        <w:rPr>
-          <w:rFonts w:ascii="NewBaskervilleStd-Italic" w:hAnsi="NewBaskervilleStd-Italic" w:cs="NewBaskervilleStd-Italic"/>
-          <w:i/>
-          <w:iCs/>
-          <w:color w:val="262626"/>
-          <w:sz w:val="20"/>
-          <w:szCs w:val="20"/>
-        </w:rPr>
-        <w:t>(</w:t>
-      </w:r>
-      <w:r>
-        <w:t>arising unexpectedly</w:t>
-      </w:r>
-      <w:r>
-        <w:rPr>
-          <w:rFonts w:ascii="NewBaskervilleStd-Italic" w:hAnsi="NewBaskervilleStd-Italic" w:cs="NewBaskervilleStd-Italic"/>
-          <w:i/>
-          <w:iCs/>
-          <w:color w:val="262626"/>
-          <w:sz w:val="20"/>
-          <w:szCs w:val="20"/>
-        </w:rPr>
-        <w:t>)</w:t>
-      </w:r>
-      <w:r>
-        <w:rPr>
-          <w:rFonts w:ascii="NewBaskervilleStd-Roman" w:hAnsi="NewBaskervilleStd-Roman" w:cs="NewBaskervilleStd-Roman"/>
-          <w:color w:val="262626"/>
-          <w:sz w:val="20"/>
-          <w:szCs w:val="20"/>
-        </w:rPr>
-        <w:t>— developing unpredictably from interactions between services — requiring investment in monitoring to adequately trace what’s happening.</w:t>
-      </w:r>
-    </w:p>
-    <w:p>
-      <w:pPr>
-        <w:autoSpaceDE w:val="0"/>
-        <w:autoSpaceDN w:val="0"/>
-        <w:adjustRightInd w:val="0"/>
-        <w:spacing w:after="0"/>
-        <w:rPr>
-          <w:rFonts w:ascii="NewBaskervilleStd-Roman" w:hAnsi="NewBaskervilleStd-Roman" w:cs="NewBaskervilleStd-Roman"/>
-          <w:color w:val="262626"/>
-          <w:sz w:val="20"/>
-          <w:szCs w:val="20"/>
-        </w:rPr>
-      </w:pPr>
-    </w:p>
-    <w:p>
-      <w:pPr>
-        <w:autoSpaceDE w:val="0"/>
-        <w:autoSpaceDN w:val="0"/>
-        <w:adjustRightInd w:val="0"/>
-        <w:spacing w:after="0"/>
-        <w:rPr>
-          <w:rFonts w:ascii="NewBaskervilleStd-Roman" w:hAnsi="NewBaskervilleStd-Roman" w:cs="NewBaskervilleStd-Roman"/>
-          <w:b/>
-          <w:bCs/>
-          <w:color w:val="262626"/>
-          <w:sz w:val="20"/>
-          <w:szCs w:val="20"/>
-        </w:rPr>
-      </w:pPr>
-      <w:r>
-        <w:rPr>
-          <w:rFonts w:ascii="NewBaskervilleStd-Roman" w:hAnsi="NewBaskervilleStd-Roman" w:cs="NewBaskervilleStd-Roman"/>
-          <w:color w:val="262626"/>
-          <w:sz w:val="20"/>
-          <w:szCs w:val="20"/>
-        </w:rPr>
-        <w:t xml:space="preserve">Asynchronous messaging typically requires a </w:t>
-      </w:r>
-      <w:r>
-        <w:rPr>
-          <w:rFonts w:ascii="NewBaskervilleStd-Italic" w:hAnsi="NewBaskervilleStd-Italic" w:cs="NewBaskervilleStd-Italic"/>
-          <w:b/>
-          <w:bCs/>
-          <w:i/>
-          <w:iCs/>
-          <w:color w:val="262626"/>
-          <w:sz w:val="20"/>
-          <w:szCs w:val="20"/>
-        </w:rPr>
-        <w:t>communication broker</w:t>
-      </w:r>
-      <w:r>
-        <w:rPr>
-          <w:rFonts w:ascii="NewBaskervilleStd-Roman" w:hAnsi="NewBaskervilleStd-Roman" w:cs="NewBaskervilleStd-Roman"/>
-          <w:color w:val="262626"/>
-          <w:sz w:val="20"/>
-          <w:szCs w:val="20"/>
-        </w:rPr>
-        <w:t xml:space="preserve">, </w:t>
-      </w:r>
-      <w:r>
-        <w:rPr>
-          <w:rFonts w:ascii="NewBaskervilleStd-Roman" w:hAnsi="NewBaskervilleStd-Roman" w:cs="NewBaskervilleStd-Roman"/>
-          <w:b/>
-          <w:bCs/>
-          <w:color w:val="262626"/>
-          <w:sz w:val="20"/>
-          <w:szCs w:val="20"/>
-        </w:rPr>
-        <w:t>an independent system</w:t>
-      </w:r>
-    </w:p>
-    <w:p>
-      <w:pPr>
-        <w:autoSpaceDE w:val="0"/>
-        <w:autoSpaceDN w:val="0"/>
-        <w:adjustRightInd w:val="0"/>
-        <w:spacing w:after="0"/>
-        <w:rPr>
-          <w:rFonts w:ascii="NewBaskervilleStd-Roman" w:hAnsi="NewBaskervilleStd-Roman" w:cs="NewBaskervilleStd-Roman"/>
-          <w:color w:val="262626"/>
-          <w:sz w:val="20"/>
-          <w:szCs w:val="20"/>
-        </w:rPr>
-      </w:pPr>
-      <w:r>
-        <w:rPr>
-          <w:rFonts w:ascii="NewBaskervilleStd-Roman" w:hAnsi="NewBaskervilleStd-Roman" w:cs="NewBaskervilleStd-Roman"/>
-          <w:b/>
-          <w:bCs/>
-          <w:color w:val="262626"/>
-          <w:sz w:val="20"/>
-          <w:szCs w:val="20"/>
-        </w:rPr>
-        <w:t>component that receives events and distributes them to event consumers.</w:t>
-      </w:r>
-      <w:r>
-        <w:rPr>
-          <w:rFonts w:ascii="NewBaskervilleStd-Roman" w:hAnsi="NewBaskervilleStd-Roman" w:cs="NewBaskervilleStd-Roman"/>
-          <w:b/>
-          <w:bCs/>
-          <w:color w:val="262626"/>
-          <w:sz w:val="20"/>
-          <w:szCs w:val="20"/>
-        </w:rPr>
-        <w:t xml:space="preserve"> </w:t>
-      </w:r>
-      <w:r>
-        <w:rPr>
-          <w:rFonts w:ascii="NewBaskervilleStd-Roman" w:hAnsi="NewBaskervilleStd-Roman" w:cs="NewBaskervilleStd-Roman"/>
-          <w:color w:val="262626"/>
-          <w:sz w:val="20"/>
-          <w:szCs w:val="20"/>
-        </w:rPr>
-        <w:t>sometimes called an</w:t>
-      </w:r>
-      <w:r>
-        <w:rPr>
-          <w:rFonts w:ascii="NewBaskervilleStd-Roman" w:hAnsi="NewBaskervilleStd-Roman" w:cs="NewBaskervilleStd-Roman"/>
-          <w:color w:val="262626"/>
-          <w:sz w:val="20"/>
-          <w:szCs w:val="20"/>
-        </w:rPr>
-        <w:t xml:space="preserve"> </w:t>
-      </w:r>
-      <w:r>
-        <w:rPr>
-          <w:rFonts w:ascii="NewBaskervilleStd-Italic" w:hAnsi="NewBaskervilleStd-Italic" w:cs="NewBaskervilleStd-Italic"/>
-          <w:i/>
-          <w:iCs/>
-          <w:color w:val="262626"/>
-          <w:sz w:val="20"/>
-          <w:szCs w:val="20"/>
-        </w:rPr>
-        <w:t>event backbone</w:t>
-      </w:r>
-      <w:r>
-        <w:rPr>
-          <w:rFonts w:ascii="NewBaskervilleStd-Roman" w:hAnsi="NewBaskervilleStd-Roman" w:cs="NewBaskervilleStd-Roman"/>
-          <w:color w:val="262626"/>
-          <w:sz w:val="20"/>
-          <w:szCs w:val="20"/>
-        </w:rPr>
-        <w:t>, which indicates how central to your application this</w:t>
-      </w:r>
-      <w:r>
-        <w:rPr>
-          <w:rFonts w:ascii="NewBaskervilleStd-Roman" w:hAnsi="NewBaskervilleStd-Roman" w:cs="NewBaskervilleStd-Roman"/>
-          <w:color w:val="262626"/>
-          <w:sz w:val="20"/>
-          <w:szCs w:val="20"/>
-        </w:rPr>
-        <w:t xml:space="preserve"> </w:t>
-      </w:r>
-      <w:r>
-        <w:rPr>
-          <w:rFonts w:ascii="NewBaskervilleStd-Roman" w:hAnsi="NewBaskervilleStd-Roman" w:cs="NewBaskervilleStd-Roman"/>
-          <w:color w:val="262626"/>
-          <w:sz w:val="20"/>
-          <w:szCs w:val="20"/>
-        </w:rPr>
-        <w:t>component becomes (figure</w:t>
-      </w:r>
-      <w:r>
-        <w:rPr>
-          <w:rFonts w:ascii="NewBaskervilleStd-Roman" w:hAnsi="NewBaskervilleStd-Roman" w:cs="NewBaskervilleStd-Roman"/>
-          <w:color w:val="262626"/>
-          <w:sz w:val="20"/>
-          <w:szCs w:val="20"/>
-        </w:rPr>
-        <w:t xml:space="preserve"> below</w:t>
-      </w:r>
-      <w:r>
-        <w:rPr>
-          <w:rFonts w:ascii="NewBaskervilleStd-Roman" w:hAnsi="NewBaskervilleStd-Roman" w:cs="NewBaskervilleStd-Roman"/>
-          <w:color w:val="262626"/>
-          <w:sz w:val="20"/>
-          <w:szCs w:val="20"/>
-        </w:rPr>
-        <w:t xml:space="preserve">). Tools commonly used as brokers include </w:t>
-      </w:r>
-      <w:r>
-        <w:rPr>
-          <w:rFonts w:ascii="NewBaskervilleStd-Roman" w:hAnsi="NewBaskervilleStd-Roman" w:cs="NewBaskervilleStd-Roman"/>
-          <w:b/>
-          <w:bCs/>
-          <w:color w:val="262626"/>
-          <w:sz w:val="20"/>
-          <w:szCs w:val="20"/>
-        </w:rPr>
-        <w:t>Kafka</w:t>
-      </w:r>
-      <w:r>
-        <w:rPr>
-          <w:rFonts w:ascii="NewBaskervilleStd-Roman" w:hAnsi="NewBaskervilleStd-Roman" w:cs="NewBaskervilleStd-Roman"/>
-          <w:color w:val="262626"/>
-          <w:sz w:val="20"/>
-          <w:szCs w:val="20"/>
-        </w:rPr>
-        <w:t>,</w:t>
-      </w:r>
-      <w:r>
-        <w:rPr>
-          <w:rFonts w:ascii="NewBaskervilleStd-Roman" w:hAnsi="NewBaskervilleStd-Roman" w:cs="NewBaskervilleStd-Roman"/>
-          <w:color w:val="262626"/>
-          <w:sz w:val="20"/>
-          <w:szCs w:val="20"/>
-        </w:rPr>
-        <w:t xml:space="preserve"> </w:t>
-      </w:r>
-      <w:r>
-        <w:rPr>
-          <w:rFonts w:ascii="NewBaskervilleStd-Roman" w:hAnsi="NewBaskervilleStd-Roman" w:cs="NewBaskervilleStd-Roman"/>
-          <w:b/>
-          <w:bCs/>
-          <w:color w:val="262626"/>
-          <w:sz w:val="20"/>
-          <w:szCs w:val="20"/>
-        </w:rPr>
-        <w:t>RabbitMQ</w:t>
-      </w:r>
-      <w:r>
-        <w:rPr>
-          <w:rFonts w:ascii="NewBaskervilleStd-Roman" w:hAnsi="NewBaskervilleStd-Roman" w:cs="NewBaskervilleStd-Roman"/>
-          <w:color w:val="262626"/>
-          <w:sz w:val="20"/>
-          <w:szCs w:val="20"/>
-        </w:rPr>
-        <w:t xml:space="preserve">, and </w:t>
-      </w:r>
-      <w:r>
-        <w:rPr>
-          <w:rFonts w:ascii="NewBaskervilleStd-Roman" w:hAnsi="NewBaskervilleStd-Roman" w:cs="NewBaskervilleStd-Roman"/>
-          <w:b/>
-          <w:bCs/>
-          <w:color w:val="262626"/>
-          <w:sz w:val="20"/>
-          <w:szCs w:val="20"/>
-        </w:rPr>
-        <w:t>Redis</w:t>
-      </w:r>
-      <w:r>
-        <w:rPr>
-          <w:rFonts w:ascii="NewBaskervilleStd-Roman" w:hAnsi="NewBaskervilleStd-Roman" w:cs="NewBaskervilleStd-Roman"/>
-          <w:color w:val="262626"/>
-          <w:sz w:val="20"/>
-          <w:szCs w:val="20"/>
-        </w:rPr>
-        <w:t xml:space="preserve">. The semantics of these tools differ: </w:t>
-      </w:r>
-      <w:r>
-        <w:rPr>
-          <w:rFonts w:ascii="NewBaskervilleStd-Roman" w:hAnsi="NewBaskervilleStd-Roman" w:cs="NewBaskervilleStd-Roman"/>
-          <w:b/>
-          <w:bCs/>
-          <w:color w:val="262626"/>
-          <w:sz w:val="20"/>
-          <w:szCs w:val="20"/>
-        </w:rPr>
-        <w:t>Kafka specializes in high-volume,</w:t>
-      </w:r>
-      <w:r>
-        <w:rPr>
-          <w:rFonts w:ascii="NewBaskervilleStd-Roman" w:hAnsi="NewBaskervilleStd-Roman" w:cs="NewBaskervilleStd-Roman"/>
-          <w:b/>
-          <w:bCs/>
-          <w:color w:val="262626"/>
-          <w:sz w:val="20"/>
-          <w:szCs w:val="20"/>
-        </w:rPr>
-        <w:t xml:space="preserve"> </w:t>
-      </w:r>
-      <w:r>
-        <w:rPr>
-          <w:rFonts w:ascii="NewBaskervilleStd-Roman" w:hAnsi="NewBaskervilleStd-Roman" w:cs="NewBaskervilleStd-Roman"/>
-          <w:b/>
-          <w:bCs/>
-          <w:color w:val="262626"/>
-          <w:sz w:val="20"/>
-          <w:szCs w:val="20"/>
-        </w:rPr>
-        <w:t>replayable event storage</w:t>
-      </w:r>
-      <w:r>
-        <w:rPr>
-          <w:rFonts w:ascii="NewBaskervilleStd-Roman" w:hAnsi="NewBaskervilleStd-Roman" w:cs="NewBaskervilleStd-Roman"/>
-          <w:color w:val="262626"/>
-          <w:sz w:val="20"/>
-          <w:szCs w:val="20"/>
-        </w:rPr>
-        <w:t>, whereas RabbitMQ provides higher level messaging</w:t>
-      </w:r>
-      <w:r>
-        <w:rPr>
-          <w:rFonts w:ascii="NewBaskervilleStd-Roman" w:hAnsi="NewBaskervilleStd-Roman" w:cs="NewBaskervilleStd-Roman"/>
-          <w:color w:val="262626"/>
-          <w:sz w:val="20"/>
-          <w:szCs w:val="20"/>
-        </w:rPr>
-        <w:t xml:space="preserve"> </w:t>
-      </w:r>
-      <w:r>
-        <w:rPr>
-          <w:rFonts w:ascii="NewBaskervilleStd-Roman" w:hAnsi="NewBaskervilleStd-Roman" w:cs="NewBaskervilleStd-Roman"/>
-          <w:color w:val="262626"/>
-          <w:sz w:val="20"/>
-          <w:szCs w:val="20"/>
-        </w:rPr>
-        <w:t>middleware (based on the AMQP protocol</w:t>
-      </w:r>
-      <w:r>
-        <w:rPr>
-          <w:rFonts w:ascii="NewBaskervilleStd-Roman" w:hAnsi="NewBaskervilleStd-Roman" w:cs="NewBaskervilleStd-Roman"/>
-          <w:color w:val="262626"/>
-          <w:sz w:val="20"/>
-          <w:szCs w:val="20"/>
-        </w:rPr>
-        <w:t xml:space="preserve"> </w:t>
-      </w:r>
-      <w:r>
-        <w:rPr>
-          <w:rFonts w:ascii="NewBaskervilleStd-Roman" w:hAnsi="NewBaskervilleStd-Roman" w:cs="NewBaskervilleStd-Roman"/>
-          <w:color w:val="262626"/>
-          <w:sz w:val="20"/>
-          <w:szCs w:val="20"/>
-        </w:rPr>
-        <w:t>(</w:t>
-      </w:r>
-      <w:hyperlink r:id="rId7" w:history="1">
-        <w:r>
-          <w:rPr>
-            <w:rStyle w:val="Hyperlink"/>
-            <w:rFonts w:ascii="NewBaskervilleStd-Roman" w:hAnsi="NewBaskervilleStd-Roman" w:cs="NewBaskervilleStd-Roman"/>
-            <w:sz w:val="20"/>
-            <w:szCs w:val="20"/>
-          </w:rPr>
-          <w:t>https://www.amqp.org/)</w:t>
-        </w:r>
-      </w:hyperlink>
-      <w:r>
-        <w:rPr>
-          <w:rFonts w:ascii="NewBaskervilleStd-Roman" w:hAnsi="NewBaskervilleStd-Roman" w:cs="NewBaskervilleStd-Roman"/>
-          <w:color w:val="262626"/>
-          <w:sz w:val="20"/>
-          <w:szCs w:val="20"/>
-        </w:rPr>
-        <w:t>).</w:t>
-      </w:r>
-    </w:p>
-    <w:p>
-      <w:pPr>
-        <w:autoSpaceDE w:val="0"/>
-        <w:autoSpaceDN w:val="0"/>
-        <w:adjustRightInd w:val="0"/>
-        <w:spacing w:after="0"/>
-        <w:rPr>
-          <w:rFonts w:ascii="NewBaskervilleStd-Roman" w:hAnsi="NewBaskervilleStd-Roman" w:cs="NewBaskervilleStd-Roman"/>
-          <w:color w:val="262626"/>
-          <w:sz w:val="20"/>
-          <w:szCs w:val="20"/>
-        </w:rPr>
-      </w:pPr>
-    </w:p>
-    <w:p>
-      <w:pPr>
-        <w:autoSpaceDE w:val="0"/>
-        <w:autoSpaceDN w:val="0"/>
-        <w:adjustRightInd w:val="0"/>
-        <w:spacing w:after="0"/>
-        <w:rPr>
-          <w:rFonts w:ascii="NewBaskervilleStd-Roman" w:hAnsi="NewBaskervilleStd-Roman" w:cs="NewBaskervilleStd-Roman"/>
-          <w:color w:val="262626"/>
-          <w:sz w:val="20"/>
-          <w:szCs w:val="20"/>
-        </w:rPr>
-      </w:pPr>
-      <w:r>
-        <w:rPr>
-          <w:rFonts w:ascii="NewBaskervilleStd-Roman" w:hAnsi="NewBaskervilleStd-Roman" w:cs="NewBaskervilleStd-Roman"/>
-          <w:b/>
-          <w:bCs/>
-          <w:color w:val="262626"/>
-          <w:sz w:val="20"/>
-          <w:szCs w:val="20"/>
-        </w:rPr>
-        <w:t>a communication broker becomes a single point</w:t>
-      </w:r>
-      <w:r>
-        <w:rPr>
-          <w:rFonts w:ascii="NewBaskervilleStd-Roman" w:hAnsi="NewBaskervilleStd-Roman" w:cs="NewBaskervilleStd-Roman"/>
-          <w:b/>
-          <w:bCs/>
-          <w:color w:val="262626"/>
-          <w:sz w:val="20"/>
-          <w:szCs w:val="20"/>
-        </w:rPr>
-        <w:t xml:space="preserve"> </w:t>
-      </w:r>
-      <w:r>
-        <w:rPr>
-          <w:rFonts w:ascii="NewBaskervilleStd-Roman" w:hAnsi="NewBaskervilleStd-Roman" w:cs="NewBaskervilleStd-Roman"/>
-          <w:b/>
-          <w:bCs/>
-          <w:color w:val="262626"/>
-          <w:sz w:val="20"/>
-          <w:szCs w:val="20"/>
-        </w:rPr>
-        <w:t>of failure that will require careful attention</w:t>
-      </w:r>
-      <w:r>
-        <w:rPr>
-          <w:rFonts w:ascii="NewBaskervilleStd-Roman" w:hAnsi="NewBaskervilleStd-Roman" w:cs="NewBaskervilleStd-Roman"/>
-          <w:color w:val="262626"/>
-          <w:sz w:val="20"/>
-          <w:szCs w:val="20"/>
-        </w:rPr>
-        <w:t xml:space="preserve"> for you to scale, monitor, and operate</w:t>
-      </w:r>
-      <w:r>
-        <w:rPr>
-          <w:rFonts w:ascii="NewBaskervilleStd-Roman" w:hAnsi="NewBaskervilleStd-Roman" w:cs="NewBaskervilleStd-Roman"/>
-          <w:color w:val="262626"/>
-          <w:sz w:val="20"/>
-          <w:szCs w:val="20"/>
-        </w:rPr>
-        <w:t xml:space="preserve"> </w:t>
-      </w:r>
-      <w:r>
-        <w:rPr>
-          <w:rFonts w:ascii="NewBaskervilleStd-Roman" w:hAnsi="NewBaskervilleStd-Roman" w:cs="NewBaskervilleStd-Roman"/>
-          <w:color w:val="262626"/>
-          <w:sz w:val="20"/>
-          <w:szCs w:val="20"/>
-        </w:rPr>
-        <w:t>effectively.</w:t>
-      </w:r>
-    </w:p>
-    <w:p>
-      <w:pPr>
-        <w:autoSpaceDE w:val="0"/>
-        <w:autoSpaceDN w:val="0"/>
-        <w:adjustRightInd w:val="0"/>
-        <w:spacing w:after="0"/>
-        <w:rPr>
-          <w:rFonts w:ascii="NewBaskervilleStd-Roman" w:hAnsi="NewBaskervilleStd-Roman" w:cs="NewBaskervilleStd-Roman"/>
-          <w:color w:val="262626"/>
-          <w:sz w:val="20"/>
-          <w:szCs w:val="20"/>
-        </w:rPr>
-      </w:pPr>
-    </w:p>
-    <w:p>
-      <w:pPr>
-        <w:autoSpaceDE w:val="0"/>
-        <w:autoSpaceDN w:val="0"/>
-        <w:adjustRightInd w:val="0"/>
-        <w:spacing w:after="0"/>
-        <w:rPr>
-          <w:rFonts w:ascii="NewBaskervilleStd-Roman" w:hAnsi="NewBaskervilleStd-Roman" w:cs="NewBaskervilleStd-Roman"/>
-          <w:color w:val="262626"/>
-          <w:sz w:val="20"/>
-          <w:szCs w:val="20"/>
-        </w:rPr>
-      </w:pPr>
-      <w:r>
-        <w:rPr>
-          <w:rFonts w:ascii="ITCFranklinGothicStd-Demi" w:hAnsi="ITCFranklinGothicStd-Demi" w:cs="ITCFranklinGothicStd-Demi"/>
-          <w:b/>
-          <w:bCs/>
-          <w:color w:val="FFC000"/>
-          <w:sz w:val="21"/>
-          <w:szCs w:val="21"/>
-        </w:rPr>
-        <w:t>NOTE</w:t>
-      </w:r>
-      <w:r>
-        <w:rPr>
-          <w:rFonts w:ascii="ITCFranklinGothicStd-Demi" w:hAnsi="ITCFranklinGothicStd-Demi" w:cs="ITCFranklinGothicStd-Demi"/>
-          <w:color w:val="476C86"/>
-          <w:sz w:val="17"/>
-          <w:szCs w:val="17"/>
-        </w:rPr>
-        <w:t xml:space="preserve"> </w:t>
-      </w:r>
-      <w:r>
-        <w:rPr>
-          <w:rFonts w:ascii="NewBaskervilleStd-Roman" w:hAnsi="NewBaskervilleStd-Roman" w:cs="NewBaskervilleStd-Roman"/>
-          <w:color w:val="262626"/>
-          <w:sz w:val="20"/>
-          <w:szCs w:val="20"/>
-        </w:rPr>
-        <w:t xml:space="preserve">Events enable different styles of persistence and querying, such as </w:t>
-      </w:r>
-      <w:r>
-        <w:rPr>
-          <w:rFonts w:ascii="NewBaskervilleStd-Roman" w:hAnsi="NewBaskervilleStd-Roman" w:cs="NewBaskervilleStd-Roman"/>
-          <w:b/>
-          <w:bCs/>
-          <w:color w:val="262626"/>
-          <w:sz w:val="20"/>
-          <w:szCs w:val="20"/>
-        </w:rPr>
-        <w:t>event</w:t>
-      </w:r>
-      <w:r>
-        <w:rPr>
-          <w:rFonts w:ascii="NewBaskervilleStd-Roman" w:hAnsi="NewBaskervilleStd-Roman" w:cs="NewBaskervilleStd-Roman"/>
-          <w:b/>
-          <w:bCs/>
-          <w:color w:val="262626"/>
-          <w:sz w:val="20"/>
-          <w:szCs w:val="20"/>
-        </w:rPr>
-        <w:t xml:space="preserve"> </w:t>
-      </w:r>
-      <w:r>
-        <w:rPr>
-          <w:rFonts w:ascii="NewBaskervilleStd-Roman" w:hAnsi="NewBaskervilleStd-Roman" w:cs="NewBaskervilleStd-Roman"/>
-          <w:b/>
-          <w:bCs/>
-          <w:color w:val="262626"/>
-          <w:sz w:val="20"/>
-          <w:szCs w:val="20"/>
-        </w:rPr>
-        <w:t>sourcing</w:t>
-      </w:r>
-      <w:r>
-        <w:rPr>
-          <w:rFonts w:ascii="NewBaskervilleStd-Roman" w:hAnsi="NewBaskervilleStd-Roman" w:cs="NewBaskervilleStd-Roman"/>
-          <w:color w:val="262626"/>
-          <w:sz w:val="20"/>
-          <w:szCs w:val="20"/>
-        </w:rPr>
-        <w:t xml:space="preserve"> and </w:t>
-      </w:r>
-      <w:r>
-        <w:rPr>
-          <w:rFonts w:ascii="NewBaskervilleStd-Roman" w:hAnsi="NewBaskervilleStd-Roman" w:cs="NewBaskervilleStd-Roman"/>
-          <w:b/>
-          <w:bCs/>
-          <w:color w:val="262626"/>
-          <w:sz w:val="20"/>
-          <w:szCs w:val="20"/>
-        </w:rPr>
-        <w:t>command query responsibility segregation (CQRS)</w:t>
-      </w:r>
-      <w:r>
-        <w:rPr>
-          <w:rFonts w:ascii="NewBaskervilleStd-Roman" w:hAnsi="NewBaskervilleStd-Roman" w:cs="NewBaskervilleStd-Roman"/>
-          <w:color w:val="262626"/>
-          <w:sz w:val="20"/>
-          <w:szCs w:val="20"/>
-        </w:rPr>
-        <w:t>. These aren’t</w:t>
-      </w:r>
-      <w:r>
-        <w:rPr>
-          <w:rFonts w:ascii="NewBaskervilleStd-Roman" w:hAnsi="NewBaskervilleStd-Roman" w:cs="NewBaskervilleStd-Roman"/>
-          <w:color w:val="262626"/>
-          <w:sz w:val="20"/>
-          <w:szCs w:val="20"/>
-        </w:rPr>
-        <w:t xml:space="preserve"> </w:t>
-      </w:r>
-      <w:r>
-        <w:rPr>
-          <w:rFonts w:ascii="NewBaskervilleStd-Roman" w:hAnsi="NewBaskervilleStd-Roman" w:cs="NewBaskervilleStd-Roman"/>
-          <w:color w:val="262626"/>
-          <w:sz w:val="20"/>
-          <w:szCs w:val="20"/>
-        </w:rPr>
-        <w:t>a prerequisite for microservices but have some synergies with a microservice</w:t>
-      </w:r>
-      <w:r>
-        <w:rPr>
-          <w:rFonts w:ascii="NewBaskervilleStd-Roman" w:hAnsi="NewBaskervilleStd-Roman" w:cs="NewBaskervilleStd-Roman"/>
-          <w:color w:val="262626"/>
-          <w:sz w:val="20"/>
-          <w:szCs w:val="20"/>
-        </w:rPr>
-        <w:t xml:space="preserve"> </w:t>
-      </w:r>
-      <w:r>
-        <w:rPr>
-          <w:rFonts w:ascii="NewBaskervilleStd-Roman" w:hAnsi="NewBaskervilleStd-Roman" w:cs="NewBaskervilleStd-Roman"/>
-          <w:color w:val="262626"/>
-          <w:sz w:val="20"/>
-          <w:szCs w:val="20"/>
-        </w:rPr>
-        <w:t>approach. We’ll explore them in chapter 5.</w:t>
-      </w:r>
-    </w:p>
-    <w:p>
-      <w:pPr>
-        <w:autoSpaceDE w:val="0"/>
-        <w:autoSpaceDN w:val="0"/>
-        <w:adjustRightInd w:val="0"/>
-        <w:spacing w:after="0"/>
-        <w:rPr>
-          <w:rFonts w:ascii="NewBaskervilleStd-Roman" w:hAnsi="NewBaskervilleStd-Roman" w:cs="NewBaskervilleStd-Roman"/>
-          <w:color w:val="262626"/>
-          <w:sz w:val="20"/>
-          <w:szCs w:val="20"/>
-        </w:rPr>
-      </w:pPr>
-    </w:p>
-    <w:p>
-      <w:pPr>
-        <w:autoSpaceDE w:val="0"/>
-        <w:autoSpaceDN w:val="0"/>
-        <w:adjustRightInd w:val="0"/>
-        <w:spacing w:after="0"/>
-        <w:rPr>
-          <w:rFonts w:ascii="NewBaskervilleStd-Roman" w:hAnsi="NewBaskervilleStd-Roman" w:cs="NewBaskervilleStd-Roman"/>
-          <w:color w:val="262626"/>
-          <w:sz w:val="20"/>
-          <w:szCs w:val="20"/>
-        </w:rPr>
-      </w:pPr>
-      <w:r>
-        <w:rPr>
-          <w:noProof/>
-        </w:rPr>
-        <w:lastRenderedPageBreak/>
-        <w:drawing>
-          <wp:inline distT="0" distB="0" distL="0" distR="0" wp14:anchorId="7524FA6A" wp14:editId="52C1A743">
-            <wp:extent cx="5486400" cy="1758950"/>
-            <wp:effectExtent l="0" t="0" r="0" b="0"/>
-            <wp:docPr id="2" name="Picture 2"/>
-            <wp:cNvGraphicFramePr>
-              <a:graphicFrameLocks xmlns:a="http://schemas.openxmlformats.org/drawingml/2006/main" noChangeAspect="1"/>
-            </wp:cNvGraphicFramePr>
-            <a:graphic xmlns:a="http://schemas.openxmlformats.org/drawingml/2006/main">
-              <a:graphicData uri="http://schemas.openxmlformats.org/drawingml/2006/picture">
-                <pic:pic xmlns:pic="http://schemas.openxmlformats.org/drawingml/2006/picture">
-                  <pic:nvPicPr>
-                    <pic:cNvPr id="1" name=""/>
-                    <pic:cNvPicPr/>
-                  </pic:nvPicPr>
-                  <pic:blipFill>
-                    <a:blip r:embed="rId8"/>
-                    <a:stretch>
-                      <a:fillRect/>
-                    </a:stretch>
-                  </pic:blipFill>
-                  <pic:spPr>
-                    <a:xfrm>
-                      <a:off x="0" y="0"/>
-                      <a:ext cx="5486400" cy="1758950"/>
-                    </a:xfrm>
-                    <a:prstGeom prst="rect">
-                      <a:avLst/>
-                    </a:prstGeom>
-                  </pic:spPr>
-                </pic:pic>
-              </a:graphicData>
-            </a:graphic>
-          </wp:inline>
-        </w:drawing>
-      </w:r>
-    </w:p>
-    <w:p>
-      <w:pPr>
-        <w:autoSpaceDE w:val="0"/>
-        <w:autoSpaceDN w:val="0"/>
-        <w:adjustRightInd w:val="0"/>
-        <w:spacing w:after="0"/>
-        <w:rPr>
-          <w:rFonts w:ascii="NewBaskervilleStd-Roman" w:hAnsi="NewBaskervilleStd-Roman" w:cs="NewBaskervilleStd-Roman"/>
-          <w:color w:val="262626"/>
-          <w:sz w:val="20"/>
-          <w:szCs w:val="20"/>
-        </w:rPr>
-      </w:pPr>
-    </w:p>
-    <w:p>
-      <w:pPr>
-        <w:pStyle w:val="Heading2"/>
-        <w:rPr>
-          <w:rFonts w:ascii="ITCFranklinGothicStd-DemiIt" w:hAnsi="ITCFranklinGothicStd-DemiIt" w:cs="ITCFranklinGothicStd-DemiIt"/>
-          <w:i/>
-          <w:iCs/>
-          <w:color w:val="476C86"/>
-          <w:sz w:val="21"/>
-          <w:szCs w:val="21"/>
-        </w:rPr>
-      </w:pPr>
-      <w:r>
-        <w:rPr>
-          <w:rFonts w:ascii="ITCFranklinGothicStd-DemiIt" w:hAnsi="ITCFranklinGothicStd-DemiIt" w:cs="ITCFranklinGothicStd-DemiIt"/>
-          <w:i/>
-          <w:iCs/>
-          <w:color w:val="476C86"/>
-          <w:sz w:val="21"/>
-          <w:szCs w:val="21"/>
-        </w:rPr>
-        <w:t xml:space="preserve">Asynchronous </w:t>
-      </w:r>
-      <w:r>
-        <w:rPr>
-          <w:rFonts w:ascii="ITCFranklinGothicStd-DemiIt" w:hAnsi="ITCFranklinGothicStd-DemiIt" w:cs="ITCFranklinGothicStd-DemiIt"/>
-          <w:i/>
-          <w:iCs/>
-          <w:color w:val="476C86"/>
-          <w:sz w:val="21"/>
-          <w:szCs w:val="21"/>
-        </w:rPr>
-        <w:t>C</w:t>
-      </w:r>
-      <w:r>
-        <w:rPr>
-          <w:rFonts w:ascii="ITCFranklinGothicStd-DemiIt" w:hAnsi="ITCFranklinGothicStd-DemiIt" w:cs="ITCFranklinGothicStd-DemiIt"/>
-          <w:i/>
-          <w:iCs/>
-          <w:color w:val="476C86"/>
-          <w:sz w:val="21"/>
-          <w:szCs w:val="21"/>
-        </w:rPr>
-        <w:t xml:space="preserve">ommunication </w:t>
-      </w:r>
-      <w:r>
-        <w:rPr>
-          <w:rFonts w:ascii="ITCFranklinGothicStd-DemiIt" w:hAnsi="ITCFranklinGothicStd-DemiIt" w:cs="ITCFranklinGothicStd-DemiIt"/>
-          <w:i/>
-          <w:iCs/>
-          <w:color w:val="476C86"/>
-          <w:sz w:val="21"/>
-          <w:szCs w:val="21"/>
-        </w:rPr>
-        <w:t>P</w:t>
-      </w:r>
-      <w:r>
-        <w:rPr>
-          <w:rFonts w:ascii="ITCFranklinGothicStd-DemiIt" w:hAnsi="ITCFranklinGothicStd-DemiIt" w:cs="ITCFranklinGothicStd-DemiIt"/>
-          <w:i/>
-          <w:iCs/>
-          <w:color w:val="476C86"/>
-          <w:sz w:val="21"/>
-          <w:szCs w:val="21"/>
-        </w:rPr>
-        <w:t>atterns</w:t>
-      </w:r>
-    </w:p>
-    <w:p>
-      <w:pPr>
-        <w:autoSpaceDE w:val="0"/>
-        <w:autoSpaceDN w:val="0"/>
-        <w:adjustRightInd w:val="0"/>
-        <w:spacing w:after="0"/>
-        <w:rPr>
-          <w:rFonts w:ascii="NewBaskervilleStd-Roman" w:hAnsi="NewBaskervilleStd-Roman" w:cs="NewBaskervilleStd-Roman"/>
-          <w:b/>
-          <w:bCs/>
-          <w:color w:val="262626"/>
-          <w:sz w:val="20"/>
-          <w:szCs w:val="20"/>
-        </w:rPr>
-      </w:pPr>
-      <w:r>
-        <w:rPr>
-          <w:rFonts w:ascii="NewBaskervilleStd-Roman" w:hAnsi="NewBaskervilleStd-Roman" w:cs="NewBaskervilleStd-Roman"/>
-          <w:color w:val="262626"/>
-          <w:sz w:val="20"/>
-          <w:szCs w:val="20"/>
-        </w:rPr>
-        <w:t>two most common event-based patterns</w:t>
-      </w:r>
-      <w:r>
-        <w:rPr>
-          <w:rFonts w:ascii="NewBaskervilleStd-Roman" w:hAnsi="NewBaskervilleStd-Roman" w:cs="NewBaskervilleStd-Roman"/>
-          <w:color w:val="262626"/>
-          <w:sz w:val="20"/>
-          <w:szCs w:val="20"/>
-        </w:rPr>
-        <w:t xml:space="preserve"> are</w:t>
-      </w:r>
-      <w:r>
-        <w:rPr>
-          <w:rFonts w:ascii="NewBaskervilleStd-Roman" w:hAnsi="NewBaskervilleStd-Roman" w:cs="NewBaskervilleStd-Roman"/>
-          <w:color w:val="262626"/>
-          <w:sz w:val="20"/>
-          <w:szCs w:val="20"/>
-        </w:rPr>
-        <w:t>: job queue and publish-subscribe.</w:t>
-      </w:r>
-      <w:r>
-        <w:rPr>
-          <w:rFonts w:ascii="NewBaskervilleStd-Roman" w:hAnsi="NewBaskervilleStd-Roman" w:cs="NewBaskervilleStd-Roman"/>
-          <w:color w:val="262626"/>
-          <w:sz w:val="20"/>
-          <w:szCs w:val="20"/>
-        </w:rPr>
-        <w:t xml:space="preserve"> </w:t>
-      </w:r>
-      <w:r>
-        <w:rPr>
-          <w:rFonts w:ascii="NewBaskervilleStd-Roman" w:hAnsi="NewBaskervilleStd-Roman" w:cs="NewBaskervilleStd-Roman"/>
-          <w:b/>
-          <w:bCs/>
-          <w:color w:val="262626"/>
-          <w:sz w:val="20"/>
-          <w:szCs w:val="20"/>
-        </w:rPr>
-        <w:t xml:space="preserve">most </w:t>
-      </w:r>
-      <w:r>
-        <w:rPr>
-          <w:rFonts w:ascii="NewBaskervilleStd-Roman" w:hAnsi="NewBaskervilleStd-Roman" w:cs="NewBaskervilleStd-Roman"/>
-          <w:b/>
-          <w:bCs/>
-          <w:color w:val="262626"/>
-          <w:sz w:val="20"/>
-          <w:szCs w:val="20"/>
-        </w:rPr>
-        <w:t>higher-level</w:t>
-      </w:r>
-      <w:r>
-        <w:rPr>
-          <w:rFonts w:ascii="NewBaskervilleStd-Roman" w:hAnsi="NewBaskervilleStd-Roman" w:cs="NewBaskervilleStd-Roman"/>
-          <w:b/>
-          <w:bCs/>
-          <w:color w:val="262626"/>
-          <w:sz w:val="20"/>
-          <w:szCs w:val="20"/>
-        </w:rPr>
-        <w:t xml:space="preserve"> </w:t>
-      </w:r>
-      <w:r>
-        <w:rPr>
-          <w:rFonts w:ascii="NewBaskervilleStd-Roman" w:hAnsi="NewBaskervilleStd-Roman" w:cs="NewBaskervilleStd-Roman"/>
-          <w:b/>
-          <w:bCs/>
-          <w:color w:val="262626"/>
-          <w:sz w:val="20"/>
-          <w:szCs w:val="20"/>
-        </w:rPr>
-        <w:t>interaction patterns are built on one of these two primitives.</w:t>
-      </w:r>
-    </w:p>
-    <w:p>
-      <w:pPr>
-        <w:pStyle w:val="Heading3"/>
-      </w:pPr>
-      <w:r>
-        <w:t>Job Queue</w:t>
-      </w:r>
-    </w:p>
-    <w:p>
-      <w:r>
-        <w:rPr>
-          <w:noProof/>
-        </w:rPr>
-        <w:drawing>
-          <wp:inline distT="0" distB="0" distL="0" distR="0" wp14:anchorId="329EC8FA" wp14:editId="4BE0AFE3">
-            <wp:extent cx="4251278" cy="1137611"/>
-            <wp:effectExtent l="0" t="0" r="0" b="5715"/>
-            <wp:docPr id="3" name="Picture 3"/>
-            <wp:cNvGraphicFramePr>
-              <a:graphicFrameLocks xmlns:a="http://schemas.openxmlformats.org/drawingml/2006/main" noChangeAspect="1"/>
-            </wp:cNvGraphicFramePr>
-            <a:graphic xmlns:a="http://schemas.openxmlformats.org/drawingml/2006/main">
-              <a:graphicData uri="http://schemas.openxmlformats.org/drawingml/2006/picture">
-                <pic:pic xmlns:pic="http://schemas.openxmlformats.org/drawingml/2006/picture">
-                  <pic:nvPicPr>
-                    <pic:cNvPr id="1" name=""/>
-                    <pic:cNvPicPr/>
-                  </pic:nvPicPr>
-                  <pic:blipFill>
-                    <a:blip r:embed="rId9"/>
-                    <a:stretch>
-                      <a:fillRect/>
-                    </a:stretch>
-                  </pic:blipFill>
-                  <pic:spPr>
-                    <a:xfrm>
-                      <a:off x="0" y="0"/>
-                      <a:ext cx="4278286" cy="1144838"/>
-                    </a:xfrm>
-                    <a:prstGeom prst="rect">
-                      <a:avLst/>
-                    </a:prstGeom>
-                  </pic:spPr>
-                </pic:pic>
-              </a:graphicData>
-            </a:graphic>
-          </wp:inline>
-        </w:drawing>
-      </w:r>
-    </w:p>
-    <w:p>
-      <w:pPr>
-        <w:autoSpaceDE w:val="0"/>
-        <w:autoSpaceDN w:val="0"/>
-        <w:adjustRightInd w:val="0"/>
-        <w:spacing w:after="0"/>
-        <w:rPr>
-          <w:rFonts w:ascii="NewBaskervilleStd-Roman" w:hAnsi="NewBaskervilleStd-Roman" w:cs="NewBaskervilleStd-Roman"/>
-          <w:color w:val="262626"/>
-          <w:sz w:val="20"/>
-          <w:szCs w:val="20"/>
-        </w:rPr>
-      </w:pPr>
-      <w:r>
-        <w:rPr>
-          <w:rFonts w:ascii="NewBaskervilleStd-Roman" w:hAnsi="NewBaskervilleStd-Roman" w:cs="NewBaskervilleStd-Roman"/>
-          <w:color w:val="262626"/>
-          <w:sz w:val="20"/>
-          <w:szCs w:val="20"/>
-        </w:rPr>
-        <w:t xml:space="preserve">In this pattern, </w:t>
-      </w:r>
-      <w:r>
-        <w:rPr>
-          <w:rFonts w:ascii="NewBaskervilleStd-Roman" w:hAnsi="NewBaskervilleStd-Roman" w:cs="NewBaskervilleStd-Roman"/>
-          <w:b/>
-          <w:bCs/>
-          <w:color w:val="262626"/>
-          <w:sz w:val="20"/>
-          <w:szCs w:val="20"/>
-        </w:rPr>
-        <w:t>workers take jobs from a queue and execute them</w:t>
-      </w:r>
-      <w:r>
-        <w:rPr>
-          <w:rFonts w:ascii="NewBaskervilleStd-Roman" w:hAnsi="NewBaskervilleStd-Roman" w:cs="NewBaskervilleStd-Roman"/>
-          <w:color w:val="262626"/>
-          <w:sz w:val="20"/>
-          <w:szCs w:val="20"/>
-        </w:rPr>
-        <w:t xml:space="preserve"> (figure</w:t>
-      </w:r>
-      <w:r>
-        <w:rPr>
-          <w:rFonts w:ascii="NewBaskervilleStd-Roman" w:hAnsi="NewBaskervilleStd-Roman" w:cs="NewBaskervilleStd-Roman"/>
-          <w:color w:val="262626"/>
-          <w:sz w:val="20"/>
-          <w:szCs w:val="20"/>
-        </w:rPr>
-        <w:t xml:space="preserve"> above</w:t>
-      </w:r>
-      <w:r>
-        <w:rPr>
-          <w:rFonts w:ascii="NewBaskervilleStd-Roman" w:hAnsi="NewBaskervilleStd-Roman" w:cs="NewBaskervilleStd-Roman"/>
-          <w:color w:val="262626"/>
-          <w:sz w:val="20"/>
-          <w:szCs w:val="20"/>
-        </w:rPr>
-        <w:t>). A job</w:t>
-      </w:r>
-    </w:p>
-    <w:p>
-      <w:pPr>
-        <w:autoSpaceDE w:val="0"/>
-        <w:autoSpaceDN w:val="0"/>
-        <w:adjustRightInd w:val="0"/>
-        <w:spacing w:after="0"/>
-        <w:rPr>
-          <w:rFonts w:ascii="NewBaskervilleStd-Roman" w:hAnsi="NewBaskervilleStd-Roman" w:cs="NewBaskervilleStd-Roman"/>
-          <w:color w:val="262626"/>
-          <w:sz w:val="20"/>
-          <w:szCs w:val="20"/>
-        </w:rPr>
-      </w:pPr>
-      <w:r>
-        <w:rPr>
-          <w:rFonts w:ascii="NewBaskervilleStd-Roman" w:hAnsi="NewBaskervilleStd-Roman" w:cs="NewBaskervilleStd-Roman"/>
-          <w:color w:val="262626"/>
-          <w:sz w:val="20"/>
-          <w:szCs w:val="20"/>
-        </w:rPr>
-        <w:t>should only be processed once, regardless of how many worker instances you operate.</w:t>
-      </w:r>
-      <w:r>
-        <w:rPr>
-          <w:rFonts w:ascii="NewBaskervilleStd-Roman" w:hAnsi="NewBaskervilleStd-Roman" w:cs="NewBaskervilleStd-Roman"/>
-          <w:color w:val="262626"/>
-          <w:sz w:val="20"/>
-          <w:szCs w:val="20"/>
-        </w:rPr>
-        <w:t xml:space="preserve"> </w:t>
-      </w:r>
-      <w:r>
-        <w:rPr>
-          <w:rFonts w:ascii="NewBaskervilleStd-Roman" w:hAnsi="NewBaskervilleStd-Roman" w:cs="NewBaskervilleStd-Roman"/>
-          <w:color w:val="262626"/>
-          <w:sz w:val="20"/>
-          <w:szCs w:val="20"/>
-        </w:rPr>
-        <w:t xml:space="preserve">This pattern is also known as </w:t>
-      </w:r>
-      <w:r>
-        <w:rPr>
-          <w:rFonts w:ascii="NewBaskervilleStd-Roman" w:hAnsi="NewBaskervilleStd-Roman" w:cs="NewBaskervilleStd-Roman"/>
-          <w:b/>
-          <w:bCs/>
-          <w:color w:val="262626"/>
-          <w:sz w:val="20"/>
-          <w:szCs w:val="20"/>
-        </w:rPr>
-        <w:t>winner takes all</w:t>
-      </w:r>
-      <w:r>
-        <w:rPr>
-          <w:rFonts w:ascii="NewBaskervilleStd-Roman" w:hAnsi="NewBaskervilleStd-Roman" w:cs="NewBaskervilleStd-Roman"/>
-          <w:color w:val="262626"/>
-          <w:sz w:val="20"/>
-          <w:szCs w:val="20"/>
-        </w:rPr>
-        <w:t>.</w:t>
-      </w:r>
-    </w:p>
-    <w:p>
-      <w:pPr>
-        <w:autoSpaceDE w:val="0"/>
-        <w:autoSpaceDN w:val="0"/>
-        <w:adjustRightInd w:val="0"/>
-        <w:spacing w:after="0"/>
-        <w:rPr>
-          <w:rFonts w:ascii="NewBaskervilleStd-Roman" w:hAnsi="NewBaskervilleStd-Roman" w:cs="NewBaskervilleStd-Roman"/>
-          <w:color w:val="262626"/>
-          <w:sz w:val="20"/>
-          <w:szCs w:val="20"/>
-        </w:rPr>
-      </w:pPr>
-    </w:p>
-    <w:p>
-      <w:pPr>
-        <w:autoSpaceDE w:val="0"/>
-        <w:autoSpaceDN w:val="0"/>
-        <w:adjustRightInd w:val="0"/>
-        <w:spacing w:after="0"/>
-        <w:rPr>
-          <w:rFonts w:ascii="NewBaskervilleStd-Roman" w:hAnsi="NewBaskervilleStd-Roman" w:cs="NewBaskervilleStd-Roman"/>
-          <w:color w:val="262626"/>
-          <w:sz w:val="20"/>
-          <w:szCs w:val="20"/>
-        </w:rPr>
-      </w:pPr>
-      <w:r>
-        <w:rPr>
-          <w:rFonts w:ascii="NewBaskervilleStd-Roman" w:hAnsi="NewBaskervilleStd-Roman" w:cs="NewBaskervilleStd-Roman"/>
-          <w:color w:val="262626"/>
-          <w:sz w:val="20"/>
-          <w:szCs w:val="20"/>
-        </w:rPr>
-        <w:t>This pattern is useful when:</w:t>
-      </w:r>
-    </w:p>
-    <w:p>
-      <w:pPr>
-        <w:pStyle w:val="ListParagraph"/>
-        <w:numPr>
-          <w:ilvl w:val="0"/>
-          <w:numId w:val="18"/>
-        </w:numPr>
-        <w:autoSpaceDE w:val="0"/>
-        <w:autoSpaceDN w:val="0"/>
-        <w:adjustRightInd w:val="0"/>
-        <w:spacing w:after="0"/>
-        <w:rPr>
-          <w:rFonts w:ascii="NewBaskervilleStd-Roman" w:hAnsi="NewBaskervilleStd-Roman" w:cs="NewBaskervilleStd-Roman"/>
-          <w:color w:val="262626"/>
-          <w:sz w:val="20"/>
-          <w:szCs w:val="20"/>
-        </w:rPr>
-      </w:pPr>
-      <w:r>
-        <w:rPr>
-          <w:rFonts w:ascii="NewBaskervilleStd-Roman" w:hAnsi="NewBaskervilleStd-Roman" w:cs="NewBaskervilleStd-Roman"/>
-          <w:b/>
-          <w:bCs/>
-          <w:color w:val="262626"/>
-          <w:sz w:val="20"/>
-          <w:szCs w:val="20"/>
-        </w:rPr>
-        <w:t>A 1:1 relationship exists</w:t>
-      </w:r>
-      <w:r>
-        <w:rPr>
-          <w:rFonts w:ascii="NewBaskervilleStd-Roman" w:hAnsi="NewBaskervilleStd-Roman" w:cs="NewBaskervilleStd-Roman"/>
-          <w:color w:val="262626"/>
-          <w:sz w:val="20"/>
-          <w:szCs w:val="20"/>
-        </w:rPr>
-        <w:t xml:space="preserve"> between an event and work to be done in response to</w:t>
-      </w:r>
-      <w:r>
-        <w:rPr>
-          <w:rFonts w:ascii="NewBaskervilleStd-Roman" w:hAnsi="NewBaskervilleStd-Roman" w:cs="NewBaskervilleStd-Roman"/>
-          <w:color w:val="262626"/>
-          <w:sz w:val="20"/>
-          <w:szCs w:val="20"/>
-        </w:rPr>
-        <w:t xml:space="preserve"> </w:t>
-      </w:r>
-      <w:r>
-        <w:rPr>
-          <w:rFonts w:ascii="NewBaskervilleStd-Roman" w:hAnsi="NewBaskervilleStd-Roman" w:cs="NewBaskervilleStd-Roman"/>
-          <w:color w:val="262626"/>
-          <w:sz w:val="20"/>
-          <w:szCs w:val="20"/>
-        </w:rPr>
-        <w:t>that event.</w:t>
-      </w:r>
-    </w:p>
-    <w:p>
-      <w:pPr>
-        <w:pStyle w:val="ListParagraph"/>
-        <w:numPr>
-          <w:ilvl w:val="0"/>
-          <w:numId w:val="18"/>
-        </w:numPr>
-        <w:autoSpaceDE w:val="0"/>
-        <w:autoSpaceDN w:val="0"/>
-        <w:adjustRightInd w:val="0"/>
-        <w:spacing w:after="0"/>
-        <w:rPr>
-          <w:rFonts w:ascii="NewBaskervilleStd-Roman" w:hAnsi="NewBaskervilleStd-Roman" w:cs="NewBaskervilleStd-Roman"/>
-          <w:color w:val="262626"/>
-          <w:sz w:val="20"/>
-          <w:szCs w:val="20"/>
-        </w:rPr>
-      </w:pPr>
-      <w:r>
-        <w:rPr>
-          <w:rFonts w:ascii="NewBaskervilleStd-Roman" w:hAnsi="NewBaskervilleStd-Roman" w:cs="NewBaskervilleStd-Roman"/>
-          <w:color w:val="262626"/>
-          <w:sz w:val="20"/>
-          <w:szCs w:val="20"/>
-        </w:rPr>
-        <w:t xml:space="preserve">The work that needs to be done is </w:t>
-      </w:r>
-      <w:r>
-        <w:rPr>
-          <w:rFonts w:ascii="NewBaskervilleStd-Roman" w:hAnsi="NewBaskervilleStd-Roman" w:cs="NewBaskervilleStd-Roman"/>
-          <w:b/>
-          <w:bCs/>
-          <w:color w:val="262626"/>
-          <w:sz w:val="20"/>
-          <w:szCs w:val="20"/>
-        </w:rPr>
-        <w:t>complex or time-consuming</w:t>
-      </w:r>
-      <w:r>
-        <w:rPr>
-          <w:rFonts w:ascii="NewBaskervilleStd-Roman" w:hAnsi="NewBaskervilleStd-Roman" w:cs="NewBaskervilleStd-Roman"/>
-          <w:color w:val="262626"/>
-          <w:sz w:val="20"/>
-          <w:szCs w:val="20"/>
-        </w:rPr>
-        <w:t>, so it should be</w:t>
-      </w:r>
-      <w:r>
-        <w:rPr>
-          <w:rFonts w:ascii="NewBaskervilleStd-Roman" w:hAnsi="NewBaskervilleStd-Roman" w:cs="NewBaskervilleStd-Roman"/>
-          <w:color w:val="262626"/>
-          <w:sz w:val="20"/>
-          <w:szCs w:val="20"/>
-        </w:rPr>
-        <w:t xml:space="preserve"> </w:t>
-      </w:r>
-      <w:r>
-        <w:rPr>
-          <w:rFonts w:ascii="NewBaskervilleStd-Roman" w:hAnsi="NewBaskervilleStd-Roman" w:cs="NewBaskervilleStd-Roman"/>
-          <w:color w:val="262626"/>
-          <w:sz w:val="20"/>
-          <w:szCs w:val="20"/>
-        </w:rPr>
-        <w:t>done out-of-band from the triggering event.</w:t>
-      </w:r>
-    </w:p>
-    <w:p>
-      <w:pPr>
-        <w:autoSpaceDE w:val="0"/>
-        <w:autoSpaceDN w:val="0"/>
-        <w:adjustRightInd w:val="0"/>
-        <w:spacing w:after="0"/>
-        <w:ind w:left="360"/>
-        <w:rPr>
-          <w:rFonts w:ascii="NewBaskervilleStd-Roman" w:hAnsi="NewBaskervilleStd-Roman" w:cs="NewBaskervilleStd-Roman"/>
-          <w:color w:val="262626"/>
-          <w:sz w:val="20"/>
-          <w:szCs w:val="20"/>
-        </w:rPr>
-      </w:pPr>
-    </w:p>
-    <w:p>
-      <w:pPr>
-        <w:autoSpaceDE w:val="0"/>
-        <w:autoSpaceDN w:val="0"/>
-        <w:adjustRightInd w:val="0"/>
-        <w:spacing w:after="0"/>
-        <w:rPr>
-          <w:rFonts w:ascii="NewBaskervilleStd-Roman" w:hAnsi="NewBaskervilleStd-Roman" w:cs="NewBaskervilleStd-Roman"/>
-          <w:color w:val="262626"/>
-          <w:sz w:val="20"/>
-          <w:szCs w:val="20"/>
-        </w:rPr>
-      </w:pPr>
-      <w:r>
-        <w:rPr>
-          <w:rFonts w:ascii="NewBaskervilleStd-Roman" w:hAnsi="NewBaskervilleStd-Roman" w:cs="NewBaskervilleStd-Roman"/>
-          <w:color w:val="262626"/>
-          <w:sz w:val="20"/>
-          <w:szCs w:val="20"/>
-        </w:rPr>
-        <w:t xml:space="preserve">By default, this approach </w:t>
-      </w:r>
-      <w:r>
-        <w:rPr>
-          <w:rFonts w:ascii="NewBaskervilleStd-Roman" w:hAnsi="NewBaskervilleStd-Roman" w:cs="NewBaskervilleStd-Roman"/>
-          <w:b/>
-          <w:bCs/>
-          <w:color w:val="262626"/>
-          <w:sz w:val="20"/>
-          <w:szCs w:val="20"/>
-        </w:rPr>
-        <w:t>doesn’t require sophisticated event delivery</w:t>
-      </w:r>
-      <w:r>
-        <w:rPr>
-          <w:rFonts w:ascii="NewBaskervilleStd-Roman" w:hAnsi="NewBaskervilleStd-Roman" w:cs="NewBaskervilleStd-Roman"/>
-          <w:color w:val="262626"/>
-          <w:sz w:val="20"/>
-          <w:szCs w:val="20"/>
-        </w:rPr>
-        <w:t>. Many task queue</w:t>
-      </w:r>
-      <w:r>
-        <w:rPr>
-          <w:rFonts w:ascii="NewBaskervilleStd-Roman" w:hAnsi="NewBaskervilleStd-Roman" w:cs="NewBaskervilleStd-Roman"/>
-          <w:color w:val="262626"/>
-          <w:sz w:val="20"/>
-          <w:szCs w:val="20"/>
-        </w:rPr>
-        <w:t xml:space="preserve"> </w:t>
-      </w:r>
-      <w:r>
-        <w:rPr>
-          <w:rFonts w:ascii="NewBaskervilleStd-Roman" w:hAnsi="NewBaskervilleStd-Roman" w:cs="NewBaskervilleStd-Roman"/>
-          <w:color w:val="262626"/>
-          <w:sz w:val="20"/>
-          <w:szCs w:val="20"/>
-        </w:rPr>
-        <w:t xml:space="preserve">libraries are available that use commodity data stores, such as </w:t>
-      </w:r>
-      <w:r>
-        <w:rPr>
-          <w:rFonts w:ascii="NewBaskervilleStd-Roman" w:hAnsi="NewBaskervilleStd-Roman" w:cs="NewBaskervilleStd-Roman"/>
-          <w:b/>
-          <w:bCs/>
-          <w:color w:val="262626"/>
-          <w:sz w:val="20"/>
-          <w:szCs w:val="20"/>
-        </w:rPr>
-        <w:t>Redis</w:t>
-      </w:r>
-      <w:r>
-        <w:rPr>
-          <w:rFonts w:ascii="NewBaskervilleStd-Roman" w:hAnsi="NewBaskervilleStd-Roman" w:cs="NewBaskervilleStd-Roman"/>
-          <w:color w:val="262626"/>
-          <w:sz w:val="20"/>
-          <w:szCs w:val="20"/>
-        </w:rPr>
-        <w:t xml:space="preserve"> (Resque, Celery,</w:t>
-      </w:r>
-      <w:r>
-        <w:rPr>
-          <w:rFonts w:ascii="NewBaskervilleStd-Roman" w:hAnsi="NewBaskervilleStd-Roman" w:cs="NewBaskervilleStd-Roman"/>
-          <w:color w:val="262626"/>
-          <w:sz w:val="20"/>
-          <w:szCs w:val="20"/>
-        </w:rPr>
-        <w:t xml:space="preserve"> </w:t>
-      </w:r>
-      <w:r>
-        <w:rPr>
-          <w:rFonts w:ascii="NewBaskervilleStd-Roman" w:hAnsi="NewBaskervilleStd-Roman" w:cs="NewBaskervilleStd-Roman"/>
-          <w:color w:val="262626"/>
-          <w:sz w:val="20"/>
-          <w:szCs w:val="20"/>
-        </w:rPr>
-        <w:t xml:space="preserve">Sidekiq) </w:t>
-      </w:r>
-      <w:r>
-        <w:rPr>
-          <w:rFonts w:ascii="NewBaskervilleStd-Roman" w:hAnsi="NewBaskervilleStd-Roman" w:cs="NewBaskervilleStd-Roman"/>
-          <w:b/>
-          <w:bCs/>
-          <w:color w:val="262626"/>
-          <w:sz w:val="20"/>
-          <w:szCs w:val="20"/>
-        </w:rPr>
-        <w:t>or SQL</w:t>
-      </w:r>
-      <w:r>
-        <w:rPr>
-          <w:rFonts w:ascii="NewBaskervilleStd-Roman" w:hAnsi="NewBaskervilleStd-Roman" w:cs="NewBaskervilleStd-Roman"/>
-          <w:color w:val="262626"/>
-          <w:sz w:val="20"/>
-          <w:szCs w:val="20"/>
-        </w:rPr>
-        <w:t xml:space="preserve"> databases.</w:t>
-      </w:r>
-    </w:p>
-    <w:p>
-      <w:pPr>
-        <w:pStyle w:val="Heading3"/>
-      </w:pPr>
-      <w:r>
-        <w:t>Publish-Subscribe</w:t>
-      </w:r>
-    </w:p>
-    <w:p>
-      <w:pPr>
-        <w:autoSpaceDE w:val="0"/>
-        <w:autoSpaceDN w:val="0"/>
-        <w:adjustRightInd w:val="0"/>
-        <w:spacing w:after="0"/>
-        <w:rPr>
-          <w:rFonts w:ascii="NewBaskervilleStd-Roman" w:hAnsi="NewBaskervilleStd-Roman" w:cs="NewBaskervilleStd-Roman"/>
-          <w:color w:val="262626"/>
-          <w:sz w:val="20"/>
-          <w:szCs w:val="20"/>
-        </w:rPr>
-      </w:pPr>
-      <w:r>
-        <w:rPr>
-          <w:rFonts w:ascii="NewBaskervilleStd-Roman" w:hAnsi="NewBaskervilleStd-Roman" w:cs="NewBaskervilleStd-Roman"/>
-          <w:color w:val="262626"/>
-          <w:sz w:val="20"/>
-          <w:szCs w:val="20"/>
-        </w:rPr>
-        <w:t>In publish-subscribe, services trigger events for arbitrary listeners. All listeners that</w:t>
-      </w:r>
-      <w:r>
-        <w:rPr>
-          <w:rFonts w:ascii="NewBaskervilleStd-Roman" w:hAnsi="NewBaskervilleStd-Roman" w:cs="NewBaskervilleStd-Roman"/>
-          <w:color w:val="262626"/>
-          <w:sz w:val="20"/>
-          <w:szCs w:val="20"/>
-        </w:rPr>
-        <w:t xml:space="preserve"> </w:t>
-      </w:r>
-      <w:r>
-        <w:rPr>
-          <w:rFonts w:ascii="NewBaskervilleStd-Roman" w:hAnsi="NewBaskervilleStd-Roman" w:cs="NewBaskervilleStd-Roman"/>
-          <w:color w:val="262626"/>
-          <w:sz w:val="20"/>
-          <w:szCs w:val="20"/>
-        </w:rPr>
-        <w:t>receive the event act on it appropriately. In some ways, this is the ideal microservice</w:t>
-      </w:r>
-      <w:r>
-        <w:rPr>
-          <w:rFonts w:ascii="NewBaskervilleStd-Roman" w:hAnsi="NewBaskervilleStd-Roman" w:cs="NewBaskervilleStd-Roman"/>
-          <w:color w:val="262626"/>
-          <w:sz w:val="20"/>
-          <w:szCs w:val="20"/>
-        </w:rPr>
-        <w:t xml:space="preserve"> </w:t>
-      </w:r>
-      <w:r>
-        <w:rPr>
-          <w:rFonts w:ascii="NewBaskervilleStd-Roman" w:hAnsi="NewBaskervilleStd-Roman" w:cs="NewBaskervilleStd-Roman"/>
-          <w:color w:val="262626"/>
-          <w:sz w:val="20"/>
-          <w:szCs w:val="20"/>
-        </w:rPr>
-        <w:t>pattern: a service can send arbitrary events out into the world without caring who acts</w:t>
-      </w:r>
-      <w:r>
-        <w:rPr>
-          <w:rFonts w:ascii="NewBaskervilleStd-Roman" w:hAnsi="NewBaskervilleStd-Roman" w:cs="NewBaskervilleStd-Roman"/>
-          <w:color w:val="262626"/>
-          <w:sz w:val="20"/>
-          <w:szCs w:val="20"/>
-        </w:rPr>
-        <w:t xml:space="preserve"> </w:t>
-      </w:r>
-      <w:r>
-        <w:rPr>
-          <w:rFonts w:ascii="NewBaskervilleStd-Roman" w:hAnsi="NewBaskervilleStd-Roman" w:cs="NewBaskervilleStd-Roman"/>
-          <w:color w:val="262626"/>
-          <w:sz w:val="20"/>
-          <w:szCs w:val="20"/>
-        </w:rPr>
-        <w:t>on them</w:t>
-      </w:r>
-      <w:r>
-        <w:rPr>
-          <w:rFonts w:ascii="NewBaskervilleStd-Roman" w:hAnsi="NewBaskervilleStd-Roman" w:cs="NewBaskervilleStd-Roman"/>
-          <w:color w:val="262626"/>
-          <w:sz w:val="20"/>
-          <w:szCs w:val="20"/>
-        </w:rPr>
-        <w:t>.</w:t>
-      </w:r>
-    </w:p>
-    <w:p>
-      <w:pPr>
-        <w:autoSpaceDE w:val="0"/>
-        <w:autoSpaceDN w:val="0"/>
-        <w:adjustRightInd w:val="0"/>
-        <w:spacing w:after="0"/>
-        <w:rPr>
-          <w:rFonts w:ascii="NewBaskervilleStd-Roman" w:hAnsi="NewBaskervilleStd-Roman" w:cs="NewBaskervilleStd-Roman"/>
-          <w:color w:val="262626"/>
-          <w:sz w:val="20"/>
-          <w:szCs w:val="20"/>
-        </w:rPr>
-      </w:pPr>
-    </w:p>
-    <w:p>
-      <w:pPr>
-        <w:autoSpaceDE w:val="0"/>
-        <w:autoSpaceDN w:val="0"/>
-        <w:adjustRightInd w:val="0"/>
-        <w:spacing w:after="0"/>
-        <w:rPr>
-          <w:rFonts w:ascii="NewBaskervilleStd-Roman" w:hAnsi="NewBaskervilleStd-Roman" w:cs="NewBaskervilleStd-Roman"/>
-          <w:color w:val="262626"/>
-          <w:sz w:val="20"/>
-          <w:szCs w:val="20"/>
-        </w:rPr>
-      </w:pPr>
-      <w:r>
-        <w:rPr>
-          <w:rFonts w:ascii="NewBaskervilleStd-Roman" w:hAnsi="NewBaskervilleStd-Roman" w:cs="NewBaskervilleStd-Roman"/>
-          <w:color w:val="262626"/>
-          <w:sz w:val="20"/>
-          <w:szCs w:val="20"/>
-        </w:rPr>
-        <w:t>For example, imagine you need to trigger other downstream actions once an order has</w:t>
-      </w:r>
-      <w:r>
-        <w:rPr>
-          <w:rFonts w:ascii="NewBaskervilleStd-Roman" w:hAnsi="NewBaskervilleStd-Roman" w:cs="NewBaskervilleStd-Roman"/>
-          <w:color w:val="262626"/>
-          <w:sz w:val="20"/>
-          <w:szCs w:val="20"/>
-        </w:rPr>
-        <w:t xml:space="preserve"> </w:t>
-      </w:r>
-      <w:r>
-        <w:rPr>
-          <w:rFonts w:ascii="NewBaskervilleStd-Roman" w:hAnsi="NewBaskervilleStd-Roman" w:cs="NewBaskervilleStd-Roman"/>
-          <w:color w:val="262626"/>
-          <w:sz w:val="20"/>
-          <w:szCs w:val="20"/>
-        </w:rPr>
-        <w:t xml:space="preserve">been placed. You might send a </w:t>
-      </w:r>
-      <w:r>
-        <w:rPr>
-          <w:rFonts w:ascii="NewBaskervilleStd-Roman" w:hAnsi="NewBaskervilleStd-Roman" w:cs="NewBaskervilleStd-Roman"/>
-          <w:b/>
-          <w:bCs/>
-          <w:color w:val="262626"/>
-          <w:sz w:val="20"/>
-          <w:szCs w:val="20"/>
-        </w:rPr>
-        <w:t>push notification to the customer</w:t>
-      </w:r>
-      <w:r>
-        <w:rPr>
-          <w:rFonts w:ascii="NewBaskervilleStd-Roman" w:hAnsi="NewBaskervilleStd-Roman" w:cs="NewBaskervilleStd-Roman"/>
-          <w:color w:val="262626"/>
-          <w:sz w:val="20"/>
-          <w:szCs w:val="20"/>
-        </w:rPr>
-        <w:t xml:space="preserve"> or </w:t>
-      </w:r>
-      <w:r>
-        <w:rPr>
-          <w:rFonts w:ascii="NewBaskervilleStd-Roman" w:hAnsi="NewBaskervilleStd-Roman" w:cs="NewBaskervilleStd-Roman"/>
-          <w:b/>
-          <w:bCs/>
-          <w:color w:val="262626"/>
-          <w:sz w:val="20"/>
-          <w:szCs w:val="20"/>
-        </w:rPr>
-        <w:t>use it to feed your</w:t>
-      </w:r>
-      <w:r>
-        <w:rPr>
-          <w:rFonts w:ascii="NewBaskervilleStd-Roman" w:hAnsi="NewBaskervilleStd-Roman" w:cs="NewBaskervilleStd-Roman"/>
-          <w:b/>
-          <w:bCs/>
-          <w:color w:val="262626"/>
-          <w:sz w:val="20"/>
-          <w:szCs w:val="20"/>
-        </w:rPr>
-        <w:t xml:space="preserve"> </w:t>
-      </w:r>
-      <w:r>
-        <w:rPr>
-          <w:rFonts w:ascii="NewBaskervilleStd-Roman" w:hAnsi="NewBaskervilleStd-Roman" w:cs="NewBaskervilleStd-Roman"/>
-          <w:b/>
-          <w:bCs/>
-          <w:color w:val="262626"/>
-          <w:sz w:val="20"/>
-          <w:szCs w:val="20"/>
-        </w:rPr>
-        <w:t>order statistics</w:t>
-      </w:r>
-      <w:r>
-        <w:rPr>
-          <w:rFonts w:ascii="NewBaskervilleStd-Roman" w:hAnsi="NewBaskervilleStd-Roman" w:cs="NewBaskervilleStd-Roman"/>
-          <w:color w:val="262626"/>
-          <w:sz w:val="20"/>
-          <w:szCs w:val="20"/>
-        </w:rPr>
-        <w:t xml:space="preserve"> and </w:t>
-      </w:r>
-      <w:r>
-        <w:rPr>
-          <w:rFonts w:ascii="NewBaskervilleStd-Roman" w:hAnsi="NewBaskervilleStd-Roman" w:cs="NewBaskervilleStd-Roman"/>
-          <w:b/>
-          <w:bCs/>
-          <w:color w:val="262626"/>
-          <w:sz w:val="20"/>
-          <w:szCs w:val="20"/>
-        </w:rPr>
-        <w:t>recommendation feature</w:t>
-      </w:r>
-      <w:r>
-        <w:rPr>
-          <w:rFonts w:ascii="NewBaskervilleStd-Roman" w:hAnsi="NewBaskervilleStd-Roman" w:cs="NewBaskervilleStd-Roman"/>
-          <w:color w:val="262626"/>
-          <w:sz w:val="20"/>
-          <w:szCs w:val="20"/>
-        </w:rPr>
-        <w:t>. These features can all listen for the same</w:t>
-      </w:r>
-      <w:r>
-        <w:rPr>
-          <w:rFonts w:ascii="NewBaskervilleStd-Roman" w:hAnsi="NewBaskervilleStd-Roman" w:cs="NewBaskervilleStd-Roman"/>
-          <w:color w:val="262626"/>
-          <w:sz w:val="20"/>
-          <w:szCs w:val="20"/>
-        </w:rPr>
-        <w:t xml:space="preserve"> </w:t>
-      </w:r>
-      <w:r>
-        <w:rPr>
-          <w:rFonts w:ascii="NewBaskervilleStd-Roman" w:hAnsi="NewBaskervilleStd-Roman" w:cs="NewBaskervilleStd-Roman"/>
-          <w:color w:val="262626"/>
-          <w:sz w:val="20"/>
-          <w:szCs w:val="20"/>
-        </w:rPr>
-        <w:t>event.</w:t>
-      </w:r>
-    </w:p>
-    <w:p>
-      <w:pPr>
-        <w:autoSpaceDE w:val="0"/>
-        <w:autoSpaceDN w:val="0"/>
-        <w:adjustRightInd w:val="0"/>
-        <w:spacing w:after="0"/>
-        <w:rPr>
-          <w:rFonts w:ascii="NewBaskervilleStd-Roman" w:hAnsi="NewBaskervilleStd-Roman" w:cs="NewBaskervilleStd-Roman"/>
-          <w:color w:val="262626"/>
-          <w:sz w:val="20"/>
-          <w:szCs w:val="20"/>
-        </w:rPr>
-      </w:pPr>
-    </w:p>
-    <w:p>
-      <w:pPr>
-        <w:autoSpaceDE w:val="0"/>
-        <w:autoSpaceDN w:val="0"/>
-        <w:adjustRightInd w:val="0"/>
-        <w:spacing w:after="0"/>
-        <w:jc w:val="center"/>
-        <w:rPr>
-          <w:rFonts w:ascii="NewBaskervilleStd-Roman" w:hAnsi="NewBaskervilleStd-Roman" w:cs="NewBaskervilleStd-Roman"/>
-          <w:color w:val="262626"/>
-          <w:sz w:val="20"/>
-          <w:szCs w:val="20"/>
-        </w:rPr>
-      </w:pPr>
-      <w:r>
-        <w:rPr>
-          <w:noProof/>
-        </w:rPr>
-        <w:lastRenderedPageBreak/>
-        <w:drawing>
-          <wp:inline distT="0" distB="0" distL="0" distR="0" wp14:anchorId="39E60D47" wp14:editId="0BDDABAD">
-            <wp:extent cx="3698543" cy="1821019"/>
-            <wp:effectExtent l="0" t="0" r="0" b="8255"/>
-            <wp:docPr id="4" name="Picture 4"/>
-            <wp:cNvGraphicFramePr>
-              <a:graphicFrameLocks xmlns:a="http://schemas.openxmlformats.org/drawingml/2006/main" noChangeAspect="1"/>
-            </wp:cNvGraphicFramePr>
-            <a:graphic xmlns:a="http://schemas.openxmlformats.org/drawingml/2006/main">
-              <a:graphicData uri="http://schemas.openxmlformats.org/drawingml/2006/picture">
-                <pic:pic xmlns:pic="http://schemas.openxmlformats.org/drawingml/2006/picture">
-                  <pic:nvPicPr>
-                    <pic:cNvPr id="1" name=""/>
-                    <pic:cNvPicPr/>
-                  </pic:nvPicPr>
-                  <pic:blipFill>
-                    <a:blip r:embed="rId10"/>
-                    <a:stretch>
-                      <a:fillRect/>
-                    </a:stretch>
-                  </pic:blipFill>
-                  <pic:spPr>
-                    <a:xfrm>
-                      <a:off x="0" y="0"/>
-                      <a:ext cx="3698543" cy="1821019"/>
-                    </a:xfrm>
-                    <a:prstGeom prst="rect">
-                      <a:avLst/>
-                    </a:prstGeom>
-                  </pic:spPr>
-                </pic:pic>
-              </a:graphicData>
-            </a:graphic>
-          </wp:inline>
-        </w:drawing>
+        <w:t>InterProcess Communication in Microservices</w:t>
       </w:r>
     </w:p>
     <w:p/>
-    <w:p>
-      <w:pPr>
-        <w:pStyle w:val="Heading1"/>
-      </w:pPr>
-      <w:r>
-        <w:t>Locating Other Services</w:t>
-      </w:r>
-    </w:p>
-    <w:p>
-      <w:r>
-        <w:t>We have discussed about this in detail in a separate document</w:t>
-      </w:r>
-    </w:p>
-    <w:p>
-      <w:pPr>
-        <w:autoSpaceDE w:val="0"/>
-        <w:autoSpaceDN w:val="0"/>
-        <w:adjustRightInd w:val="0"/>
-        <w:spacing w:after="0"/>
-        <w:rPr>
-          <w:rFonts w:ascii="NewBaskervilleStd-Roman" w:hAnsi="NewBaskervilleStd-Roman" w:cs="NewBaskervilleStd-Roman"/>
-          <w:color w:val="262626"/>
-          <w:sz w:val="20"/>
-          <w:szCs w:val="20"/>
-        </w:rPr>
-      </w:pPr>
-    </w:p>
-    <w:p>
-      <w:pPr>
-        <w:autoSpaceDE w:val="0"/>
-        <w:autoSpaceDN w:val="0"/>
-        <w:adjustRightInd w:val="0"/>
-        <w:spacing w:after="0"/>
-        <w:rPr>
-          <w:rFonts w:ascii="NewBaskervilleStd-Roman" w:hAnsi="NewBaskervilleStd-Roman" w:cs="NewBaskervilleStd-Roman"/>
-          <w:color w:val="262626"/>
-          <w:sz w:val="20"/>
-          <w:szCs w:val="20"/>
-        </w:rPr>
-      </w:pPr>
-    </w:p>
     <w:sectPr>
       <w:pgSz w:w="12240" w:h="15840"/>
       <w:pgMar w:top="1440" w:right="1800" w:bottom="1440" w:left="1800" w:header="720" w:footer="720" w:gutter="0"/>

</xml_diff>

<commit_message>
chore: learn about API evolution and message formats in IPC
</commit_message>
<xml_diff>
--- a/communication-in-microservices/overview-of-inter-process-communication.docx
+++ b/communication-in-microservices/overview-of-inter-process-communication.docx
@@ -59,43 +59,7 @@
           <w:sz w:val="20"/>
           <w:szCs w:val="20"/>
         </w:rPr>
-        <w:t>ithin a monolithic application like FTGO, modules invoke one another via</w:t>
-      </w:r>
-      <w:r>
-        <w:rPr>
-          <w:rFonts w:ascii="NewBaskerville-Roman" w:hAnsi="NewBaskerville-Roman" w:cs="NewBaskerville-Roman"/>
-          <w:color w:val="262626"/>
-          <w:sz w:val="20"/>
-          <w:szCs w:val="20"/>
-        </w:rPr>
-        <w:t xml:space="preserve"> </w:t>
-      </w:r>
-      <w:r>
-        <w:rPr>
-          <w:rFonts w:ascii="NewBaskerville-Roman" w:hAnsi="NewBaskerville-Roman" w:cs="NewBaskerville-Roman"/>
-          <w:color w:val="262626"/>
-          <w:sz w:val="20"/>
-          <w:szCs w:val="20"/>
-        </w:rPr>
-        <w:t>language-level method or function calls. FTGO developers generally don’t need to</w:t>
-      </w:r>
-      <w:r>
-        <w:rPr>
-          <w:rFonts w:ascii="NewBaskerville-Roman" w:hAnsi="NewBaskerville-Roman" w:cs="NewBaskerville-Roman"/>
-          <w:color w:val="262626"/>
-          <w:sz w:val="20"/>
-          <w:szCs w:val="20"/>
-        </w:rPr>
-        <w:t xml:space="preserve"> </w:t>
-      </w:r>
-      <w:r>
-        <w:rPr>
-          <w:rFonts w:ascii="NewBaskerville-Roman" w:hAnsi="NewBaskerville-Roman" w:cs="NewBaskerville-Roman"/>
-          <w:color w:val="262626"/>
-          <w:sz w:val="20"/>
-          <w:szCs w:val="20"/>
-        </w:rPr>
-        <w:t xml:space="preserve">think about IPC unless they’re working on the REST API </w:t>
+        <w:t xml:space="preserve">ithin a monolithic application like FTGO, modules invoke one another via language-level method or function calls. FTGO developers generally don’t need to think about IPC unless they’re working on the REST API </w:t>
       </w:r>
       <w:r>
         <w:rPr>
@@ -106,29 +70,7 @@
           <w:sz w:val="20"/>
           <w:szCs w:val="20"/>
         </w:rPr>
-        <w:t>or the modules that integrate</w:t>
-      </w:r>
-      <w:r>
-        <w:rPr>
-          <w:rFonts w:ascii="NewBaskerville-Roman" w:hAnsi="NewBaskerville-Roman" w:cs="NewBaskerville-Roman"/>
-          <w:b/>
-          <w:bCs/>
-          <w:color w:val="262626"/>
-          <w:sz w:val="20"/>
-          <w:szCs w:val="20"/>
-        </w:rPr>
-        <w:t xml:space="preserve"> </w:t>
-      </w:r>
-      <w:r>
-        <w:rPr>
-          <w:rFonts w:ascii="NewBaskerville-Roman" w:hAnsi="NewBaskerville-Roman" w:cs="NewBaskerville-Roman"/>
-          <w:b/>
-          <w:bCs/>
-          <w:color w:val="262626"/>
-          <w:sz w:val="20"/>
-          <w:szCs w:val="20"/>
-        </w:rPr>
-        <w:t>with cloud services</w:t>
+        <w:t>or the modules that integrate with cloud services</w:t>
       </w:r>
       <w:r>
         <w:rPr>
@@ -185,61 +127,7 @@
           <w:sz w:val="20"/>
           <w:szCs w:val="20"/>
         </w:rPr>
-        <w:t>In contrast, the microservice architecture structures an</w:t>
-      </w:r>
-      <w:r>
-        <w:rPr>
-          <w:rFonts w:ascii="NewBaskerville-Roman" w:hAnsi="NewBaskerville-Roman" w:cs="NewBaskerville-Roman"/>
-          <w:color w:val="262626"/>
-          <w:sz w:val="20"/>
-          <w:szCs w:val="20"/>
-        </w:rPr>
-        <w:t xml:space="preserve"> </w:t>
-      </w:r>
-      <w:r>
-        <w:rPr>
-          <w:rFonts w:ascii="NewBaskerville-Roman" w:hAnsi="NewBaskerville-Roman" w:cs="NewBaskerville-Roman"/>
-          <w:color w:val="262626"/>
-          <w:sz w:val="20"/>
-          <w:szCs w:val="20"/>
-        </w:rPr>
-        <w:t>application as a set of services. Those services must often collaborate in order to handle</w:t>
-      </w:r>
-      <w:r>
-        <w:rPr>
-          <w:rFonts w:ascii="NewBaskerville-Roman" w:hAnsi="NewBaskerville-Roman" w:cs="NewBaskerville-Roman"/>
-          <w:color w:val="262626"/>
-          <w:sz w:val="20"/>
-          <w:szCs w:val="20"/>
-        </w:rPr>
-        <w:t xml:space="preserve"> </w:t>
-      </w:r>
-      <w:r>
-        <w:rPr>
-          <w:rFonts w:ascii="NewBaskerville-Roman" w:hAnsi="NewBaskerville-Roman" w:cs="NewBaskerville-Roman"/>
-          <w:color w:val="262626"/>
-          <w:sz w:val="20"/>
-          <w:szCs w:val="20"/>
-        </w:rPr>
-        <w:t>a request. Because service instances are typically processes running on multiple</w:t>
-      </w:r>
-      <w:r>
-        <w:rPr>
-          <w:rFonts w:ascii="NewBaskerville-Roman" w:hAnsi="NewBaskerville-Roman" w:cs="NewBaskerville-Roman"/>
-          <w:color w:val="262626"/>
-          <w:sz w:val="20"/>
-          <w:szCs w:val="20"/>
-        </w:rPr>
-        <w:t xml:space="preserve"> </w:t>
-      </w:r>
-      <w:r>
-        <w:rPr>
-          <w:rFonts w:ascii="NewBaskerville-Roman" w:hAnsi="NewBaskerville-Roman" w:cs="NewBaskerville-Roman"/>
-          <w:color w:val="262626"/>
-          <w:sz w:val="20"/>
-          <w:szCs w:val="20"/>
-        </w:rPr>
-        <w:t>machines, they must interact using IPC.</w:t>
+        <w:t>In contrast, the microservice architecture structures an application as a set of services. Those services must often collaborate in order to handle a request. Because service instances are typically processes running on multiple machines, they must interact using IPC.</w:t>
       </w:r>
     </w:p>
     <w:p>
@@ -289,7 +177,16 @@
           <w:sz w:val="20"/>
           <w:szCs w:val="20"/>
         </w:rPr>
-        <w:t>It can impact</w:t>
+        <w:t>It can impact application availability.</w:t>
+      </w:r>
+      <w:r>
+        <w:rPr>
+          <w:rFonts w:ascii="NewBaskerville-Roman" w:hAnsi="NewBaskerville-Roman" w:cs="NewBaskerville-Roman"/>
+          <w:color w:val="262626"/>
+          <w:sz w:val="20"/>
+          <w:szCs w:val="20"/>
+        </w:rPr>
+        <w:t xml:space="preserve"> What’s more, as I explain in this chapter and the next, IPC even intersects with transaction management. </w:t>
       </w:r>
       <w:r>
         <w:rPr>
@@ -300,7 +197,16 @@
           <w:sz w:val="20"/>
           <w:szCs w:val="20"/>
         </w:rPr>
-        <w:t xml:space="preserve"> </w:t>
+        <w:t>I favor an architecture consisting of loosely coupled services that communicate with one another using asynchronous messaging</w:t>
+      </w:r>
+      <w:r>
+        <w:rPr>
+          <w:rFonts w:ascii="NewBaskerville-Roman" w:hAnsi="NewBaskerville-Roman" w:cs="NewBaskerville-Roman"/>
+          <w:color w:val="262626"/>
+          <w:sz w:val="20"/>
+          <w:szCs w:val="20"/>
+        </w:rPr>
+        <w:t xml:space="preserve">. </w:t>
       </w:r>
       <w:r>
         <w:rPr>
@@ -311,118 +217,7 @@
           <w:sz w:val="20"/>
           <w:szCs w:val="20"/>
         </w:rPr>
-        <w:t>application availability.</w:t>
-      </w:r>
-      <w:r>
-        <w:rPr>
-          <w:rFonts w:ascii="NewBaskerville-Roman" w:hAnsi="NewBaskerville-Roman" w:cs="NewBaskerville-Roman"/>
-          <w:color w:val="262626"/>
-          <w:sz w:val="20"/>
-          <w:szCs w:val="20"/>
-        </w:rPr>
-        <w:t xml:space="preserve"> What’s more, as I explain in this chapter and the next, IPC</w:t>
-      </w:r>
-      <w:r>
-        <w:rPr>
-          <w:rFonts w:ascii="NewBaskerville-Roman" w:hAnsi="NewBaskerville-Roman" w:cs="NewBaskerville-Roman"/>
-          <w:color w:val="262626"/>
-          <w:sz w:val="20"/>
-          <w:szCs w:val="20"/>
-        </w:rPr>
-        <w:t xml:space="preserve"> </w:t>
-      </w:r>
-      <w:r>
-        <w:rPr>
-          <w:rFonts w:ascii="NewBaskerville-Roman" w:hAnsi="NewBaskerville-Roman" w:cs="NewBaskerville-Roman"/>
-          <w:color w:val="262626"/>
-          <w:sz w:val="20"/>
-          <w:szCs w:val="20"/>
-        </w:rPr>
-        <w:t xml:space="preserve">even intersects with transaction management. </w:t>
-      </w:r>
-      <w:r>
-        <w:rPr>
-          <w:rFonts w:ascii="NewBaskerville-Roman" w:hAnsi="NewBaskerville-Roman" w:cs="NewBaskerville-Roman"/>
-          <w:b/>
-          <w:bCs/>
-          <w:color w:val="262626"/>
-          <w:sz w:val="20"/>
-          <w:szCs w:val="20"/>
-        </w:rPr>
-        <w:t>I favor an architecture consisting of</w:t>
-      </w:r>
-      <w:r>
-        <w:rPr>
-          <w:rFonts w:ascii="NewBaskerville-Roman" w:hAnsi="NewBaskerville-Roman" w:cs="NewBaskerville-Roman"/>
-          <w:b/>
-          <w:bCs/>
-          <w:color w:val="262626"/>
-          <w:sz w:val="20"/>
-          <w:szCs w:val="20"/>
-        </w:rPr>
-        <w:t xml:space="preserve"> </w:t>
-      </w:r>
-      <w:r>
-        <w:rPr>
-          <w:rFonts w:ascii="NewBaskerville-Roman" w:hAnsi="NewBaskerville-Roman" w:cs="NewBaskerville-Roman"/>
-          <w:b/>
-          <w:bCs/>
-          <w:color w:val="262626"/>
-          <w:sz w:val="20"/>
-          <w:szCs w:val="20"/>
-        </w:rPr>
-        <w:t>loosely coupled services that communicate with one another using asynchronous messaging</w:t>
-      </w:r>
-      <w:r>
-        <w:rPr>
-          <w:rFonts w:ascii="NewBaskerville-Roman" w:hAnsi="NewBaskerville-Roman" w:cs="NewBaskerville-Roman"/>
-          <w:color w:val="262626"/>
-          <w:sz w:val="20"/>
-          <w:szCs w:val="20"/>
-        </w:rPr>
-        <w:t>.</w:t>
-      </w:r>
-      <w:r>
-        <w:rPr>
-          <w:rFonts w:ascii="NewBaskerville-Roman" w:hAnsi="NewBaskerville-Roman" w:cs="NewBaskerville-Roman"/>
-          <w:color w:val="262626"/>
-          <w:sz w:val="20"/>
-          <w:szCs w:val="20"/>
-        </w:rPr>
-        <w:t xml:space="preserve"> </w:t>
-      </w:r>
-      <w:r>
-        <w:rPr>
-          <w:rFonts w:ascii="NewBaskerville-Roman" w:hAnsi="NewBaskerville-Roman" w:cs="NewBaskerville-Roman"/>
-          <w:b/>
-          <w:bCs/>
-          <w:color w:val="262626"/>
-          <w:sz w:val="20"/>
-          <w:szCs w:val="20"/>
-        </w:rPr>
-        <w:t>Synchronous protocols such as REST are used mostly to communicate with</w:t>
-      </w:r>
-      <w:r>
-        <w:rPr>
-          <w:rFonts w:ascii="NewBaskerville-Roman" w:hAnsi="NewBaskerville-Roman" w:cs="NewBaskerville-Roman"/>
-          <w:b/>
-          <w:bCs/>
-          <w:color w:val="262626"/>
-          <w:sz w:val="20"/>
-          <w:szCs w:val="20"/>
-        </w:rPr>
-        <w:t xml:space="preserve"> </w:t>
-      </w:r>
-      <w:r>
-        <w:rPr>
-          <w:rFonts w:ascii="NewBaskerville-Roman" w:hAnsi="NewBaskerville-Roman" w:cs="NewBaskerville-Roman"/>
-          <w:b/>
-          <w:bCs/>
-          <w:color w:val="262626"/>
-          <w:sz w:val="20"/>
-          <w:szCs w:val="20"/>
-        </w:rPr>
-        <w:t>other applications.</w:t>
+        <w:t>Synchronous protocols such as REST are used mostly to communicate with other applications.</w:t>
       </w:r>
     </w:p>
     <w:p>
@@ -490,25 +285,7 @@
           <w:sz w:val="20"/>
           <w:szCs w:val="20"/>
         </w:rPr>
-        <w:t xml:space="preserve"> technologies to choose from. Services can use</w:t>
-      </w:r>
-      <w:r>
-        <w:rPr>
-          <w:rFonts w:ascii="NewBaskerville-Roman" w:hAnsi="NewBaskerville-Roman" w:cs="NewBaskerville-Roman"/>
-          <w:color w:val="262626"/>
-          <w:sz w:val="20"/>
-          <w:szCs w:val="20"/>
-        </w:rPr>
-        <w:t xml:space="preserve"> </w:t>
-      </w:r>
-      <w:r>
-        <w:rPr>
-          <w:rFonts w:ascii="NewBaskerville-Roman" w:hAnsi="NewBaskerville-Roman" w:cs="NewBaskerville-Roman"/>
-          <w:color w:val="262626"/>
-          <w:sz w:val="20"/>
-          <w:szCs w:val="20"/>
-        </w:rPr>
-        <w:t>synchronous request/response-based communication mechanisms, such as HTTP</w:t>
+        <w:t xml:space="preserve"> technologies to choose from. Services can use synchronous request/response-based communication mechanisms, such as HTTP</w:t>
       </w:r>
       <w:r>
         <w:rPr>
@@ -526,79 +303,7 @@
           <w:sz w:val="20"/>
           <w:szCs w:val="20"/>
         </w:rPr>
-        <w:t>based</w:t>
-      </w:r>
-      <w:r>
-        <w:rPr>
-          <w:rFonts w:ascii="NewBaskerville-Roman" w:hAnsi="NewBaskerville-Roman" w:cs="NewBaskerville-Roman"/>
-          <w:color w:val="262626"/>
-          <w:sz w:val="20"/>
-          <w:szCs w:val="20"/>
-        </w:rPr>
-        <w:t xml:space="preserve"> </w:t>
-      </w:r>
-      <w:r>
-        <w:rPr>
-          <w:rFonts w:ascii="NewBaskerville-Roman" w:hAnsi="NewBaskerville-Roman" w:cs="NewBaskerville-Roman"/>
-          <w:color w:val="262626"/>
-          <w:sz w:val="20"/>
-          <w:szCs w:val="20"/>
-        </w:rPr>
-        <w:t>REST or gRPC. Alternatively, they can use asynchronous, message-based communication</w:t>
-      </w:r>
-      <w:r>
-        <w:rPr>
-          <w:rFonts w:ascii="NewBaskerville-Roman" w:hAnsi="NewBaskerville-Roman" w:cs="NewBaskerville-Roman"/>
-          <w:color w:val="262626"/>
-          <w:sz w:val="20"/>
-          <w:szCs w:val="20"/>
-        </w:rPr>
-        <w:t xml:space="preserve"> </w:t>
-      </w:r>
-      <w:r>
-        <w:rPr>
-          <w:rFonts w:ascii="NewBaskerville-Roman" w:hAnsi="NewBaskerville-Roman" w:cs="NewBaskerville-Roman"/>
-          <w:color w:val="262626"/>
-          <w:sz w:val="20"/>
-          <w:szCs w:val="20"/>
-        </w:rPr>
-        <w:t>mechanisms such as AMQP or STOMP. There are also a variety of different</w:t>
-      </w:r>
-      <w:r>
-        <w:rPr>
-          <w:rFonts w:ascii="NewBaskerville-Roman" w:hAnsi="NewBaskerville-Roman" w:cs="NewBaskerville-Roman"/>
-          <w:color w:val="262626"/>
-          <w:sz w:val="20"/>
-          <w:szCs w:val="20"/>
-        </w:rPr>
-        <w:t xml:space="preserve"> </w:t>
-      </w:r>
-      <w:r>
-        <w:rPr>
-          <w:rFonts w:ascii="NewBaskerville-Roman" w:hAnsi="NewBaskerville-Roman" w:cs="NewBaskerville-Roman"/>
-          <w:color w:val="262626"/>
-          <w:sz w:val="20"/>
-          <w:szCs w:val="20"/>
-        </w:rPr>
-        <w:t>messages formats. Services can use human-readable, text-based formats such as JSON</w:t>
-      </w:r>
-      <w:r>
-        <w:rPr>
-          <w:rFonts w:ascii="NewBaskerville-Roman" w:hAnsi="NewBaskerville-Roman" w:cs="NewBaskerville-Roman"/>
-          <w:color w:val="262626"/>
-          <w:sz w:val="20"/>
-          <w:szCs w:val="20"/>
-        </w:rPr>
-        <w:t xml:space="preserve"> </w:t>
-      </w:r>
-      <w:r>
-        <w:rPr>
-          <w:rFonts w:ascii="NewBaskerville-Roman" w:hAnsi="NewBaskerville-Roman" w:cs="NewBaskerville-Roman"/>
-          <w:color w:val="262626"/>
-          <w:sz w:val="20"/>
-          <w:szCs w:val="20"/>
-        </w:rPr>
-        <w:t xml:space="preserve">or XML. Alternatively, they could use </w:t>
+        <w:t xml:space="preserve">based REST or gRPC. Alternatively, they can use asynchronous, message-based communication mechanisms such as AMQP or STOMP. There are also a variety of different messages formats. Services can use human-readable, text-based formats such as JSON or XML. Alternatively, they could use </w:t>
       </w:r>
       <w:r>
         <w:rPr>
@@ -609,29 +314,7 @@
           <w:sz w:val="20"/>
           <w:szCs w:val="20"/>
         </w:rPr>
-        <w:t>a more efficient binary format such as Avro or</w:t>
-      </w:r>
-      <w:r>
-        <w:rPr>
-          <w:rFonts w:ascii="NewBaskerville-Roman" w:hAnsi="NewBaskerville-Roman" w:cs="NewBaskerville-Roman"/>
-          <w:b/>
-          <w:bCs/>
-          <w:color w:val="262626"/>
-          <w:sz w:val="20"/>
-          <w:szCs w:val="20"/>
-        </w:rPr>
-        <w:t xml:space="preserve"> </w:t>
-      </w:r>
-      <w:r>
-        <w:rPr>
-          <w:rFonts w:ascii="NewBaskerville-Roman" w:hAnsi="NewBaskerville-Roman" w:cs="NewBaskerville-Roman"/>
-          <w:b/>
-          <w:bCs/>
-          <w:color w:val="262626"/>
-          <w:sz w:val="20"/>
-          <w:szCs w:val="20"/>
-        </w:rPr>
-        <w:t>Protocol Buffers.</w:t>
+        <w:t>a more efficient binary format such as Avro or Protocol Buffers.</w:t>
       </w:r>
     </w:p>
     <w:p>
@@ -671,16 +354,7 @@
           <w:sz w:val="20"/>
           <w:szCs w:val="20"/>
         </w:rPr>
-        <w:t xml:space="preserve">Interaction Styles </w:t>
-      </w:r>
-      <w:r>
-        <w:rPr>
-          <w:rFonts w:ascii="NewBaskerville-Roman" w:hAnsi="NewBaskerville-Roman" w:cs="NewBaskerville-Roman"/>
-          <w:color w:val="262626"/>
-          <w:sz w:val="20"/>
-          <w:szCs w:val="20"/>
-        </w:rPr>
-        <w:t xml:space="preserve">are a </w:t>
+        <w:t xml:space="preserve">Interaction Styles are a </w:t>
       </w:r>
       <w:r>
         <w:rPr>
@@ -741,43 +415,7 @@
           <w:sz w:val="20"/>
           <w:szCs w:val="20"/>
         </w:rPr>
-        <w:t>Thinking first about the interaction</w:t>
-      </w:r>
-      <w:r>
-        <w:rPr>
-          <w:rFonts w:ascii="NewBaskerville-Roman" w:hAnsi="NewBaskerville-Roman" w:cs="NewBaskerville-Roman"/>
-          <w:color w:val="262626"/>
-          <w:sz w:val="20"/>
-          <w:szCs w:val="20"/>
-        </w:rPr>
-        <w:t xml:space="preserve"> </w:t>
-      </w:r>
-      <w:r>
-        <w:rPr>
-          <w:rFonts w:ascii="NewBaskerville-Roman" w:hAnsi="NewBaskerville-Roman" w:cs="NewBaskerville-Roman"/>
-          <w:color w:val="262626"/>
-          <w:sz w:val="20"/>
-          <w:szCs w:val="20"/>
-        </w:rPr>
-        <w:t>style will help you focus on the requirements and avoid getting mired in the</w:t>
-      </w:r>
-      <w:r>
-        <w:rPr>
-          <w:rFonts w:ascii="NewBaskerville-Roman" w:hAnsi="NewBaskerville-Roman" w:cs="NewBaskerville-Roman"/>
-          <w:color w:val="262626"/>
-          <w:sz w:val="20"/>
-          <w:szCs w:val="20"/>
-        </w:rPr>
-        <w:t xml:space="preserve"> </w:t>
-      </w:r>
-      <w:r>
-        <w:rPr>
-          <w:rFonts w:ascii="NewBaskerville-Roman" w:hAnsi="NewBaskerville-Roman" w:cs="NewBaskerville-Roman"/>
-          <w:color w:val="262626"/>
-          <w:sz w:val="20"/>
-          <w:szCs w:val="20"/>
-        </w:rPr>
-        <w:t>details of a particular IPC technology.</w:t>
+        <w:t>Thinking first about the interaction style will help you focus on the requirements and avoid getting mired in the details of a particular IPC technology.</w:t>
       </w:r>
     </w:p>
     <w:p>
@@ -889,25 +527,7 @@
           <w:sz w:val="20"/>
           <w:szCs w:val="20"/>
         </w:rPr>
-        <w:t>There are a variety of client-service interaction styles. they can</w:t>
-      </w:r>
-      <w:r>
-        <w:rPr>
-          <w:rFonts w:ascii="NewBaskerville-Roman" w:hAnsi="NewBaskerville-Roman" w:cs="NewBaskerville-Roman"/>
-          <w:color w:val="262626"/>
-          <w:sz w:val="20"/>
-          <w:szCs w:val="20"/>
-        </w:rPr>
-        <w:t xml:space="preserve"> </w:t>
-      </w:r>
-      <w:r>
-        <w:rPr>
-          <w:rFonts w:ascii="NewBaskerville-Roman" w:hAnsi="NewBaskerville-Roman" w:cs="NewBaskerville-Roman"/>
-          <w:color w:val="262626"/>
-          <w:sz w:val="20"/>
-          <w:szCs w:val="20"/>
-        </w:rPr>
-        <w:t>be categorized in two dimensions</w:t>
+        <w:t>There are a variety of client-service interaction styles. they can be categorized in two dimensions</w:t>
       </w:r>
       <w:r>
         <w:rPr>
@@ -1759,7 +1379,16 @@
           <w:sz w:val="20"/>
           <w:szCs w:val="20"/>
         </w:rPr>
-        <w:t>synchronous request/response interaction style is</w:t>
+        <w:t>synchronous request/response interaction style is mostly orthogonal to IPC technologies.</w:t>
+      </w:r>
+      <w:r>
+        <w:rPr>
+          <w:rFonts w:ascii="NewBaskerville-Roman" w:hAnsi="NewBaskerville-Roman" w:cs="NewBaskerville-Roman"/>
+          <w:color w:val="262626"/>
+          <w:sz w:val="20"/>
+          <w:szCs w:val="20"/>
+        </w:rPr>
+        <w:t xml:space="preserve"> A service can, for example, interact with another service using request/response style interaction with either REST or messaging</w:t>
       </w:r>
       <w:r>
         <w:rPr>
@@ -1770,149 +1399,16 @@
           <w:sz w:val="20"/>
           <w:szCs w:val="20"/>
         </w:rPr>
-        <w:t xml:space="preserve"> </w:t>
-      </w:r>
-      <w:r>
-        <w:rPr>
-          <w:rFonts w:ascii="NewBaskerville-Roman" w:hAnsi="NewBaskerville-Roman" w:cs="NewBaskerville-Roman"/>
-          <w:b/>
-          <w:bCs/>
-          <w:color w:val="262626"/>
-          <w:sz w:val="20"/>
-          <w:szCs w:val="20"/>
-        </w:rPr>
-        <w:t>mostly orthogonal to IPC technologies.</w:t>
-      </w:r>
-      <w:r>
-        <w:rPr>
-          <w:rFonts w:ascii="NewBaskerville-Roman" w:hAnsi="NewBaskerville-Roman" w:cs="NewBaskerville-Roman"/>
-          <w:color w:val="262626"/>
-          <w:sz w:val="20"/>
-          <w:szCs w:val="20"/>
-        </w:rPr>
-        <w:t xml:space="preserve"> A service can, for example, interact with</w:t>
-      </w:r>
-      <w:r>
-        <w:rPr>
-          <w:rFonts w:ascii="NewBaskerville-Roman" w:hAnsi="NewBaskerville-Roman" w:cs="NewBaskerville-Roman"/>
-          <w:color w:val="262626"/>
-          <w:sz w:val="20"/>
-          <w:szCs w:val="20"/>
-        </w:rPr>
-        <w:t xml:space="preserve"> </w:t>
-      </w:r>
-      <w:r>
-        <w:rPr>
-          <w:rFonts w:ascii="NewBaskerville-Roman" w:hAnsi="NewBaskerville-Roman" w:cs="NewBaskerville-Roman"/>
-          <w:color w:val="262626"/>
-          <w:sz w:val="20"/>
-          <w:szCs w:val="20"/>
-        </w:rPr>
-        <w:t>another service using request/response style interaction with either REST or messaging</w:t>
-      </w:r>
-      <w:r>
-        <w:rPr>
-          <w:rFonts w:ascii="NewBaskerville-Roman" w:hAnsi="NewBaskerville-Roman" w:cs="NewBaskerville-Roman"/>
-          <w:b/>
-          <w:bCs/>
-          <w:color w:val="262626"/>
-          <w:sz w:val="20"/>
-          <w:szCs w:val="20"/>
-        </w:rPr>
-        <w:t>.</w:t>
-      </w:r>
-      <w:r>
-        <w:rPr>
-          <w:rFonts w:ascii="NewBaskerville-Roman" w:hAnsi="NewBaskerville-Roman" w:cs="NewBaskerville-Roman"/>
-          <w:b/>
-          <w:bCs/>
-          <w:color w:val="262626"/>
-          <w:sz w:val="20"/>
-          <w:szCs w:val="20"/>
-        </w:rPr>
-        <w:t xml:space="preserve"> </w:t>
-      </w:r>
-      <w:r>
-        <w:rPr>
-          <w:rFonts w:ascii="NewBaskerville-Roman" w:hAnsi="NewBaskerville-Roman" w:cs="NewBaskerville-Roman"/>
-          <w:b/>
-          <w:bCs/>
-          <w:color w:val="262626"/>
-          <w:sz w:val="20"/>
-          <w:szCs w:val="20"/>
-        </w:rPr>
-        <w:t>Even if two services are communicating using a message broker, the client service</w:t>
-      </w:r>
-      <w:r>
-        <w:rPr>
-          <w:rFonts w:ascii="NewBaskerville-Roman" w:hAnsi="NewBaskerville-Roman" w:cs="NewBaskerville-Roman"/>
-          <w:b/>
-          <w:bCs/>
-          <w:color w:val="262626"/>
-          <w:sz w:val="20"/>
-          <w:szCs w:val="20"/>
-        </w:rPr>
-        <w:t xml:space="preserve"> </w:t>
-      </w:r>
-      <w:r>
-        <w:rPr>
-          <w:rFonts w:ascii="NewBaskerville-Roman" w:hAnsi="NewBaskerville-Roman" w:cs="NewBaskerville-Roman"/>
-          <w:b/>
-          <w:bCs/>
-          <w:color w:val="262626"/>
-          <w:sz w:val="20"/>
-          <w:szCs w:val="20"/>
-        </w:rPr>
-        <w:t>might be blocked waiting for a response. It doesn’t necessarily mean they’re loosely</w:t>
-      </w:r>
-      <w:r>
-        <w:rPr>
-          <w:rFonts w:ascii="NewBaskerville-Roman" w:hAnsi="NewBaskerville-Roman" w:cs="NewBaskerville-Roman"/>
-          <w:b/>
-          <w:bCs/>
-          <w:color w:val="262626"/>
-          <w:sz w:val="20"/>
-          <w:szCs w:val="20"/>
-        </w:rPr>
-        <w:t xml:space="preserve"> </w:t>
-      </w:r>
-      <w:r>
-        <w:rPr>
-          <w:rFonts w:ascii="NewBaskerville-Roman" w:hAnsi="NewBaskerville-Roman" w:cs="NewBaskerville-Roman"/>
-          <w:b/>
-          <w:bCs/>
-          <w:color w:val="262626"/>
-          <w:sz w:val="20"/>
-          <w:szCs w:val="20"/>
-        </w:rPr>
-        <w:t xml:space="preserve">coupled. </w:t>
-      </w:r>
-      <w:r>
-        <w:rPr>
-          <w:rFonts w:ascii="NewBaskerville-Roman" w:hAnsi="NewBaskerville-Roman" w:cs="NewBaskerville-Roman"/>
-          <w:color w:val="262626"/>
-          <w:sz w:val="20"/>
-          <w:szCs w:val="20"/>
-        </w:rPr>
-        <w:t>That’s something I revisit later in this chapter when discussing the impact of</w:t>
-      </w:r>
-      <w:r>
-        <w:rPr>
-          <w:rFonts w:ascii="NewBaskerville-Roman" w:hAnsi="NewBaskerville-Roman" w:cs="NewBaskerville-Roman"/>
-          <w:color w:val="262626"/>
-          <w:sz w:val="20"/>
-          <w:szCs w:val="20"/>
-        </w:rPr>
-        <w:t xml:space="preserve"> </w:t>
-      </w:r>
-      <w:r>
-        <w:rPr>
-          <w:rFonts w:ascii="NewBaskerville-Roman" w:hAnsi="NewBaskerville-Roman" w:cs="NewBaskerville-Roman"/>
-          <w:color w:val="262626"/>
-          <w:sz w:val="20"/>
-          <w:szCs w:val="20"/>
-        </w:rPr>
-        <w:t>inter-service communication on availability.</w:t>
+        <w:t xml:space="preserve">. Even if two services are communicating using a message broker, the client service might be blocked waiting for a response. It doesn’t necessarily mean they’re loosely coupled. </w:t>
+      </w:r>
+      <w:r>
+        <w:rPr>
+          <w:rFonts w:ascii="NewBaskerville-Roman" w:hAnsi="NewBaskerville-Roman" w:cs="NewBaskerville-Roman"/>
+          <w:color w:val="262626"/>
+          <w:sz w:val="20"/>
+          <w:szCs w:val="20"/>
+        </w:rPr>
+        <w:t>That’s something I revisit later in this chapter when discussing the impact of inter-service communication on availability.</w:t>
       </w:r>
     </w:p>
     <w:p>
@@ -2028,25 +1524,7 @@
           <w:sz w:val="20"/>
           <w:szCs w:val="20"/>
         </w:rPr>
-        <w:t>—A client publishes a notification message, which is consumed</w:t>
-      </w:r>
-      <w:r>
-        <w:rPr>
-          <w:rFonts w:ascii="NewBaskerville-Roman" w:hAnsi="NewBaskerville-Roman" w:cs="NewBaskerville-Roman"/>
-          <w:color w:val="262626"/>
-          <w:sz w:val="20"/>
-          <w:szCs w:val="20"/>
-        </w:rPr>
-        <w:t xml:space="preserve"> </w:t>
-      </w:r>
-      <w:r>
-        <w:rPr>
-          <w:rFonts w:ascii="NewBaskerville-Roman" w:hAnsi="NewBaskerville-Roman" w:cs="NewBaskerville-Roman"/>
-          <w:color w:val="262626"/>
-          <w:sz w:val="20"/>
-          <w:szCs w:val="20"/>
-        </w:rPr>
-        <w:t>by zero or more interested services.</w:t>
+        <w:t>—A client publishes a notification message, which is consumed by zero or more interested services.</w:t>
       </w:r>
     </w:p>
     <w:p>
@@ -2100,25 +1578,7 @@
           <w:sz w:val="20"/>
           <w:szCs w:val="20"/>
         </w:rPr>
-        <w:t>—A client publishes a request message and then waits for</w:t>
-      </w:r>
-      <w:r>
-        <w:rPr>
-          <w:rFonts w:ascii="NewBaskerville-Roman" w:hAnsi="NewBaskerville-Roman" w:cs="NewBaskerville-Roman"/>
-          <w:color w:val="262626"/>
-          <w:sz w:val="20"/>
-          <w:szCs w:val="20"/>
-        </w:rPr>
-        <w:t xml:space="preserve"> </w:t>
-      </w:r>
-      <w:r>
-        <w:rPr>
-          <w:rFonts w:ascii="NewBaskerville-Roman" w:hAnsi="NewBaskerville-Roman" w:cs="NewBaskerville-Roman"/>
-          <w:color w:val="262626"/>
-          <w:sz w:val="20"/>
-          <w:szCs w:val="20"/>
-        </w:rPr>
-        <w:t>a certain amount of time for responses from interested services.</w:t>
+        <w:t>—A client publishes a request message and then waits for a certain amount of time for responses from interested services.</w:t>
       </w:r>
     </w:p>
     <w:p>
@@ -2166,43 +1626,7 @@
           <w:sz w:val="20"/>
           <w:szCs w:val="20"/>
         </w:rPr>
-        <w:t>. Many of the</w:t>
-      </w:r>
-      <w:r>
-        <w:rPr>
-          <w:rFonts w:ascii="NewBaskerville-Roman" w:hAnsi="NewBaskerville-Roman" w:cs="NewBaskerville-Roman"/>
-          <w:color w:val="262626"/>
-          <w:sz w:val="20"/>
-          <w:szCs w:val="20"/>
-        </w:rPr>
-        <w:t xml:space="preserve"> </w:t>
-      </w:r>
-      <w:r>
-        <w:rPr>
-          <w:rFonts w:ascii="NewBaskerville-Roman" w:hAnsi="NewBaskerville-Roman" w:cs="NewBaskerville-Roman"/>
-          <w:color w:val="262626"/>
-          <w:sz w:val="20"/>
-          <w:szCs w:val="20"/>
-        </w:rPr>
-        <w:t>services in the FTGO application have both synchronous and asynchronous APIs for</w:t>
-      </w:r>
-      <w:r>
-        <w:rPr>
-          <w:rFonts w:ascii="NewBaskerville-Roman" w:hAnsi="NewBaskerville-Roman" w:cs="NewBaskerville-Roman"/>
-          <w:color w:val="262626"/>
-          <w:sz w:val="20"/>
-          <w:szCs w:val="20"/>
-        </w:rPr>
-        <w:t xml:space="preserve"> </w:t>
-      </w:r>
-      <w:r>
-        <w:rPr>
-          <w:rFonts w:ascii="NewBaskerville-Roman" w:hAnsi="NewBaskerville-Roman" w:cs="NewBaskerville-Roman"/>
-          <w:color w:val="262626"/>
-          <w:sz w:val="20"/>
-          <w:szCs w:val="20"/>
-        </w:rPr>
-        <w:t>operations, and many also publish events.</w:t>
+        <w:t>. Many of the services in the FTGO application have both synchronous and asynchronous APIs for operations, and many also publish events.</w:t>
       </w:r>
     </w:p>
     <w:p>
@@ -2321,16 +1745,7 @@
           <w:sz w:val="20"/>
           <w:szCs w:val="20"/>
         </w:rPr>
-        <w:t xml:space="preserve">A </w:t>
-      </w:r>
-      <w:r>
-        <w:rPr>
-          <w:rFonts w:ascii="NewBaskerville-Roman" w:hAnsi="NewBaskerville-Roman" w:cs="NewBaskerville-Roman"/>
-          <w:color w:val="262626"/>
-          <w:sz w:val="20"/>
-          <w:szCs w:val="20"/>
-        </w:rPr>
-        <w:t xml:space="preserve">service’s API consists of </w:t>
+        <w:t xml:space="preserve">A service’s API consists of </w:t>
       </w:r>
       <w:r>
         <w:rPr>
@@ -2361,29 +1776,7 @@
           <w:sz w:val="20"/>
           <w:szCs w:val="20"/>
         </w:rPr>
-        <w:t>and events, which are</w:t>
-      </w:r>
-      <w:r>
-        <w:rPr>
-          <w:rFonts w:ascii="NewBaskerville-Roman" w:hAnsi="NewBaskerville-Roman" w:cs="NewBaskerville-Roman"/>
-          <w:b/>
-          <w:bCs/>
-          <w:color w:val="262626"/>
-          <w:sz w:val="20"/>
-          <w:szCs w:val="20"/>
-        </w:rPr>
-        <w:t xml:space="preserve"> </w:t>
-      </w:r>
-      <w:r>
-        <w:rPr>
-          <w:rFonts w:ascii="NewBaskerville-Roman" w:hAnsi="NewBaskerville-Roman" w:cs="NewBaskerville-Roman"/>
-          <w:b/>
-          <w:bCs/>
-          <w:color w:val="262626"/>
-          <w:sz w:val="20"/>
-          <w:szCs w:val="20"/>
-        </w:rPr>
-        <w:t>published by the service.</w:t>
+        <w:t>and events, which are published by the service.</w:t>
       </w:r>
     </w:p>
     <w:p>
@@ -2446,7 +1839,7 @@
           <w:sz w:val="20"/>
           <w:szCs w:val="20"/>
         </w:rPr>
-        <w:t>An</w:t>
+        <w:t xml:space="preserve">An event has a type and a set of fields and is, as described </w:t>
       </w:r>
       <w:r>
         <w:rPr>
@@ -2457,7 +1850,7 @@
           <w:sz w:val="20"/>
           <w:szCs w:val="20"/>
         </w:rPr>
-        <w:t xml:space="preserve"> </w:t>
+        <w:t>later on</w:t>
       </w:r>
       <w:r>
         <w:rPr>
@@ -2468,51 +1861,7 @@
           <w:sz w:val="20"/>
           <w:szCs w:val="20"/>
         </w:rPr>
-        <w:t xml:space="preserve">event has a type and a set of fields and is, as described </w:t>
-      </w:r>
-      <w:r>
-        <w:rPr>
-          <w:rFonts w:ascii="NewBaskerville-Roman" w:hAnsi="NewBaskerville-Roman" w:cs="NewBaskerville-Roman"/>
-          <w:b/>
-          <w:bCs/>
-          <w:color w:val="262626"/>
-          <w:sz w:val="20"/>
-          <w:szCs w:val="20"/>
-        </w:rPr>
-        <w:t>later on</w:t>
-      </w:r>
-      <w:r>
-        <w:rPr>
-          <w:rFonts w:ascii="NewBaskerville-Roman" w:hAnsi="NewBaskerville-Roman" w:cs="NewBaskerville-Roman"/>
-          <w:b/>
-          <w:bCs/>
-          <w:color w:val="262626"/>
-          <w:sz w:val="20"/>
-          <w:szCs w:val="20"/>
-        </w:rPr>
-        <w:t>, published to a</w:t>
-      </w:r>
-      <w:r>
-        <w:rPr>
-          <w:rFonts w:ascii="NewBaskerville-Roman" w:hAnsi="NewBaskerville-Roman" w:cs="NewBaskerville-Roman"/>
-          <w:b/>
-          <w:bCs/>
-          <w:color w:val="262626"/>
-          <w:sz w:val="20"/>
-          <w:szCs w:val="20"/>
-        </w:rPr>
-        <w:t xml:space="preserve"> </w:t>
-      </w:r>
-      <w:r>
-        <w:rPr>
-          <w:rFonts w:ascii="NewBaskerville-Roman" w:hAnsi="NewBaskerville-Roman" w:cs="NewBaskerville-Roman"/>
-          <w:b/>
-          <w:bCs/>
-          <w:color w:val="262626"/>
-          <w:sz w:val="20"/>
-          <w:szCs w:val="20"/>
-        </w:rPr>
-        <w:t>message channel.</w:t>
+        <w:t>, published to a message channel.</w:t>
       </w:r>
     </w:p>
     <w:p>
@@ -2564,7 +1913,16 @@
           <w:sz w:val="20"/>
           <w:szCs w:val="20"/>
         </w:rPr>
-        <w:t>a service API isn’t defined using a simple programming language</w:t>
+        <w:t>a service API isn’t defined using a simple programming language construct</w:t>
+      </w:r>
+      <w:r>
+        <w:rPr>
+          <w:rFonts w:ascii="NewBaskerville-Roman" w:hAnsi="NewBaskerville-Roman" w:cs="NewBaskerville-Roman"/>
+          <w:color w:val="262626"/>
+          <w:sz w:val="20"/>
+          <w:szCs w:val="20"/>
+        </w:rPr>
+        <w:t xml:space="preserve">. </w:t>
       </w:r>
       <w:r>
         <w:rPr>
@@ -2575,7 +1933,16 @@
           <w:sz w:val="20"/>
           <w:szCs w:val="20"/>
         </w:rPr>
-        <w:t xml:space="preserve"> </w:t>
+        <w:t>By definition, a service and its clients aren’t compiled together</w:t>
+      </w:r>
+      <w:r>
+        <w:rPr>
+          <w:rFonts w:ascii="NewBaskerville-Roman" w:hAnsi="NewBaskerville-Roman" w:cs="NewBaskerville-Roman"/>
+          <w:color w:val="262626"/>
+          <w:sz w:val="20"/>
+          <w:szCs w:val="20"/>
+        </w:rPr>
+        <w:t xml:space="preserve">. </w:t>
       </w:r>
       <w:r>
         <w:rPr>
@@ -2586,16 +1953,7 @@
           <w:sz w:val="20"/>
           <w:szCs w:val="20"/>
         </w:rPr>
-        <w:t>construct</w:t>
-      </w:r>
-      <w:r>
-        <w:rPr>
-          <w:rFonts w:ascii="NewBaskerville-Roman" w:hAnsi="NewBaskerville-Roman" w:cs="NewBaskerville-Roman"/>
-          <w:color w:val="262626"/>
-          <w:sz w:val="20"/>
-          <w:szCs w:val="20"/>
-        </w:rPr>
-        <w:t xml:space="preserve">. </w:t>
+        <w:t xml:space="preserve">If a new version of a </w:t>
       </w:r>
       <w:r>
         <w:rPr>
@@ -2606,83 +1964,8 @@
           <w:sz w:val="20"/>
           <w:szCs w:val="20"/>
         </w:rPr>
-        <w:t>By definition, a service and its clients aren’t compiled together</w:t>
-      </w:r>
-      <w:r>
-        <w:rPr>
-          <w:rFonts w:ascii="NewBaskerville-Roman" w:hAnsi="NewBaskerville-Roman" w:cs="NewBaskerville-Roman"/>
-          <w:color w:val="262626"/>
-          <w:sz w:val="20"/>
-          <w:szCs w:val="20"/>
-        </w:rPr>
-        <w:t xml:space="preserve">. </w:t>
-      </w:r>
-      <w:r>
-        <w:rPr>
-          <w:rFonts w:ascii="NewBaskerville-Roman" w:hAnsi="NewBaskerville-Roman" w:cs="NewBaskerville-Roman"/>
-          <w:b/>
-          <w:bCs/>
-          <w:color w:val="262626"/>
-          <w:sz w:val="20"/>
-          <w:szCs w:val="20"/>
-        </w:rPr>
-        <w:t>If a</w:t>
-      </w:r>
-      <w:r>
-        <w:rPr>
-          <w:rFonts w:ascii="NewBaskerville-Roman" w:hAnsi="NewBaskerville-Roman" w:cs="NewBaskerville-Roman"/>
-          <w:b/>
-          <w:bCs/>
-          <w:color w:val="262626"/>
-          <w:sz w:val="20"/>
-          <w:szCs w:val="20"/>
-        </w:rPr>
-        <w:t xml:space="preserve"> </w:t>
-      </w:r>
-      <w:r>
-        <w:rPr>
-          <w:rFonts w:ascii="NewBaskerville-Roman" w:hAnsi="NewBaskerville-Roman" w:cs="NewBaskerville-Roman"/>
-          <w:b/>
-          <w:bCs/>
-          <w:color w:val="262626"/>
-          <w:sz w:val="20"/>
-          <w:szCs w:val="20"/>
-        </w:rPr>
-        <w:t xml:space="preserve">new version of a </w:t>
-      </w:r>
-      <w:r>
-        <w:rPr>
-          <w:rFonts w:ascii="NewBaskerville-Roman" w:hAnsi="NewBaskerville-Roman" w:cs="NewBaskerville-Roman"/>
-          <w:b/>
-          <w:bCs/>
-          <w:color w:val="262626"/>
-          <w:sz w:val="20"/>
-          <w:szCs w:val="20"/>
-        </w:rPr>
         <w:lastRenderedPageBreak/>
-        <w:t>service is deployed with an incompatible API, there’s no compilation</w:t>
-      </w:r>
-      <w:r>
-        <w:rPr>
-          <w:rFonts w:ascii="NewBaskerville-Roman" w:hAnsi="NewBaskerville-Roman" w:cs="NewBaskerville-Roman"/>
-          <w:b/>
-          <w:bCs/>
-          <w:color w:val="262626"/>
-          <w:sz w:val="20"/>
-          <w:szCs w:val="20"/>
-        </w:rPr>
-        <w:t xml:space="preserve"> </w:t>
-      </w:r>
-      <w:r>
-        <w:rPr>
-          <w:rFonts w:ascii="NewBaskerville-Roman" w:hAnsi="NewBaskerville-Roman" w:cs="NewBaskerville-Roman"/>
-          <w:b/>
-          <w:bCs/>
-          <w:color w:val="262626"/>
-          <w:sz w:val="20"/>
-          <w:szCs w:val="20"/>
-        </w:rPr>
-        <w:t>error. Instead, there will be runtime failures.</w:t>
+        <w:t>service is deployed with an incompatible API, there’s no compilation error. Instead, there will be runtime failures.</w:t>
       </w:r>
     </w:p>
     <w:p>
@@ -2721,25 +2004,7 @@
           <w:sz w:val="20"/>
           <w:szCs w:val="20"/>
         </w:rPr>
-        <w:t>Regardless of which IPC mechanism you choose, it’s important to precisely define</w:t>
-      </w:r>
-      <w:r>
-        <w:rPr>
-          <w:rFonts w:ascii="NewBaskerville-Roman" w:hAnsi="NewBaskerville-Roman" w:cs="NewBaskerville-Roman"/>
-          <w:color w:val="262626"/>
-          <w:sz w:val="20"/>
-          <w:szCs w:val="20"/>
-        </w:rPr>
-        <w:t xml:space="preserve"> </w:t>
-      </w:r>
-      <w:r>
-        <w:rPr>
-          <w:rFonts w:ascii="NewBaskerville-Roman" w:hAnsi="NewBaskerville-Roman" w:cs="NewBaskerville-Roman"/>
-          <w:color w:val="262626"/>
-          <w:sz w:val="20"/>
-          <w:szCs w:val="20"/>
-        </w:rPr>
-        <w:t xml:space="preserve">a service’s API using some kind of </w:t>
+        <w:t xml:space="preserve">Regardless of which IPC mechanism you choose, it’s important to precisely define a service’s API using some kind of </w:t>
       </w:r>
       <w:r>
         <w:rPr>
@@ -2768,34 +2033,7 @@
           <w:sz w:val="20"/>
           <w:szCs w:val="20"/>
         </w:rPr>
-        <w:t xml:space="preserve"> </w:t>
-      </w:r>
-      <w:r>
-        <w:rPr>
-          <w:rFonts w:ascii="NewBaskerville-Roman" w:hAnsi="NewBaskerville-Roman" w:cs="NewBaskerville-Roman"/>
-          <w:color w:val="262626"/>
-          <w:sz w:val="20"/>
-          <w:szCs w:val="20"/>
-        </w:rPr>
-        <w:t>Moreover, there</w:t>
-      </w:r>
-      <w:r>
-        <w:rPr>
-          <w:rFonts w:ascii="NewBaskerville-Roman" w:hAnsi="NewBaskerville-Roman" w:cs="NewBaskerville-Roman"/>
-          <w:color w:val="262626"/>
-          <w:sz w:val="20"/>
-          <w:szCs w:val="20"/>
-        </w:rPr>
-        <w:t xml:space="preserve"> </w:t>
-      </w:r>
-      <w:r>
-        <w:rPr>
-          <w:rFonts w:ascii="NewBaskerville-Roman" w:hAnsi="NewBaskerville-Roman" w:cs="NewBaskerville-Roman"/>
-          <w:color w:val="262626"/>
-          <w:sz w:val="20"/>
-          <w:szCs w:val="20"/>
-        </w:rPr>
-        <w:t>are good arguments for using an API-first approach to defining services</w:t>
+        <w:t xml:space="preserve"> Moreover, there are good arguments for using an API-first approach to defining services</w:t>
       </w:r>
       <w:r>
         <w:rPr>
@@ -2852,25 +2090,7 @@
           <w:sz w:val="20"/>
           <w:szCs w:val="20"/>
         </w:rPr>
-        <w:t xml:space="preserve"> Then you review the</w:t>
-      </w:r>
-      <w:r>
-        <w:rPr>
-          <w:rFonts w:ascii="NewBaskerville-Roman" w:hAnsi="NewBaskerville-Roman" w:cs="NewBaskerville-Roman"/>
-          <w:color w:val="262626"/>
-          <w:sz w:val="20"/>
-          <w:szCs w:val="20"/>
-        </w:rPr>
-        <w:t xml:space="preserve"> </w:t>
-      </w:r>
-      <w:r>
-        <w:rPr>
-          <w:rFonts w:ascii="NewBaskerville-Roman" w:hAnsi="NewBaskerville-Roman" w:cs="NewBaskerville-Roman"/>
-          <w:color w:val="262626"/>
-          <w:sz w:val="20"/>
-          <w:szCs w:val="20"/>
-        </w:rPr>
-        <w:t xml:space="preserve">interface definition with the client developers. </w:t>
+        <w:t xml:space="preserve"> Then you review the interface definition with the client developers. </w:t>
       </w:r>
       <w:r>
         <w:rPr>
@@ -2903,45 +2123,16 @@
           <w:sz w:val="20"/>
           <w:szCs w:val="20"/>
         </w:rPr>
-        <w:t xml:space="preserve"> </w:t>
-      </w:r>
-      <w:r>
-        <w:rPr>
-          <w:rFonts w:ascii="NewBaskerville-Roman" w:hAnsi="NewBaskerville-Roman" w:cs="NewBaskerville-Roman"/>
-          <w:b/>
-          <w:bCs/>
-          <w:color w:val="262626"/>
-          <w:sz w:val="20"/>
-          <w:szCs w:val="20"/>
-        </w:rPr>
-        <w:t>do you then implement the service</w:t>
-      </w:r>
-      <w:r>
-        <w:rPr>
-          <w:rFonts w:ascii="NewBaskerville-Roman" w:hAnsi="NewBaskerville-Roman" w:cs="NewBaskerville-Roman"/>
-          <w:color w:val="262626"/>
-          <w:sz w:val="20"/>
-          <w:szCs w:val="20"/>
-        </w:rPr>
-        <w:t>. Doing this up-front design increases your</w:t>
-      </w:r>
-      <w:r>
-        <w:rPr>
-          <w:rFonts w:ascii="NewBaskerville-Roman" w:hAnsi="NewBaskerville-Roman" w:cs="NewBaskerville-Roman"/>
-          <w:color w:val="262626"/>
-          <w:sz w:val="20"/>
-          <w:szCs w:val="20"/>
-        </w:rPr>
-        <w:t xml:space="preserve"> </w:t>
-      </w:r>
-      <w:r>
-        <w:rPr>
-          <w:rFonts w:ascii="NewBaskerville-Roman" w:hAnsi="NewBaskerville-Roman" w:cs="NewBaskerville-Roman"/>
-          <w:color w:val="262626"/>
-          <w:sz w:val="20"/>
-          <w:szCs w:val="20"/>
-        </w:rPr>
-        <w:t>chances of building a service that meets the needs of its clients.</w:t>
+        <w:t xml:space="preserve"> do you then implement the service</w:t>
+      </w:r>
+      <w:r>
+        <w:rPr>
+          <w:rFonts w:ascii="NewBaskerville-Roman" w:hAnsi="NewBaskerville-Roman" w:cs="NewBaskerville-Roman"/>
+          <w:color w:val="262626"/>
+          <w:sz w:val="20"/>
+          <w:szCs w:val="20"/>
+        </w:rPr>
+        <w:t>. Doing this up-front design increases your chances of building a service that meets the needs of its clients.</w:t>
       </w:r>
     </w:p>
     <w:p>
@@ -3125,25 +2316,7 @@
           <w:sz w:val="20"/>
           <w:szCs w:val="20"/>
         </w:rPr>
-        <w:t>The nature of the API definition depends on which IPC mechanism you’re using. For</w:t>
-      </w:r>
-      <w:r>
-        <w:rPr>
-          <w:rFonts w:ascii="NewBaskerville-Roman" w:hAnsi="NewBaskerville-Roman" w:cs="NewBaskerville-Roman"/>
-          <w:color w:val="262626"/>
-          <w:sz w:val="20"/>
-          <w:szCs w:val="20"/>
-        </w:rPr>
-        <w:t xml:space="preserve"> </w:t>
-      </w:r>
-      <w:r>
-        <w:rPr>
-          <w:rFonts w:ascii="NewBaskerville-Roman" w:hAnsi="NewBaskerville-Roman" w:cs="NewBaskerville-Roman"/>
-          <w:color w:val="262626"/>
-          <w:sz w:val="20"/>
-          <w:szCs w:val="20"/>
-        </w:rPr>
-        <w:t xml:space="preserve">example, if you’re using messaging, </w:t>
+        <w:t xml:space="preserve">The nature of the API definition depends on which IPC mechanism you’re using. For example, if you’re using messaging, </w:t>
       </w:r>
       <w:r>
         <w:rPr>
@@ -3174,7 +2347,16 @@
           <w:sz w:val="20"/>
           <w:szCs w:val="20"/>
         </w:rPr>
-        <w:t>the message</w:t>
+        <w:t>the message types</w:t>
+      </w:r>
+      <w:r>
+        <w:rPr>
+          <w:rFonts w:ascii="NewBaskerville-Roman" w:hAnsi="NewBaskerville-Roman" w:cs="NewBaskerville-Roman"/>
+          <w:color w:val="262626"/>
+          <w:sz w:val="20"/>
+          <w:szCs w:val="20"/>
+        </w:rPr>
+        <w:t xml:space="preserve">, </w:t>
       </w:r>
       <w:r>
         <w:rPr>
@@ -3185,7 +2367,16 @@
           <w:sz w:val="20"/>
           <w:szCs w:val="20"/>
         </w:rPr>
-        <w:t xml:space="preserve"> </w:t>
+        <w:t>and the message formats</w:t>
+      </w:r>
+      <w:r>
+        <w:rPr>
+          <w:rFonts w:ascii="NewBaskerville-Roman" w:hAnsi="NewBaskerville-Roman" w:cs="NewBaskerville-Roman"/>
+          <w:color w:val="262626"/>
+          <w:sz w:val="20"/>
+          <w:szCs w:val="20"/>
+        </w:rPr>
+        <w:t xml:space="preserve">. If you’re using HTTP, </w:t>
       </w:r>
       <w:r>
         <w:rPr>
@@ -3196,7 +2387,7 @@
           <w:sz w:val="20"/>
           <w:szCs w:val="20"/>
         </w:rPr>
-        <w:t>types</w:t>
+        <w:t>the API consists of the URLs</w:t>
       </w:r>
       <w:r>
         <w:rPr>
@@ -3216,16 +2407,16 @@
           <w:sz w:val="20"/>
           <w:szCs w:val="20"/>
         </w:rPr>
-        <w:t>and the message formats</w:t>
-      </w:r>
-      <w:r>
-        <w:rPr>
-          <w:rFonts w:ascii="NewBaskerville-Roman" w:hAnsi="NewBaskerville-Roman" w:cs="NewBaskerville-Roman"/>
-          <w:color w:val="262626"/>
-          <w:sz w:val="20"/>
-          <w:szCs w:val="20"/>
-        </w:rPr>
-        <w:t xml:space="preserve">. If you’re using HTTP, </w:t>
+        <w:t>the HTTP verbs</w:t>
+      </w:r>
+      <w:r>
+        <w:rPr>
+          <w:rFonts w:ascii="NewBaskerville-Roman" w:hAnsi="NewBaskerville-Roman" w:cs="NewBaskerville-Roman"/>
+          <w:color w:val="262626"/>
+          <w:sz w:val="20"/>
+          <w:szCs w:val="20"/>
+        </w:rPr>
+        <w:t xml:space="preserve">, and the </w:t>
       </w:r>
       <w:r>
         <w:rPr>
@@ -3236,68 +2427,6 @@
           <w:sz w:val="20"/>
           <w:szCs w:val="20"/>
         </w:rPr>
-        <w:t>the API consists of the</w:t>
-      </w:r>
-      <w:r>
-        <w:rPr>
-          <w:rFonts w:ascii="NewBaskerville-Roman" w:hAnsi="NewBaskerville-Roman" w:cs="NewBaskerville-Roman"/>
-          <w:b/>
-          <w:bCs/>
-          <w:color w:val="262626"/>
-          <w:sz w:val="20"/>
-          <w:szCs w:val="20"/>
-        </w:rPr>
-        <w:t xml:space="preserve"> </w:t>
-      </w:r>
-      <w:r>
-        <w:rPr>
-          <w:rFonts w:ascii="NewBaskerville-Roman" w:hAnsi="NewBaskerville-Roman" w:cs="NewBaskerville-Roman"/>
-          <w:b/>
-          <w:bCs/>
-          <w:color w:val="262626"/>
-          <w:sz w:val="20"/>
-          <w:szCs w:val="20"/>
-        </w:rPr>
-        <w:t>URLs</w:t>
-      </w:r>
-      <w:r>
-        <w:rPr>
-          <w:rFonts w:ascii="NewBaskerville-Roman" w:hAnsi="NewBaskerville-Roman" w:cs="NewBaskerville-Roman"/>
-          <w:color w:val="262626"/>
-          <w:sz w:val="20"/>
-          <w:szCs w:val="20"/>
-        </w:rPr>
-        <w:t xml:space="preserve">, </w:t>
-      </w:r>
-      <w:r>
-        <w:rPr>
-          <w:rFonts w:ascii="NewBaskerville-Roman" w:hAnsi="NewBaskerville-Roman" w:cs="NewBaskerville-Roman"/>
-          <w:b/>
-          <w:bCs/>
-          <w:color w:val="262626"/>
-          <w:sz w:val="20"/>
-          <w:szCs w:val="20"/>
-        </w:rPr>
-        <w:t>the HTTP verbs</w:t>
-      </w:r>
-      <w:r>
-        <w:rPr>
-          <w:rFonts w:ascii="NewBaskerville-Roman" w:hAnsi="NewBaskerville-Roman" w:cs="NewBaskerville-Roman"/>
-          <w:color w:val="262626"/>
-          <w:sz w:val="20"/>
-          <w:szCs w:val="20"/>
-        </w:rPr>
-        <w:t xml:space="preserve">, and the </w:t>
-      </w:r>
-      <w:r>
-        <w:rPr>
-          <w:rFonts w:ascii="NewBaskerville-Roman" w:hAnsi="NewBaskerville-Roman" w:cs="NewBaskerville-Roman"/>
-          <w:b/>
-          <w:bCs/>
-          <w:color w:val="262626"/>
-          <w:sz w:val="20"/>
-          <w:szCs w:val="20"/>
-        </w:rPr>
         <w:t>request and response formats</w:t>
       </w:r>
       <w:r>
@@ -3307,25 +2436,7 @@
           <w:sz w:val="20"/>
           <w:szCs w:val="20"/>
         </w:rPr>
-        <w:t>. Later in this chapter,</w:t>
-      </w:r>
-      <w:r>
-        <w:rPr>
-          <w:rFonts w:ascii="NewBaskerville-Roman" w:hAnsi="NewBaskerville-Roman" w:cs="NewBaskerville-Roman"/>
-          <w:color w:val="262626"/>
-          <w:sz w:val="20"/>
-          <w:szCs w:val="20"/>
-        </w:rPr>
-        <w:t xml:space="preserve"> </w:t>
-      </w:r>
-      <w:r>
-        <w:rPr>
-          <w:rFonts w:ascii="NewBaskerville-Roman" w:hAnsi="NewBaskerville-Roman" w:cs="NewBaskerville-Roman"/>
-          <w:color w:val="262626"/>
-          <w:sz w:val="20"/>
-          <w:szCs w:val="20"/>
-        </w:rPr>
-        <w:t>I explain how to define APIs.</w:t>
+        <w:t>. Later in this chapter, I explain how to define APIs.</w:t>
       </w:r>
     </w:p>
     <w:p>
@@ -3373,25 +2484,7 @@
           <w:sz w:val="20"/>
           <w:szCs w:val="20"/>
         </w:rPr>
-        <w:t xml:space="preserve"> It will likely evolve over time. Let’s take a look</w:t>
-      </w:r>
-      <w:r>
-        <w:rPr>
-          <w:rFonts w:ascii="NewBaskerville-Roman" w:hAnsi="NewBaskerville-Roman" w:cs="NewBaskerville-Roman"/>
-          <w:color w:val="262626"/>
-          <w:sz w:val="20"/>
-          <w:szCs w:val="20"/>
-        </w:rPr>
-        <w:t xml:space="preserve"> </w:t>
-      </w:r>
-      <w:r>
-        <w:rPr>
-          <w:rFonts w:ascii="NewBaskerville-Roman" w:hAnsi="NewBaskerville-Roman" w:cs="NewBaskerville-Roman"/>
-          <w:color w:val="262626"/>
-          <w:sz w:val="20"/>
-          <w:szCs w:val="20"/>
-        </w:rPr>
-        <w:t>at how to do that and consider the issues you’ll face.</w:t>
+        <w:t xml:space="preserve"> It will likely evolve over time. Let’s take a look at how to do that and consider the issues you’ll face.</w:t>
       </w:r>
     </w:p>
     <w:p>
@@ -3436,25 +2529,7 @@
           <w:sz w:val="20"/>
           <w:szCs w:val="20"/>
         </w:rPr>
-        <w:t>APIs invariably change over time as new features are added, existing features are</w:t>
-      </w:r>
-      <w:r>
-        <w:rPr>
-          <w:rFonts w:ascii="NewBaskerville-Roman" w:hAnsi="NewBaskerville-Roman" w:cs="NewBaskerville-Roman"/>
-          <w:color w:val="262626"/>
-          <w:sz w:val="20"/>
-          <w:szCs w:val="20"/>
-        </w:rPr>
-        <w:t xml:space="preserve"> </w:t>
-      </w:r>
-      <w:r>
-        <w:rPr>
-          <w:rFonts w:ascii="NewBaskerville-Roman" w:hAnsi="NewBaskerville-Roman" w:cs="NewBaskerville-Roman"/>
-          <w:color w:val="262626"/>
-          <w:sz w:val="20"/>
-          <w:szCs w:val="20"/>
-        </w:rPr>
-        <w:t xml:space="preserve">changed, and (perhaps) old features are removed. </w:t>
+        <w:t xml:space="preserve">APIs invariably change over time as new features are added, existing features are changed, and (perhaps) old features are removed. </w:t>
       </w:r>
       <w:r>
         <w:rPr>
@@ -3465,7 +2540,16 @@
           <w:sz w:val="20"/>
           <w:szCs w:val="20"/>
         </w:rPr>
-        <w:t>In a monolithic application, it’s relatively</w:t>
+        <w:t>In a monolithic application, it’s relatively straightforward to change an API and update all the callers.</w:t>
+      </w:r>
+      <w:r>
+        <w:rPr>
+          <w:rFonts w:ascii="NewBaskerville-Roman" w:hAnsi="NewBaskerville-Roman" w:cs="NewBaskerville-Roman"/>
+          <w:color w:val="262626"/>
+          <w:sz w:val="20"/>
+          <w:szCs w:val="20"/>
+        </w:rPr>
+        <w:t xml:space="preserve"> If you’re using a statically typed language, </w:t>
       </w:r>
       <w:r>
         <w:rPr>
@@ -3476,55 +2560,6 @@
           <w:sz w:val="20"/>
           <w:szCs w:val="20"/>
         </w:rPr>
-        <w:t xml:space="preserve"> </w:t>
-      </w:r>
-      <w:r>
-        <w:rPr>
-          <w:rFonts w:ascii="NewBaskerville-Roman" w:hAnsi="NewBaskerville-Roman" w:cs="NewBaskerville-Roman"/>
-          <w:b/>
-          <w:bCs/>
-          <w:color w:val="262626"/>
-          <w:sz w:val="20"/>
-          <w:szCs w:val="20"/>
-        </w:rPr>
-        <w:t>straightforward to change an API and update all the callers.</w:t>
-      </w:r>
-      <w:r>
-        <w:rPr>
-          <w:rFonts w:ascii="NewBaskerville-Roman" w:hAnsi="NewBaskerville-Roman" w:cs="NewBaskerville-Roman"/>
-          <w:color w:val="262626"/>
-          <w:sz w:val="20"/>
-          <w:szCs w:val="20"/>
-        </w:rPr>
-        <w:t xml:space="preserve"> If you’re using a</w:t>
-      </w:r>
-      <w:r>
-        <w:rPr>
-          <w:rFonts w:ascii="NewBaskerville-Roman" w:hAnsi="NewBaskerville-Roman" w:cs="NewBaskerville-Roman"/>
-          <w:color w:val="262626"/>
-          <w:sz w:val="20"/>
-          <w:szCs w:val="20"/>
-        </w:rPr>
-        <w:t xml:space="preserve"> </w:t>
-      </w:r>
-      <w:r>
-        <w:rPr>
-          <w:rFonts w:ascii="NewBaskerville-Roman" w:hAnsi="NewBaskerville-Roman" w:cs="NewBaskerville-Roman"/>
-          <w:color w:val="262626"/>
-          <w:sz w:val="20"/>
-          <w:szCs w:val="20"/>
-        </w:rPr>
-        <w:t xml:space="preserve">statically typed language, </w:t>
-      </w:r>
-      <w:r>
-        <w:rPr>
-          <w:rFonts w:ascii="NewBaskerville-Roman" w:hAnsi="NewBaskerville-Roman" w:cs="NewBaskerville-Roman"/>
-          <w:b/>
-          <w:bCs/>
-          <w:color w:val="262626"/>
-          <w:sz w:val="20"/>
-          <w:szCs w:val="20"/>
-        </w:rPr>
         <w:t>the compiler helps by giving a list of compilation errors.</w:t>
       </w:r>
       <w:r>
@@ -3534,43 +2569,7 @@
           <w:sz w:val="20"/>
           <w:szCs w:val="20"/>
         </w:rPr>
-        <w:t xml:space="preserve"> The</w:t>
-      </w:r>
-      <w:r>
-        <w:rPr>
-          <w:rFonts w:ascii="NewBaskerville-Roman" w:hAnsi="NewBaskerville-Roman" w:cs="NewBaskerville-Roman"/>
-          <w:color w:val="262626"/>
-          <w:sz w:val="20"/>
-          <w:szCs w:val="20"/>
-        </w:rPr>
-        <w:t xml:space="preserve"> </w:t>
-      </w:r>
-      <w:r>
-        <w:rPr>
-          <w:rFonts w:ascii="NewBaskerville-Roman" w:hAnsi="NewBaskerville-Roman" w:cs="NewBaskerville-Roman"/>
-          <w:color w:val="262626"/>
-          <w:sz w:val="20"/>
-          <w:szCs w:val="20"/>
-        </w:rPr>
-        <w:t>only challenge may be the scope of the change. It might take a long time to change a</w:t>
-      </w:r>
-      <w:r>
-        <w:rPr>
-          <w:rFonts w:ascii="NewBaskerville-Roman" w:hAnsi="NewBaskerville-Roman" w:cs="NewBaskerville-Roman"/>
-          <w:color w:val="262626"/>
-          <w:sz w:val="20"/>
-          <w:szCs w:val="20"/>
-        </w:rPr>
-        <w:t xml:space="preserve"> </w:t>
-      </w:r>
-      <w:r>
-        <w:rPr>
-          <w:rFonts w:ascii="NewBaskerville-Roman" w:hAnsi="NewBaskerville-Roman" w:cs="NewBaskerville-Roman"/>
-          <w:color w:val="262626"/>
-          <w:sz w:val="20"/>
-          <w:szCs w:val="20"/>
-        </w:rPr>
-        <w:t>widely used API.</w:t>
+        <w:t xml:space="preserve"> The only challenge may be the scope of the change. It might take a long time to change a widely used API.</w:t>
       </w:r>
     </w:p>
     <w:p>
@@ -3609,34 +2608,7 @@
           <w:sz w:val="20"/>
           <w:szCs w:val="20"/>
         </w:rPr>
-        <w:t>In a microservices-based application, changing a service’s API is a lot more difficult.</w:t>
-      </w:r>
-      <w:r>
-        <w:rPr>
-          <w:rFonts w:ascii="NewBaskerville-Roman" w:hAnsi="NewBaskerville-Roman" w:cs="NewBaskerville-Roman"/>
-          <w:color w:val="262626"/>
-          <w:sz w:val="20"/>
-          <w:szCs w:val="20"/>
-        </w:rPr>
-        <w:t xml:space="preserve"> </w:t>
-      </w:r>
-      <w:r>
-        <w:rPr>
-          <w:rFonts w:ascii="NewBaskerville-Roman" w:hAnsi="NewBaskerville-Roman" w:cs="NewBaskerville-Roman"/>
-          <w:color w:val="262626"/>
-          <w:sz w:val="20"/>
-          <w:szCs w:val="20"/>
-        </w:rPr>
-        <w:t>A service’s clients are other services, which are often developed by other teams.</w:t>
-      </w:r>
-      <w:r>
-        <w:rPr>
-          <w:rFonts w:ascii="NewBaskerville-Roman" w:hAnsi="NewBaskerville-Roman" w:cs="NewBaskerville-Roman"/>
-          <w:color w:val="262626"/>
-          <w:sz w:val="20"/>
-          <w:szCs w:val="20"/>
-        </w:rPr>
-        <w:t xml:space="preserve"> </w:t>
+        <w:t xml:space="preserve">In a microservices-based application, changing a service’s API is a lot more difficult. A service’s clients are other services, which are often developed by other teams. </w:t>
       </w:r>
       <w:r>
         <w:rPr>
@@ -3656,25 +2628,7 @@
           <w:sz w:val="20"/>
           <w:szCs w:val="20"/>
         </w:rPr>
-        <w:t>. You usually</w:t>
-      </w:r>
-      <w:r>
-        <w:rPr>
-          <w:rFonts w:ascii="NewBaskerville-Roman" w:hAnsi="NewBaskerville-Roman" w:cs="NewBaskerville-Roman"/>
-          <w:color w:val="262626"/>
-          <w:sz w:val="20"/>
-          <w:szCs w:val="20"/>
-        </w:rPr>
-        <w:t xml:space="preserve"> </w:t>
-      </w:r>
-      <w:r>
-        <w:rPr>
-          <w:rFonts w:ascii="NewBaskerville-Roman" w:hAnsi="NewBaskerville-Roman" w:cs="NewBaskerville-Roman"/>
-          <w:color w:val="262626"/>
-          <w:sz w:val="20"/>
-          <w:szCs w:val="20"/>
-        </w:rPr>
-        <w:t xml:space="preserve">can’t force all clients to upgrade in lockstep with the service. Also, because </w:t>
+        <w:t xml:space="preserve">. You usually can’t force all clients to upgrade in lockstep with the service. Also, because </w:t>
       </w:r>
       <w:r>
         <w:rPr>
@@ -3685,7 +2639,16 @@
           <w:sz w:val="20"/>
           <w:szCs w:val="20"/>
         </w:rPr>
-        <w:t>modern</w:t>
+        <w:t>modern applications are usually never down for maintenance</w:t>
+      </w:r>
+      <w:r>
+        <w:rPr>
+          <w:rFonts w:ascii="NewBaskerville-Roman" w:hAnsi="NewBaskerville-Roman" w:cs="NewBaskerville-Roman"/>
+          <w:color w:val="262626"/>
+          <w:sz w:val="20"/>
+          <w:szCs w:val="20"/>
+        </w:rPr>
+        <w:t xml:space="preserve">, you’ll typically perform a </w:t>
       </w:r>
       <w:r>
         <w:rPr>
@@ -3696,7 +2659,16 @@
           <w:sz w:val="20"/>
           <w:szCs w:val="20"/>
         </w:rPr>
-        <w:t xml:space="preserve"> </w:t>
+        <w:t>rolling upgrade</w:t>
+      </w:r>
+      <w:r>
+        <w:rPr>
+          <w:rFonts w:ascii="NewBaskerville-Roman" w:hAnsi="NewBaskerville-Roman" w:cs="NewBaskerville-Roman"/>
+          <w:color w:val="262626"/>
+          <w:sz w:val="20"/>
+          <w:szCs w:val="20"/>
+        </w:rPr>
+        <w:t xml:space="preserve"> of your service, </w:t>
       </w:r>
       <w:r>
         <w:rPr>
@@ -3707,91 +2679,7 @@
           <w:sz w:val="20"/>
           <w:szCs w:val="20"/>
         </w:rPr>
-        <w:t>applications are usually never down for maintenance</w:t>
-      </w:r>
-      <w:r>
-        <w:rPr>
-          <w:rFonts w:ascii="NewBaskerville-Roman" w:hAnsi="NewBaskerville-Roman" w:cs="NewBaskerville-Roman"/>
-          <w:color w:val="262626"/>
-          <w:sz w:val="20"/>
-          <w:szCs w:val="20"/>
-        </w:rPr>
-        <w:t xml:space="preserve">, you’ll typically perform a </w:t>
-      </w:r>
-      <w:r>
-        <w:rPr>
-          <w:rFonts w:ascii="NewBaskerville-Roman" w:hAnsi="NewBaskerville-Roman" w:cs="NewBaskerville-Roman"/>
-          <w:b/>
-          <w:bCs/>
-          <w:color w:val="262626"/>
-          <w:sz w:val="20"/>
-          <w:szCs w:val="20"/>
-        </w:rPr>
-        <w:t>rolling</w:t>
-      </w:r>
-      <w:r>
-        <w:rPr>
-          <w:rFonts w:ascii="NewBaskerville-Roman" w:hAnsi="NewBaskerville-Roman" w:cs="NewBaskerville-Roman"/>
-          <w:b/>
-          <w:bCs/>
-          <w:color w:val="262626"/>
-          <w:sz w:val="20"/>
-          <w:szCs w:val="20"/>
-        </w:rPr>
-        <w:t xml:space="preserve"> </w:t>
-      </w:r>
-      <w:r>
-        <w:rPr>
-          <w:rFonts w:ascii="NewBaskerville-Roman" w:hAnsi="NewBaskerville-Roman" w:cs="NewBaskerville-Roman"/>
-          <w:b/>
-          <w:bCs/>
-          <w:color w:val="262626"/>
-          <w:sz w:val="20"/>
-          <w:szCs w:val="20"/>
-        </w:rPr>
-        <w:t>upgrade</w:t>
-      </w:r>
-      <w:r>
-        <w:rPr>
-          <w:rFonts w:ascii="NewBaskerville-Roman" w:hAnsi="NewBaskerville-Roman" w:cs="NewBaskerville-Roman"/>
-          <w:color w:val="262626"/>
-          <w:sz w:val="20"/>
-          <w:szCs w:val="20"/>
-        </w:rPr>
-        <w:t xml:space="preserve"> of your service, </w:t>
-      </w:r>
-      <w:r>
-        <w:rPr>
-          <w:rFonts w:ascii="NewBaskerville-Roman" w:hAnsi="NewBaskerville-Roman" w:cs="NewBaskerville-Roman"/>
-          <w:b/>
-          <w:bCs/>
-          <w:color w:val="262626"/>
-          <w:sz w:val="20"/>
-          <w:szCs w:val="20"/>
-        </w:rPr>
-        <w:t>so both old and new versions of a service will be running</w:t>
-      </w:r>
-      <w:r>
-        <w:rPr>
-          <w:rFonts w:ascii="NewBaskerville-Roman" w:hAnsi="NewBaskerville-Roman" w:cs="NewBaskerville-Roman"/>
-          <w:b/>
-          <w:bCs/>
-          <w:color w:val="262626"/>
-          <w:sz w:val="20"/>
-          <w:szCs w:val="20"/>
-        </w:rPr>
-        <w:t xml:space="preserve"> </w:t>
-      </w:r>
-      <w:r>
-        <w:rPr>
-          <w:rFonts w:ascii="NewBaskerville-Roman" w:hAnsi="NewBaskerville-Roman" w:cs="NewBaskerville-Roman"/>
-          <w:b/>
-          <w:bCs/>
-          <w:color w:val="262626"/>
-          <w:sz w:val="20"/>
-          <w:szCs w:val="20"/>
-        </w:rPr>
-        <w:t>simultaneously.</w:t>
+        <w:t>so both old and new versions of a service will be running simultaneously.</w:t>
       </w:r>
     </w:p>
     <w:p>
@@ -3834,29 +2722,7 @@
           <w:sz w:val="20"/>
           <w:szCs w:val="20"/>
         </w:rPr>
-        <w:t>How you handle</w:t>
-      </w:r>
-      <w:r>
-        <w:rPr>
-          <w:rFonts w:ascii="NewBaskerville-Roman" w:hAnsi="NewBaskerville-Roman" w:cs="NewBaskerville-Roman"/>
-          <w:b/>
-          <w:bCs/>
-          <w:color w:val="262626"/>
-          <w:sz w:val="20"/>
-          <w:szCs w:val="20"/>
-        </w:rPr>
-        <w:t xml:space="preserve"> </w:t>
-      </w:r>
-      <w:r>
-        <w:rPr>
-          <w:rFonts w:ascii="NewBaskerville-Roman" w:hAnsi="NewBaskerville-Roman" w:cs="NewBaskerville-Roman"/>
-          <w:b/>
-          <w:bCs/>
-          <w:color w:val="262626"/>
-          <w:sz w:val="20"/>
-          <w:szCs w:val="20"/>
-        </w:rPr>
-        <w:t>a change to an API depends on the nature of the change.</w:t>
+        <w:t>How you handle a change to an API depends on the nature of the change.</w:t>
       </w:r>
     </w:p>
     <w:p>
@@ -3919,25 +2785,7 @@
           <w:sz w:val="20"/>
           <w:szCs w:val="20"/>
         </w:rPr>
-        <w:t>) is a useful guide to versioning</w:t>
-      </w:r>
-      <w:r>
-        <w:rPr>
-          <w:rFonts w:ascii="NewBaskerville-Roman" w:hAnsi="NewBaskerville-Roman" w:cs="NewBaskerville-Roman"/>
-          <w:color w:val="262626"/>
-          <w:sz w:val="20"/>
-          <w:szCs w:val="20"/>
-        </w:rPr>
-        <w:t xml:space="preserve"> </w:t>
-      </w:r>
-      <w:r>
-        <w:rPr>
-          <w:rFonts w:ascii="NewBaskerville-Roman" w:hAnsi="NewBaskerville-Roman" w:cs="NewBaskerville-Roman"/>
-          <w:color w:val="262626"/>
-          <w:sz w:val="20"/>
-          <w:szCs w:val="20"/>
-        </w:rPr>
-        <w:t xml:space="preserve">APIs. It’s a set of rules that specify how version numbers </w:t>
+        <w:t xml:space="preserve">) is a useful guide to versioning APIs. It’s a set of rules that specify how version numbers </w:t>
       </w:r>
       <w:r>
         <w:rPr>
@@ -3977,16 +2825,7 @@
           <w:sz w:val="20"/>
           <w:szCs w:val="20"/>
         </w:rPr>
-        <w:t>.</w:t>
-      </w:r>
-      <w:r>
-        <w:rPr>
-          <w:rFonts w:ascii="NewBaskerville-Roman" w:hAnsi="NewBaskerville-Roman" w:cs="NewBaskerville-Roman"/>
-          <w:color w:val="262626"/>
-          <w:sz w:val="20"/>
-          <w:szCs w:val="20"/>
-        </w:rPr>
-        <w:t xml:space="preserve"> </w:t>
+        <w:t xml:space="preserve">. </w:t>
       </w:r>
       <w:r>
         <w:rPr>
@@ -3997,29 +2836,7 @@
           <w:sz w:val="20"/>
           <w:szCs w:val="20"/>
         </w:rPr>
-        <w:t>Semantic versioning was originally intended to be used for versioning of</w:t>
-      </w:r>
-      <w:r>
-        <w:rPr>
-          <w:rFonts w:ascii="NewBaskerville-Roman" w:hAnsi="NewBaskerville-Roman" w:cs="NewBaskerville-Roman"/>
-          <w:b/>
-          <w:bCs/>
-          <w:color w:val="262626"/>
-          <w:sz w:val="20"/>
-          <w:szCs w:val="20"/>
-        </w:rPr>
-        <w:t xml:space="preserve"> </w:t>
-      </w:r>
-      <w:r>
-        <w:rPr>
-          <w:rFonts w:ascii="NewBaskerville-Roman" w:hAnsi="NewBaskerville-Roman" w:cs="NewBaskerville-Roman"/>
-          <w:b/>
-          <w:bCs/>
-          <w:color w:val="262626"/>
-          <w:sz w:val="20"/>
-          <w:szCs w:val="20"/>
-        </w:rPr>
-        <w:t>software packages, but you can use it for versioning APIs in a distributed system.</w:t>
+        <w:t>Semantic versioning was originally intended to be used for versioning of software packages, but you can use it for versioning APIs in a distributed system.</w:t>
       </w:r>
     </w:p>
     <w:p>
@@ -4058,25 +2875,7 @@
           <w:sz w:val="20"/>
           <w:szCs w:val="20"/>
         </w:rPr>
-        <w:t>The Semantic Versioning specification (Semvers) requires a version number to</w:t>
-      </w:r>
-      <w:r>
-        <w:rPr>
-          <w:rFonts w:ascii="NewBaskerville-Roman" w:hAnsi="NewBaskerville-Roman" w:cs="NewBaskerville-Roman"/>
-          <w:color w:val="262626"/>
-          <w:sz w:val="20"/>
-          <w:szCs w:val="20"/>
-        </w:rPr>
-        <w:t xml:space="preserve"> </w:t>
-      </w:r>
-      <w:r>
-        <w:rPr>
-          <w:rFonts w:ascii="NewBaskerville-Roman" w:hAnsi="NewBaskerville-Roman" w:cs="NewBaskerville-Roman"/>
-          <w:color w:val="262626"/>
-          <w:sz w:val="20"/>
-          <w:szCs w:val="20"/>
-        </w:rPr>
-        <w:t xml:space="preserve">consist of three parts: </w:t>
+        <w:t xml:space="preserve">The Semantic Versioning specification (Semvers) requires a version number to consist of three parts: </w:t>
       </w:r>
       <w:r>
         <w:rPr>
@@ -4300,25 +3099,7 @@
           <w:sz w:val="20"/>
           <w:szCs w:val="20"/>
         </w:rPr>
-        <w:t>There are a couple of places you can use the version number in an API. If you’re</w:t>
-      </w:r>
-      <w:r>
-        <w:rPr>
-          <w:rFonts w:ascii="NewBaskerville-Roman" w:hAnsi="NewBaskerville-Roman" w:cs="NewBaskerville-Roman"/>
-          <w:color w:val="262626"/>
-          <w:sz w:val="20"/>
-          <w:szCs w:val="20"/>
-        </w:rPr>
-        <w:t xml:space="preserve"> </w:t>
-      </w:r>
-      <w:r>
-        <w:rPr>
-          <w:rFonts w:ascii="NewBaskerville-Roman" w:hAnsi="NewBaskerville-Roman" w:cs="NewBaskerville-Roman"/>
-          <w:color w:val="262626"/>
-          <w:sz w:val="20"/>
-          <w:szCs w:val="20"/>
-        </w:rPr>
-        <w:t xml:space="preserve">implementing a </w:t>
+        <w:t xml:space="preserve">There are a couple of places you can use the version number in an API. If you’re implementing a </w:t>
       </w:r>
       <w:r>
         <w:rPr>
@@ -4349,7 +3130,16 @@
           <w:sz w:val="20"/>
           <w:szCs w:val="20"/>
         </w:rPr>
-        <w:t>use the major version as</w:t>
+        <w:t>use the major version as the first element of the URL path.</w:t>
+      </w:r>
+      <w:r>
+        <w:rPr>
+          <w:rFonts w:ascii="NewBaskerville-Roman" w:hAnsi="NewBaskerville-Roman" w:cs="NewBaskerville-Roman"/>
+          <w:color w:val="262626"/>
+          <w:sz w:val="20"/>
+          <w:szCs w:val="20"/>
+        </w:rPr>
+        <w:t xml:space="preserve"> Alternatively, if you’re implementing a service that uses </w:t>
       </w:r>
       <w:r>
         <w:rPr>
@@ -4360,7 +3150,16 @@
           <w:sz w:val="20"/>
           <w:szCs w:val="20"/>
         </w:rPr>
-        <w:t xml:space="preserve"> </w:t>
+        <w:t>messaging</w:t>
+      </w:r>
+      <w:r>
+        <w:rPr>
+          <w:rFonts w:ascii="NewBaskerville-Roman" w:hAnsi="NewBaskerville-Roman" w:cs="NewBaskerville-Roman"/>
+          <w:color w:val="262626"/>
+          <w:sz w:val="20"/>
+          <w:szCs w:val="20"/>
+        </w:rPr>
+        <w:t xml:space="preserve">, you can </w:t>
       </w:r>
       <w:r>
         <w:rPr>
@@ -4371,114 +3170,16 @@
           <w:sz w:val="20"/>
           <w:szCs w:val="20"/>
         </w:rPr>
-        <w:t>the first element of the URL path.</w:t>
-      </w:r>
-      <w:r>
-        <w:rPr>
-          <w:rFonts w:ascii="NewBaskerville-Roman" w:hAnsi="NewBaskerville-Roman" w:cs="NewBaskerville-Roman"/>
-          <w:color w:val="262626"/>
-          <w:sz w:val="20"/>
-          <w:szCs w:val="20"/>
-        </w:rPr>
-        <w:t xml:space="preserve"> Alternatively, if you’re implementing a service</w:t>
-      </w:r>
-      <w:r>
-        <w:rPr>
-          <w:rFonts w:ascii="NewBaskerville-Roman" w:hAnsi="NewBaskerville-Roman" w:cs="NewBaskerville-Roman"/>
-          <w:color w:val="262626"/>
-          <w:sz w:val="20"/>
-          <w:szCs w:val="20"/>
-        </w:rPr>
-        <w:t xml:space="preserve"> </w:t>
-      </w:r>
-      <w:r>
-        <w:rPr>
-          <w:rFonts w:ascii="NewBaskerville-Roman" w:hAnsi="NewBaskerville-Roman" w:cs="NewBaskerville-Roman"/>
-          <w:color w:val="262626"/>
-          <w:sz w:val="20"/>
-          <w:szCs w:val="20"/>
-        </w:rPr>
-        <w:t xml:space="preserve">that uses </w:t>
-      </w:r>
-      <w:r>
-        <w:rPr>
-          <w:rFonts w:ascii="NewBaskerville-Roman" w:hAnsi="NewBaskerville-Roman" w:cs="NewBaskerville-Roman"/>
-          <w:b/>
-          <w:bCs/>
-          <w:color w:val="262626"/>
-          <w:sz w:val="20"/>
-          <w:szCs w:val="20"/>
-        </w:rPr>
-        <w:t>messaging</w:t>
-      </w:r>
-      <w:r>
-        <w:rPr>
-          <w:rFonts w:ascii="NewBaskerville-Roman" w:hAnsi="NewBaskerville-Roman" w:cs="NewBaskerville-Roman"/>
-          <w:color w:val="262626"/>
-          <w:sz w:val="20"/>
-          <w:szCs w:val="20"/>
-        </w:rPr>
-        <w:t xml:space="preserve">, you can </w:t>
-      </w:r>
-      <w:r>
-        <w:rPr>
-          <w:rFonts w:ascii="NewBaskerville-Roman" w:hAnsi="NewBaskerville-Roman" w:cs="NewBaskerville-Roman"/>
-          <w:b/>
-          <w:bCs/>
-          <w:color w:val="262626"/>
-          <w:sz w:val="20"/>
-          <w:szCs w:val="20"/>
-        </w:rPr>
-        <w:t>include the version number in the messages that it</w:t>
-      </w:r>
-      <w:r>
-        <w:rPr>
-          <w:rFonts w:ascii="NewBaskerville-Roman" w:hAnsi="NewBaskerville-Roman" w:cs="NewBaskerville-Roman"/>
-          <w:b/>
-          <w:bCs/>
-          <w:color w:val="262626"/>
-          <w:sz w:val="20"/>
-          <w:szCs w:val="20"/>
-        </w:rPr>
-        <w:t xml:space="preserve"> </w:t>
-      </w:r>
-      <w:r>
-        <w:rPr>
-          <w:rFonts w:ascii="NewBaskerville-Roman" w:hAnsi="NewBaskerville-Roman" w:cs="NewBaskerville-Roman"/>
-          <w:b/>
-          <w:bCs/>
-          <w:color w:val="262626"/>
-          <w:sz w:val="20"/>
-          <w:szCs w:val="20"/>
-        </w:rPr>
-        <w:t>publishes.</w:t>
-      </w:r>
-      <w:r>
-        <w:rPr>
-          <w:rFonts w:ascii="NewBaskerville-Roman" w:hAnsi="NewBaskerville-Roman" w:cs="NewBaskerville-Roman"/>
-          <w:color w:val="262626"/>
-          <w:sz w:val="20"/>
-          <w:szCs w:val="20"/>
-        </w:rPr>
-        <w:t xml:space="preserve"> The goal is to properly version APIs and to evolve them in a controlled</w:t>
-      </w:r>
-      <w:r>
-        <w:rPr>
-          <w:rFonts w:ascii="NewBaskerville-Roman" w:hAnsi="NewBaskerville-Roman" w:cs="NewBaskerville-Roman"/>
-          <w:color w:val="262626"/>
-          <w:sz w:val="20"/>
-          <w:szCs w:val="20"/>
-        </w:rPr>
-        <w:t xml:space="preserve"> </w:t>
-      </w:r>
-      <w:r>
-        <w:rPr>
-          <w:rFonts w:ascii="NewBaskerville-Roman" w:hAnsi="NewBaskerville-Roman" w:cs="NewBaskerville-Roman"/>
-          <w:color w:val="262626"/>
-          <w:sz w:val="20"/>
-          <w:szCs w:val="20"/>
-        </w:rPr>
-        <w:t>fashion. Let’s look at how to handle minor and major changes.</w:t>
+        <w:t>include the version number in the messages that it publishes.</w:t>
+      </w:r>
+      <w:r>
+        <w:rPr>
+          <w:rFonts w:ascii="NewBaskerville-Roman" w:hAnsi="NewBaskerville-Roman" w:cs="NewBaskerville-Roman"/>
+          <w:color w:val="262626"/>
+          <w:sz w:val="20"/>
+          <w:szCs w:val="20"/>
+        </w:rPr>
+        <w:t xml:space="preserve"> The goal is to properly version APIs and to evolve them in a controlled fashion. Let’s look at how to handle minor and major changes.</w:t>
       </w:r>
     </w:p>
     <w:p>
@@ -4525,43 +3226,7 @@
           <w:sz w:val="20"/>
           <w:szCs w:val="20"/>
         </w:rPr>
-        <w:t>Ideally, you should strive to only make backward-compatible changes. Backward</w:t>
-      </w:r>
-      <w:r>
-        <w:rPr>
-          <w:rFonts w:ascii="NewBaskerville-Roman" w:hAnsi="NewBaskerville-Roman" w:cs="NewBaskerville-Roman"/>
-          <w:color w:val="262626"/>
-          <w:sz w:val="20"/>
-          <w:szCs w:val="20"/>
-        </w:rPr>
-        <w:t xml:space="preserve"> </w:t>
-      </w:r>
-      <w:r>
-        <w:rPr>
-          <w:rFonts w:ascii="NewBaskerville-Roman" w:hAnsi="NewBaskerville-Roman" w:cs="NewBaskerville-Roman"/>
-          <w:color w:val="262626"/>
-          <w:sz w:val="20"/>
-          <w:szCs w:val="20"/>
-        </w:rPr>
-        <w:t>compatible</w:t>
-      </w:r>
-      <w:r>
-        <w:rPr>
-          <w:rFonts w:ascii="NewBaskerville-Roman" w:hAnsi="NewBaskerville-Roman" w:cs="NewBaskerville-Roman"/>
-          <w:color w:val="262626"/>
-          <w:sz w:val="20"/>
-          <w:szCs w:val="20"/>
-        </w:rPr>
-        <w:t xml:space="preserve"> </w:t>
-      </w:r>
-      <w:r>
-        <w:rPr>
-          <w:rFonts w:ascii="NewBaskerville-Roman" w:hAnsi="NewBaskerville-Roman" w:cs="NewBaskerville-Roman"/>
-          <w:color w:val="262626"/>
-          <w:sz w:val="20"/>
-          <w:szCs w:val="20"/>
-        </w:rPr>
-        <w:t xml:space="preserve">changes </w:t>
+        <w:t xml:space="preserve">Ideally, you should strive to only make backward-compatible changes. Backward compatible changes </w:t>
       </w:r>
       <w:r>
         <w:rPr>
@@ -4730,43 +3395,22 @@
     </w:p>
     <w:p>
       <w:pPr>
-        <w:autoSpaceDE w:val="0"/>
-        <w:autoSpaceDN w:val="0"/>
-        <w:adjustRightInd w:val="0"/>
-        <w:spacing w:after="0"/>
-        <w:rPr>
-          <w:rFonts w:ascii="NewBaskerville-Roman" w:hAnsi="NewBaskerville-Roman" w:cs="NewBaskerville-Roman"/>
-          <w:color w:val="262626"/>
-          <w:sz w:val="20"/>
-          <w:szCs w:val="20"/>
-        </w:rPr>
-      </w:pPr>
-      <w:r>
-        <w:rPr>
-          <w:rFonts w:ascii="NewBaskerville-Roman" w:hAnsi="NewBaskerville-Roman" w:cs="NewBaskerville-Roman"/>
-          <w:color w:val="262626"/>
-          <w:sz w:val="20"/>
-          <w:szCs w:val="20"/>
-        </w:rPr>
-        <w:t>If you only ever make these kinds of changes, older clients will work with newer services,</w:t>
-      </w:r>
-      <w:r>
-        <w:rPr>
-          <w:rFonts w:ascii="NewBaskerville-Roman" w:hAnsi="NewBaskerville-Roman" w:cs="NewBaskerville-Roman"/>
-          <w:color w:val="262626"/>
-          <w:sz w:val="20"/>
-          <w:szCs w:val="20"/>
-        </w:rPr>
-        <w:t xml:space="preserve"> </w:t>
-      </w:r>
-      <w:r>
-        <w:rPr>
-          <w:rFonts w:ascii="NewBaskerville-Roman" w:hAnsi="NewBaskerville-Roman" w:cs="NewBaskerville-Roman"/>
-          <w:color w:val="262626"/>
-          <w:sz w:val="20"/>
-          <w:szCs w:val="20"/>
-        </w:rPr>
-        <w:t>provided that they observe the Robustness principle (</w:t>
+        <w:pStyle w:val="NoSpacing"/>
+        <w:rPr>
+          <w:rFonts w:ascii="NewBaskerville-Roman" w:hAnsi="NewBaskerville-Roman" w:cs="NewBaskerville-Roman"/>
+          <w:color w:val="262626"/>
+          <w:sz w:val="20"/>
+          <w:szCs w:val="20"/>
+        </w:rPr>
+      </w:pPr>
+      <w:r>
+        <w:rPr>
+          <w:rFonts w:ascii="NewBaskerville-Roman" w:hAnsi="NewBaskerville-Roman" w:cs="NewBaskerville-Roman"/>
+          <w:color w:val="262626"/>
+          <w:sz w:val="20"/>
+          <w:szCs w:val="20"/>
+        </w:rPr>
+        <w:t>If you only ever make these kinds of changes, older clients will work with newer services, provided that they observe the Robustness principle (</w:t>
       </w:r>
       <w:hyperlink r:id="rId7" w:history="1">
         <w:r>
@@ -4848,6 +3492,21 @@
         </w:rPr>
         <w:t xml:space="preserve"> </w:t>
       </w:r>
+      <w:r>
+        <w:rPr>
+          <w:rFonts w:ascii="NewBaskerville-Roman" w:hAnsi="NewBaskerville-Roman" w:cs="NewBaskerville-Roman"/>
+          <w:color w:val="262626"/>
+          <w:sz w:val="20"/>
+          <w:szCs w:val="20"/>
+        </w:rPr>
+        <w:t xml:space="preserve">: </w:t>
+      </w:r>
+      <w:r>
+        <w:rPr>
+          <w:shd w:val="clear" w:color="auto" w:fill="FFFFFF"/>
+        </w:rPr>
+        <w:t>In other words, programs that send messages to other machines (or to other programs on the same machine) should conform completely to the specifications, but programs that receive messages should accept non-conformant input as long as the meaning is clear.</w:t>
+      </w:r>
     </w:p>
     <w:p>
       <w:pPr>
@@ -4945,6 +3604,10 @@
     <w:p>
       <w:pPr>
         <w:pStyle w:val="NoSpacing"/>
+        <w:rPr>
+          <w:b/>
+          <w:bCs/>
+        </w:rPr>
       </w:pPr>
       <w:r>
         <w:t>In</w:t>
@@ -4959,19 +3622,66 @@
         <w:t xml:space="preserve"> </w:t>
       </w:r>
       <w:r>
-        <w:t>that supports the Robustness principle. Later in this section, I describe how text</w:t>
-      </w:r>
-      <w:r>
+        <w:t xml:space="preserve">that supports the Robustness principle. Later in this section, I describe </w:t>
+      </w:r>
+      <w:r>
+        <w:rPr>
+          <w:b/>
+          <w:bCs/>
+        </w:rPr>
+        <w:t>how text</w:t>
+      </w:r>
+      <w:r>
+        <w:rPr>
+          <w:b/>
+          <w:bCs/>
+        </w:rPr>
         <w:t>-</w:t>
       </w:r>
       <w:r>
+        <w:rPr>
+          <w:b/>
+          <w:bCs/>
+        </w:rPr>
         <w:t>based</w:t>
       </w:r>
       <w:r>
+        <w:rPr>
+          <w:b/>
+          <w:bCs/>
+        </w:rPr>
         <w:t xml:space="preserve"> </w:t>
       </w:r>
       <w:r>
+        <w:rPr>
+          <w:b/>
+          <w:bCs/>
+        </w:rPr>
         <w:t>formats such as JSON and XML generally make it easier to evolve APIs.</w:t>
+      </w:r>
+    </w:p>
+    <w:p>
+      <w:pPr>
+        <w:pStyle w:val="NoSpacing"/>
+        <w:rPr>
+          <w:b/>
+          <w:bCs/>
+        </w:rPr>
+      </w:pPr>
+      <w:r>
+        <w:rPr>
+          <w:b/>
+          <w:bCs/>
+        </w:rPr>
+        <w:t>But I read about schema evolution in protobuffs and Avro and they can handle them too but maybe there is an overhead to do so</w:t>
+      </w:r>
+      <w:r>
+        <w:rPr>
+          <w:b/>
+          <w:bCs/>
+          <w:color w:val="FF0000"/>
+        </w:rPr>
+        <w:t>?????????</w:t>
       </w:r>
     </w:p>
     <w:p/>
@@ -4981,6 +3691,1646 @@
       </w:pPr>
       <w:r>
         <w:t>Making Major, Breaking Changes</w:t>
+      </w:r>
+    </w:p>
+    <w:p>
+      <w:pPr>
+        <w:pStyle w:val="NoSpacing"/>
+      </w:pPr>
+      <w:r>
+        <w:t xml:space="preserve">Sometimes you must make major, incompatible changes to an API. </w:t>
+      </w:r>
+      <w:r>
+        <w:rPr>
+          <w:b/>
+          <w:bCs/>
+        </w:rPr>
+        <w:t>Because you can’t force clients to upgrade immediately, a service must simultaneously support old and new versions of an API for some period of time.</w:t>
+      </w:r>
+      <w:r>
+        <w:t xml:space="preserve"> If you’re using an HTTP-based IPC mechanism, such as REST:</w:t>
+      </w:r>
+    </w:p>
+    <w:p>
+      <w:pPr>
+        <w:pStyle w:val="NoSpacing"/>
+        <w:numPr>
+          <w:ilvl w:val="0"/>
+          <w:numId w:val="21"/>
+        </w:numPr>
+      </w:pPr>
+      <w:r>
+        <w:t xml:space="preserve">one approach is to embed the major version number in the URL. For example, version 1 paths are prefixed with </w:t>
+      </w:r>
+      <w:r>
+        <w:rPr>
+          <w:rFonts w:ascii="Courier" w:hAnsi="Courier" w:cs="Courier"/>
+          <w:sz w:val="19"/>
+          <w:szCs w:val="19"/>
+        </w:rPr>
+        <w:t>'/v1/…'</w:t>
+      </w:r>
+      <w:r>
+        <w:t xml:space="preserve">, and version 2 paths with </w:t>
+      </w:r>
+      <w:r>
+        <w:rPr>
+          <w:rFonts w:ascii="Courier" w:hAnsi="Courier" w:cs="Courier"/>
+          <w:sz w:val="19"/>
+          <w:szCs w:val="19"/>
+        </w:rPr>
+        <w:t>'/v2/…'</w:t>
+      </w:r>
+      <w:r>
+        <w:t>.</w:t>
+      </w:r>
+    </w:p>
+    <w:p>
+      <w:pPr>
+        <w:pStyle w:val="NoSpacing"/>
+        <w:numPr>
+          <w:ilvl w:val="0"/>
+          <w:numId w:val="21"/>
+        </w:numPr>
+      </w:pPr>
+      <w:r>
+        <w:t>Another option is to use HTTP’s content negotiation mechanism and include the</w:t>
+      </w:r>
+      <w:r>
+        <w:t xml:space="preserve"> </w:t>
+      </w:r>
+      <w:r>
+        <w:t xml:space="preserve">version number in the MIME type. For example, a client would request version </w:t>
+      </w:r>
+      <w:r>
+        <w:rPr>
+          <w:rFonts w:ascii="Courier" w:hAnsi="Courier" w:cs="Courier"/>
+          <w:sz w:val="19"/>
+          <w:szCs w:val="19"/>
+        </w:rPr>
+        <w:t xml:space="preserve">1.x </w:t>
+      </w:r>
+      <w:r>
+        <w:t>of</w:t>
+      </w:r>
+      <w:r>
+        <w:t xml:space="preserve"> </w:t>
+      </w:r>
+      <w:r>
+        <w:t xml:space="preserve">an </w:t>
+      </w:r>
+      <w:r>
+        <w:rPr>
+          <w:rFonts w:ascii="Courier" w:hAnsi="Courier" w:cs="Courier"/>
+          <w:sz w:val="19"/>
+          <w:szCs w:val="19"/>
+        </w:rPr>
+        <w:t xml:space="preserve">Order </w:t>
+      </w:r>
+      <w:r>
+        <w:t>using a request like this:</w:t>
+      </w:r>
+    </w:p>
+    <w:p>
+      <w:pPr>
+        <w:pStyle w:val="NoSpacing"/>
+        <w:ind w:left="720"/>
+      </w:pPr>
+    </w:p>
+    <w:p>
+      <w:pPr>
+        <w:pStyle w:val="NoSpacing"/>
+        <w:rPr>
+          <w:rFonts w:ascii="Courier" w:hAnsi="Courier" w:cs="Courier"/>
+          <w:sz w:val="20"/>
+          <w:szCs w:val="20"/>
+        </w:rPr>
+      </w:pPr>
+      <w:r>
+        <w:rPr>
+          <w:rFonts w:ascii="Courier" w:hAnsi="Courier" w:cs="Courier"/>
+          <w:sz w:val="20"/>
+          <w:szCs w:val="20"/>
+        </w:rPr>
+        <w:t xml:space="preserve">        </w:t>
+      </w:r>
+      <w:r>
+        <w:rPr>
+          <w:rFonts w:ascii="Courier" w:hAnsi="Courier" w:cs="Courier"/>
+          <w:sz w:val="20"/>
+          <w:szCs w:val="20"/>
+        </w:rPr>
+        <w:t>GET /orders/xyz HTTP/1.1</w:t>
+      </w:r>
+    </w:p>
+    <w:p>
+      <w:pPr>
+        <w:pStyle w:val="NoSpacing"/>
+        <w:jc w:val="center"/>
+        <w:rPr>
+          <w:rFonts w:ascii="Courier" w:hAnsi="Courier" w:cs="Courier"/>
+          <w:sz w:val="20"/>
+          <w:szCs w:val="20"/>
+        </w:rPr>
+      </w:pPr>
+      <w:r>
+        <w:rPr>
+          <w:rFonts w:ascii="Courier" w:hAnsi="Courier" w:cs="Courier"/>
+          <w:sz w:val="20"/>
+          <w:szCs w:val="20"/>
+        </w:rPr>
+        <w:t>Accept: application/vnd.example.resource+json; version=1</w:t>
+      </w:r>
+    </w:p>
+    <w:p>
+      <w:pPr>
+        <w:pStyle w:val="NoSpacing"/>
+        <w:rPr>
+          <w:rFonts w:ascii="Courier" w:hAnsi="Courier" w:cs="Courier"/>
+          <w:color w:val="000000"/>
+          <w:sz w:val="20"/>
+          <w:szCs w:val="20"/>
+        </w:rPr>
+      </w:pPr>
+      <w:r>
+        <w:rPr>
+          <w:rFonts w:ascii="Courier" w:hAnsi="Courier" w:cs="Courier"/>
+          <w:color w:val="000000"/>
+          <w:sz w:val="20"/>
+          <w:szCs w:val="20"/>
+        </w:rPr>
+        <w:lastRenderedPageBreak/>
+        <w:t xml:space="preserve">        </w:t>
+      </w:r>
+      <w:r>
+        <w:rPr>
+          <w:rFonts w:ascii="Courier" w:hAnsi="Courier" w:cs="Courier"/>
+          <w:color w:val="000000"/>
+          <w:sz w:val="20"/>
+          <w:szCs w:val="20"/>
+        </w:rPr>
+        <w:t>...</w:t>
+      </w:r>
+    </w:p>
+    <w:p>
+      <w:pPr>
+        <w:pStyle w:val="NoSpacing"/>
+      </w:pPr>
+      <w:r>
+        <w:t>This request tells the Order Service that the client expects a version 1.x response.</w:t>
+      </w:r>
+    </w:p>
+    <w:p>
+      <w:pPr>
+        <w:pStyle w:val="NoSpacing"/>
+      </w:pPr>
+      <w:r>
+        <w:t>In order to support multiple versions of an API, the service’s adapters that implement the APIs will contain logic that translates between the old and new versions.</w:t>
+      </w:r>
+    </w:p>
+    <w:p/>
+    <w:p>
+      <w:r>
+        <w:t>Also, as described in chapter 8, the API gateway will almost certainly use versioned APIs. It may even have to support numerous older versions of an API.</w:t>
+      </w:r>
+    </w:p>
+    <w:p>
+      <w:pPr>
+        <w:pStyle w:val="NoSpacing"/>
+      </w:pPr>
+      <w:r>
+        <w:t>Now we’ll look at the issue of message formats, the choice of which can impact how</w:t>
+      </w:r>
+    </w:p>
+    <w:p>
+      <w:pPr>
+        <w:pStyle w:val="NoSpacing"/>
+      </w:pPr>
+      <w:r>
+        <w:t>easy evolving an API will be:</w:t>
+      </w:r>
+    </w:p>
+    <w:p>
+      <w:pPr>
+        <w:pStyle w:val="NoSpacing"/>
+      </w:pPr>
+    </w:p>
+    <w:p>
+      <w:pPr>
+        <w:pStyle w:val="Heading1"/>
+      </w:pPr>
+      <w:r>
+        <w:t>Message Formats</w:t>
+      </w:r>
+      <w:r>
+        <w:t xml:space="preserve"> in IPC</w:t>
+      </w:r>
+    </w:p>
+    <w:p>
+      <w:pPr>
+        <w:pStyle w:val="NoSpacing"/>
+      </w:pPr>
+      <w:r>
+        <w:rPr>
+          <w:b/>
+          <w:bCs/>
+        </w:rPr>
+        <w:t>The essence of IPC is the exchange of messages</w:t>
+      </w:r>
+      <w:r>
+        <w:t xml:space="preserve">. </w:t>
+      </w:r>
+      <w:r>
+        <w:rPr>
+          <w:rFonts w:ascii="NewBaskerville-Italic" w:hAnsi="NewBaskerville-Italic" w:cs="NewBaskerville-Italic"/>
+          <w:i/>
+          <w:iCs/>
+        </w:rPr>
+        <w:t xml:space="preserve">Messages </w:t>
+      </w:r>
+      <w:r>
+        <w:t xml:space="preserve">usually contain data, and so an important design decision is the format of that data. </w:t>
+      </w:r>
+      <w:r>
+        <w:rPr>
+          <w:b/>
+          <w:bCs/>
+        </w:rPr>
+        <w:t>The choice of message format</w:t>
+      </w:r>
+      <w:r>
+        <w:t xml:space="preserve"> can impact </w:t>
+      </w:r>
+      <w:r>
+        <w:rPr>
+          <w:b/>
+          <w:bCs/>
+        </w:rPr>
+        <w:t>the efficiency of IPC</w:t>
+      </w:r>
+      <w:r>
+        <w:t xml:space="preserve">, </w:t>
+      </w:r>
+      <w:r>
+        <w:rPr>
+          <w:b/>
+          <w:bCs/>
+        </w:rPr>
+        <w:t>the usability of the API</w:t>
+      </w:r>
+      <w:r>
+        <w:t xml:space="preserve">, </w:t>
+      </w:r>
+      <w:r>
+        <w:rPr>
+          <w:b/>
+          <w:bCs/>
+        </w:rPr>
+        <w:t>and its evolvability</w:t>
+      </w:r>
+      <w:r>
+        <w:rPr>
+          <w:b/>
+          <w:bCs/>
+        </w:rPr>
+        <w:t>.</w:t>
+      </w:r>
+    </w:p>
+    <w:p/>
+    <w:p>
+      <w:pPr>
+        <w:autoSpaceDE w:val="0"/>
+        <w:autoSpaceDN w:val="0"/>
+        <w:adjustRightInd w:val="0"/>
+        <w:spacing w:after="0"/>
+        <w:rPr>
+          <w:rFonts w:ascii="NewBaskerville-Roman" w:hAnsi="NewBaskerville-Roman" w:cs="NewBaskerville-Roman"/>
+          <w:color w:val="262626"/>
+          <w:sz w:val="20"/>
+          <w:szCs w:val="20"/>
+        </w:rPr>
+      </w:pPr>
+      <w:r>
+        <w:rPr>
+          <w:rFonts w:ascii="NewBaskerville-Roman" w:hAnsi="NewBaskerville-Roman" w:cs="NewBaskerville-Roman"/>
+          <w:color w:val="262626"/>
+          <w:sz w:val="20"/>
+          <w:szCs w:val="20"/>
+        </w:rPr>
+        <w:t>If you’re using a messaging system or protocols such as HTTP, you get to pick your message format.</w:t>
+      </w:r>
+    </w:p>
+    <w:p>
+      <w:pPr>
+        <w:autoSpaceDE w:val="0"/>
+        <w:autoSpaceDN w:val="0"/>
+        <w:adjustRightInd w:val="0"/>
+        <w:spacing w:after="0"/>
+        <w:rPr>
+          <w:rFonts w:ascii="NewBaskerville-Roman" w:hAnsi="NewBaskerville-Roman" w:cs="NewBaskerville-Roman"/>
+          <w:b/>
+          <w:bCs/>
+          <w:color w:val="262626"/>
+          <w:sz w:val="20"/>
+          <w:szCs w:val="20"/>
+        </w:rPr>
+      </w:pPr>
+      <w:r>
+        <w:rPr>
+          <w:rFonts w:ascii="NewBaskerville-Roman" w:hAnsi="NewBaskerville-Roman" w:cs="NewBaskerville-Roman"/>
+          <w:color w:val="262626"/>
+          <w:sz w:val="20"/>
+          <w:szCs w:val="20"/>
+        </w:rPr>
+        <w:t xml:space="preserve">Some IPC mechanisms—such as gRPC—might dictate the message format. In either case, </w:t>
+      </w:r>
+      <w:r>
+        <w:rPr>
+          <w:rFonts w:ascii="NewBaskerville-Roman" w:hAnsi="NewBaskerville-Roman" w:cs="NewBaskerville-Roman"/>
+          <w:b/>
+          <w:bCs/>
+          <w:color w:val="262626"/>
+          <w:sz w:val="20"/>
+          <w:szCs w:val="20"/>
+        </w:rPr>
+        <w:t>it’s essential</w:t>
+      </w:r>
+      <w:r>
+        <w:rPr>
+          <w:rFonts w:ascii="NewBaskerville-Roman" w:hAnsi="NewBaskerville-Roman" w:cs="NewBaskerville-Roman"/>
+          <w:color w:val="262626"/>
+          <w:sz w:val="20"/>
+          <w:szCs w:val="20"/>
+        </w:rPr>
+        <w:t xml:space="preserve"> </w:t>
+      </w:r>
+      <w:r>
+        <w:rPr>
+          <w:rFonts w:ascii="NewBaskerville-Roman" w:hAnsi="NewBaskerville-Roman" w:cs="NewBaskerville-Roman"/>
+          <w:b/>
+          <w:bCs/>
+          <w:color w:val="262626"/>
+          <w:sz w:val="20"/>
+          <w:szCs w:val="20"/>
+        </w:rPr>
+        <w:t>to use a cross-language message format</w:t>
+      </w:r>
+      <w:r>
+        <w:rPr>
+          <w:rFonts w:ascii="NewBaskerville-Roman" w:hAnsi="NewBaskerville-Roman" w:cs="NewBaskerville-Roman"/>
+          <w:color w:val="262626"/>
+          <w:sz w:val="20"/>
+          <w:szCs w:val="20"/>
+        </w:rPr>
+        <w:t xml:space="preserve">. Even if you’re writing your microservices in a single language today, it’s likely that you’ll use other languages in the future. </w:t>
+      </w:r>
+      <w:r>
+        <w:rPr>
+          <w:rFonts w:ascii="NewBaskerville-Roman" w:hAnsi="NewBaskerville-Roman" w:cs="NewBaskerville-Roman"/>
+          <w:b/>
+          <w:bCs/>
+          <w:color w:val="262626"/>
+          <w:sz w:val="20"/>
+          <w:szCs w:val="20"/>
+        </w:rPr>
+        <w:t>You shouldn’t, for example, use Java serialization.</w:t>
+      </w:r>
+    </w:p>
+    <w:p>
+      <w:pPr>
+        <w:autoSpaceDE w:val="0"/>
+        <w:autoSpaceDN w:val="0"/>
+        <w:adjustRightInd w:val="0"/>
+        <w:spacing w:after="0"/>
+        <w:rPr>
+          <w:rFonts w:ascii="NewBaskerville-Roman" w:hAnsi="NewBaskerville-Roman" w:cs="NewBaskerville-Roman"/>
+          <w:color w:val="262626"/>
+          <w:sz w:val="20"/>
+          <w:szCs w:val="20"/>
+        </w:rPr>
+      </w:pPr>
+    </w:p>
+    <w:p>
+      <w:pPr>
+        <w:autoSpaceDE w:val="0"/>
+        <w:autoSpaceDN w:val="0"/>
+        <w:adjustRightInd w:val="0"/>
+        <w:spacing w:after="0"/>
+        <w:rPr>
+          <w:rFonts w:ascii="NewBaskerville-Roman" w:hAnsi="NewBaskerville-Roman" w:cs="NewBaskerville-Roman"/>
+          <w:color w:val="262626"/>
+          <w:sz w:val="20"/>
+          <w:szCs w:val="20"/>
+        </w:rPr>
+      </w:pPr>
+      <w:r>
+        <w:rPr>
+          <w:rFonts w:ascii="NewBaskerville-Roman" w:hAnsi="NewBaskerville-Roman" w:cs="NewBaskerville-Roman"/>
+          <w:color w:val="262626"/>
+          <w:sz w:val="20"/>
+          <w:szCs w:val="20"/>
+        </w:rPr>
+        <w:t xml:space="preserve">There are two main categories of message formats: </w:t>
+      </w:r>
+      <w:r>
+        <w:rPr>
+          <w:rFonts w:ascii="NewBaskerville-Roman" w:hAnsi="NewBaskerville-Roman" w:cs="NewBaskerville-Roman"/>
+          <w:b/>
+          <w:bCs/>
+          <w:color w:val="262626"/>
+          <w:sz w:val="20"/>
+          <w:szCs w:val="20"/>
+        </w:rPr>
+        <w:t>text and binary</w:t>
+      </w:r>
+      <w:r>
+        <w:rPr>
+          <w:rFonts w:ascii="NewBaskerville-Roman" w:hAnsi="NewBaskerville-Roman" w:cs="NewBaskerville-Roman"/>
+          <w:color w:val="262626"/>
+          <w:sz w:val="20"/>
+          <w:szCs w:val="20"/>
+        </w:rPr>
+        <w:t>. Let’s look at each one.</w:t>
+      </w:r>
+    </w:p>
+    <w:p>
+      <w:pPr>
+        <w:autoSpaceDE w:val="0"/>
+        <w:autoSpaceDN w:val="0"/>
+        <w:adjustRightInd w:val="0"/>
+        <w:spacing w:after="0"/>
+        <w:rPr>
+          <w:rFonts w:ascii="NewBaskerville-Roman" w:hAnsi="NewBaskerville-Roman" w:cs="NewBaskerville-Roman"/>
+          <w:color w:val="262626"/>
+          <w:sz w:val="20"/>
+          <w:szCs w:val="20"/>
+        </w:rPr>
+      </w:pPr>
+    </w:p>
+    <w:p>
+      <w:pPr>
+        <w:pStyle w:val="Heading2"/>
+      </w:pPr>
+      <w:r>
+        <w:t>Text-Based Message Format</w:t>
+      </w:r>
+      <w:r>
+        <w:t>s</w:t>
+      </w:r>
+    </w:p>
+    <w:p>
+      <w:pPr>
+        <w:pStyle w:val="NoSpacing"/>
+      </w:pPr>
+      <w:r>
+        <w:t xml:space="preserve">The first category is text-based formats such as JSON and XML. </w:t>
+      </w:r>
+      <w:r>
+        <w:t>the</w:t>
+      </w:r>
+      <w:r>
+        <w:t xml:space="preserve"> advantage of these formats is that</w:t>
+      </w:r>
+      <w:r>
+        <w:t>:</w:t>
+      </w:r>
+    </w:p>
+    <w:p>
+      <w:pPr>
+        <w:pStyle w:val="NoSpacing"/>
+        <w:numPr>
+          <w:ilvl w:val="0"/>
+          <w:numId w:val="22"/>
+        </w:numPr>
+      </w:pPr>
+      <w:r>
+        <w:t>T</w:t>
+      </w:r>
+      <w:r>
+        <w:t>hey</w:t>
+      </w:r>
+      <w:r>
+        <w:t xml:space="preserve"> are</w:t>
+      </w:r>
+      <w:r>
+        <w:t xml:space="preserve"> human readable</w:t>
+      </w:r>
+    </w:p>
+    <w:p>
+      <w:pPr>
+        <w:pStyle w:val="NoSpacing"/>
+        <w:numPr>
+          <w:ilvl w:val="0"/>
+          <w:numId w:val="22"/>
+        </w:numPr>
+      </w:pPr>
+      <w:r>
+        <w:t>they’re self</w:t>
+      </w:r>
+      <w:r>
+        <w:t>-</w:t>
+      </w:r>
+      <w:r>
+        <w:t>describing</w:t>
+      </w:r>
+      <w:r>
+        <w:t>: the names (keys) of properties act as a meta data for the values</w:t>
+      </w:r>
+      <w:r>
+        <w:t xml:space="preserve"> and </w:t>
+      </w:r>
+      <w:r>
+        <w:rPr>
+          <w:b/>
+          <w:bCs/>
+        </w:rPr>
+        <w:t>they are directly embedded in the document</w:t>
+      </w:r>
+      <w:r>
+        <w:t xml:space="preserve"> so you can use a json/xml document </w:t>
+      </w:r>
+      <w:r>
+        <w:rPr>
+          <w:b/>
+          <w:bCs/>
+        </w:rPr>
+        <w:t xml:space="preserve">without </w:t>
+      </w:r>
+      <w:r>
+        <w:rPr>
+          <w:b/>
+          <w:bCs/>
+        </w:rPr>
+        <w:t>a strict</w:t>
+      </w:r>
+      <w:r>
+        <w:rPr>
+          <w:b/>
+          <w:bCs/>
+        </w:rPr>
+        <w:t xml:space="preserve"> need</w:t>
+      </w:r>
+      <w:r>
+        <w:t xml:space="preserve"> for an external meta data describing the document unlike something like protobuffs where you need a .proto file to describe the serialized data.</w:t>
+      </w:r>
+    </w:p>
+    <w:p>
+      <w:pPr>
+        <w:pStyle w:val="NoSpacing"/>
+        <w:ind w:left="720"/>
+      </w:pPr>
+    </w:p>
+    <w:p>
+      <w:pPr>
+        <w:pStyle w:val="NoSpacing"/>
+        <w:numPr>
+          <w:ilvl w:val="0"/>
+          <w:numId w:val="22"/>
+        </w:numPr>
+      </w:pPr>
+      <w:r>
+        <w:t xml:space="preserve">A JSON message is a collection of named properties. Similarly, an XML message is effectively a collection of named elements and values. </w:t>
+      </w:r>
+      <w:r>
+        <w:rPr>
+          <w:b/>
+          <w:bCs/>
+        </w:rPr>
+        <w:t>This format enables a consumer of a message to pick out the values of interest and ignore the rest.</w:t>
+      </w:r>
+      <w:r>
+        <w:t xml:space="preserve"> </w:t>
+      </w:r>
+      <w:r>
+        <w:rPr>
+          <w:b/>
+          <w:bCs/>
+        </w:rPr>
+        <w:t>Consequently, many changes to the message schema can easily be backward-compatible.</w:t>
+      </w:r>
+    </w:p>
+    <w:p>
+      <w:pPr>
+        <w:pStyle w:val="ListParagraph"/>
+      </w:pPr>
+    </w:p>
+    <w:p>
+      <w:pPr>
+        <w:pStyle w:val="NoSpacing"/>
+      </w:pPr>
+      <w:r>
+        <w:t>The structure of XML documents is specified by an XML schema</w:t>
+      </w:r>
+      <w:r>
+        <w:t xml:space="preserve"> </w:t>
+      </w:r>
+      <w:r>
+        <w:t xml:space="preserve">(www.w3.org/XML/Schema). Over time, the developer community has come to realize that JSON also needs a similar mechanism. One popular option is to use the JSON Schema standard (http://json-schema.org). A JSON schema defines the names and types of a message’s properties and whether they’re optional or required. As well as being useful </w:t>
+      </w:r>
+      <w:r>
+        <w:lastRenderedPageBreak/>
+        <w:t>documentation, a JSON schema can be used by an application to validate incoming messages.</w:t>
+      </w:r>
+    </w:p>
+    <w:p>
+      <w:pPr>
+        <w:pStyle w:val="NoSpacing"/>
+      </w:pPr>
+      <w:r>
+        <w:t>The down side of using text-based formats:</w:t>
+      </w:r>
+    </w:p>
+    <w:p>
+      <w:pPr>
+        <w:pStyle w:val="NoSpacing"/>
+      </w:pPr>
+    </w:p>
+    <w:p>
+      <w:pPr>
+        <w:pStyle w:val="NoSpacing"/>
+        <w:numPr>
+          <w:ilvl w:val="0"/>
+          <w:numId w:val="24"/>
+        </w:numPr>
+      </w:pPr>
+      <w:r>
+        <w:rPr>
+          <w:b/>
+          <w:bCs/>
+        </w:rPr>
+        <w:t>the messages tend to be verbose, especially XML</w:t>
+      </w:r>
+      <w:r>
+        <w:t>(you have closing tags, etc.)</w:t>
+      </w:r>
+      <w:r>
+        <w:t>.</w:t>
+      </w:r>
+      <w:r>
+        <w:t xml:space="preserve"> Every message has the overhead of </w:t>
+      </w:r>
+      <w:r>
+        <w:rPr>
+          <w:b/>
+          <w:bCs/>
+        </w:rPr>
+        <w:t>containing the names</w:t>
+      </w:r>
+      <w:r>
+        <w:t xml:space="preserve"> of</w:t>
+      </w:r>
+      <w:r>
+        <w:t xml:space="preserve"> the attributes </w:t>
+      </w:r>
+      <w:r>
+        <w:rPr>
+          <w:b/>
+          <w:bCs/>
+        </w:rPr>
+        <w:t>in addition to their values</w:t>
+      </w:r>
+      <w:r>
+        <w:t>.</w:t>
+      </w:r>
+    </w:p>
+    <w:p>
+      <w:pPr>
+        <w:pStyle w:val="NoSpacing"/>
+        <w:ind w:left="720"/>
+      </w:pPr>
+    </w:p>
+    <w:p>
+      <w:pPr>
+        <w:pStyle w:val="NoSpacing"/>
+        <w:numPr>
+          <w:ilvl w:val="0"/>
+          <w:numId w:val="24"/>
+        </w:numPr>
+      </w:pPr>
+      <w:r>
+        <w:t>Each character requires 8 bits for example ascii characters in UTF-8 and sending an integer in this form will make the size way larger compared to a fixed 4</w:t>
+      </w:r>
+      <w:r>
+        <w:t>-</w:t>
+      </w:r>
+      <w:r>
+        <w:t>byte size</w:t>
+      </w:r>
+      <w:r>
+        <w:t xml:space="preserve"> integer</w:t>
+      </w:r>
+      <w:r>
+        <w:t>.</w:t>
+      </w:r>
+    </w:p>
+    <w:p>
+      <w:pPr>
+        <w:pStyle w:val="NoSpacing"/>
+        <w:ind w:left="720"/>
+      </w:pPr>
+    </w:p>
+    <w:p>
+      <w:pPr>
+        <w:pStyle w:val="NoSpacing"/>
+        <w:numPr>
+          <w:ilvl w:val="0"/>
+          <w:numId w:val="24"/>
+        </w:numPr>
+        <w:rPr>
+          <w:b/>
+          <w:bCs/>
+        </w:rPr>
+      </w:pPr>
+      <w:r>
+        <w:rPr>
+          <w:b/>
+          <w:bCs/>
+        </w:rPr>
+        <w:t>the overhead of parsing text</w:t>
+      </w:r>
+      <w:r>
+        <w:t>, especially when messages are large</w:t>
+      </w:r>
+      <w:r>
+        <w:t>:</w:t>
+      </w:r>
+    </w:p>
+    <w:p>
+      <w:pPr>
+        <w:pStyle w:val="NoSpacing"/>
+      </w:pPr>
+    </w:p>
+    <w:p>
+      <w:pPr>
+        <w:pStyle w:val="NoSpacing"/>
+      </w:pPr>
+      <w:r>
+        <w:t xml:space="preserve">a text-based format involves </w:t>
+      </w:r>
+      <w:r>
+        <w:rPr>
+          <w:b/>
+          <w:bCs/>
+        </w:rPr>
+        <w:t>reading the text</w:t>
+      </w:r>
+      <w:r>
+        <w:t xml:space="preserve">, </w:t>
+      </w:r>
+      <w:r>
+        <w:rPr>
+          <w:b/>
+          <w:bCs/>
+        </w:rPr>
+        <w:t>interpreting its structure</w:t>
+      </w:r>
+      <w:r>
+        <w:t xml:space="preserve"> (like key-value pairs in JSON or tags in XML), </w:t>
+      </w:r>
+      <w:r>
+        <w:rPr>
+          <w:b/>
+          <w:bCs/>
+        </w:rPr>
+        <w:t xml:space="preserve">and converting it into an internal data structure </w:t>
+      </w:r>
+      <w:r>
+        <w:t>(like a dictionary, list, or object).</w:t>
+      </w:r>
+    </w:p>
+    <w:p>
+      <w:pPr>
+        <w:pStyle w:val="NoSpacing"/>
+        <w:rPr>
+          <w:b/>
+          <w:bCs/>
+        </w:rPr>
+      </w:pPr>
+    </w:p>
+    <w:p>
+      <w:pPr>
+        <w:pStyle w:val="NoSpacing"/>
+        <w:rPr>
+          <w:b/>
+          <w:bCs/>
+        </w:rPr>
+      </w:pPr>
+      <w:r>
+        <w:rPr>
+          <w:rStyle w:val="Strong"/>
+          <w:b w:val="0"/>
+          <w:bCs w:val="0"/>
+        </w:rPr>
+        <w:t>Parsing</w:t>
+      </w:r>
+      <w:r>
+        <w:t xml:space="preserve"> a binary format involves reading the binary data</w:t>
+      </w:r>
+      <w:r>
+        <w:t xml:space="preserve"> </w:t>
+      </w:r>
+      <w:r>
+        <w:t xml:space="preserve">and converting it into a data structure. This step </w:t>
+      </w:r>
+      <w:r>
+        <w:rPr>
+          <w:b/>
+          <w:bCs/>
+        </w:rPr>
+        <w:t>is more efficient because the data is</w:t>
+      </w:r>
+      <w:r>
+        <w:rPr>
+          <w:b/>
+          <w:bCs/>
+        </w:rPr>
+        <w:t xml:space="preserve"> </w:t>
+      </w:r>
+      <w:r>
+        <w:rPr>
+          <w:b/>
+          <w:bCs/>
+        </w:rPr>
+        <w:t>already stored in a way that is closer to the internal representation used by the</w:t>
+      </w:r>
+      <w:r>
+        <w:rPr>
+          <w:b/>
+          <w:bCs/>
+        </w:rPr>
+        <w:t xml:space="preserve"> </w:t>
+      </w:r>
+      <w:r>
+        <w:rPr>
+          <w:b/>
+          <w:bCs/>
+        </w:rPr>
+        <w:t>machine</w:t>
+      </w:r>
+      <w:r>
+        <w:t xml:space="preserve"> (e.g., integers are already stored as integers, and strings are already stored</w:t>
+      </w:r>
+      <w:r>
+        <w:t xml:space="preserve"> </w:t>
+      </w:r>
+      <w:r>
+        <w:t>as byte sequences).</w:t>
+      </w:r>
+    </w:p>
+    <w:p>
+      <w:pPr>
+        <w:pStyle w:val="NoSpacing"/>
+        <w:ind w:left="720"/>
+      </w:pPr>
+    </w:p>
+    <w:p>
+      <w:pPr>
+        <w:pStyle w:val="NoSpacing"/>
+        <w:rPr>
+          <w:b/>
+          <w:bCs/>
+        </w:rPr>
+      </w:pPr>
+      <w:r>
+        <w:rPr>
+          <w:b/>
+          <w:bCs/>
+        </w:rPr>
+        <w:t xml:space="preserve">Consequently, if </w:t>
+      </w:r>
+      <w:r>
+        <w:rPr>
+          <w:b/>
+          <w:bCs/>
+          <w:highlight w:val="yellow"/>
+        </w:rPr>
+        <w:t>efficiency and performance</w:t>
+      </w:r>
+      <w:r>
+        <w:rPr>
+          <w:b/>
+          <w:bCs/>
+        </w:rPr>
+        <w:t xml:space="preserve"> are important, you may want to consider </w:t>
+      </w:r>
+      <w:r>
+        <w:rPr>
+          <w:b/>
+          <w:bCs/>
+          <w:highlight w:val="yellow"/>
+        </w:rPr>
+        <w:t>using a binary format.</w:t>
+      </w:r>
+    </w:p>
+    <w:p>
+      <w:pPr>
+        <w:pStyle w:val="Heading2"/>
+      </w:pPr>
+      <w:r>
+        <w:t>Binary Message Formats</w:t>
+      </w:r>
+    </w:p>
+    <w:p>
+      <w:pPr>
+        <w:autoSpaceDE w:val="0"/>
+        <w:autoSpaceDN w:val="0"/>
+        <w:adjustRightInd w:val="0"/>
+        <w:spacing w:after="0"/>
+        <w:rPr>
+          <w:rFonts w:ascii="NewBaskerville-Roman" w:hAnsi="NewBaskerville-Roman" w:cs="NewBaskerville-Roman"/>
+          <w:color w:val="262626"/>
+          <w:sz w:val="20"/>
+          <w:szCs w:val="20"/>
+        </w:rPr>
+      </w:pPr>
+      <w:r>
+        <w:rPr>
+          <w:rFonts w:ascii="NewBaskerville-Roman" w:hAnsi="NewBaskerville-Roman" w:cs="NewBaskerville-Roman"/>
+          <w:color w:val="262626"/>
+          <w:sz w:val="20"/>
+          <w:szCs w:val="20"/>
+        </w:rPr>
+        <w:t xml:space="preserve">There are several different binary formats to choose from. </w:t>
+      </w:r>
+      <w:r>
+        <w:rPr>
+          <w:rFonts w:ascii="NewBaskerville-Roman" w:hAnsi="NewBaskerville-Roman" w:cs="NewBaskerville-Roman"/>
+          <w:b/>
+          <w:bCs/>
+          <w:color w:val="262626"/>
+          <w:sz w:val="20"/>
+          <w:szCs w:val="20"/>
+        </w:rPr>
+        <w:t>Popular formats include</w:t>
+      </w:r>
+      <w:r>
+        <w:rPr>
+          <w:rFonts w:ascii="NewBaskerville-Roman" w:hAnsi="NewBaskerville-Roman" w:cs="NewBaskerville-Roman"/>
+          <w:b/>
+          <w:bCs/>
+          <w:color w:val="262626"/>
+          <w:sz w:val="20"/>
+          <w:szCs w:val="20"/>
+        </w:rPr>
+        <w:t xml:space="preserve"> </w:t>
+      </w:r>
+      <w:r>
+        <w:rPr>
+          <w:rFonts w:ascii="NewBaskerville-Roman" w:hAnsi="NewBaskerville-Roman" w:cs="NewBaskerville-Roman"/>
+          <w:b/>
+          <w:bCs/>
+          <w:color w:val="262626"/>
+          <w:sz w:val="20"/>
+          <w:szCs w:val="20"/>
+        </w:rPr>
+        <w:t>Protocol Buffers</w:t>
+      </w:r>
+      <w:r>
+        <w:rPr>
+          <w:rFonts w:ascii="NewBaskerville-Roman" w:hAnsi="NewBaskerville-Roman" w:cs="NewBaskerville-Roman"/>
+          <w:color w:val="262626"/>
+          <w:sz w:val="20"/>
+          <w:szCs w:val="20"/>
+        </w:rPr>
+        <w:t xml:space="preserve"> </w:t>
+      </w:r>
+      <w:r>
+        <w:rPr>
+          <w:rFonts w:ascii="NewBaskerville-Roman" w:hAnsi="NewBaskerville-Roman" w:cs="NewBaskerville-Roman"/>
+          <w:color w:val="262626"/>
+          <w:sz w:val="16"/>
+          <w:szCs w:val="16"/>
+        </w:rPr>
+        <w:t>(</w:t>
+      </w:r>
+      <w:hyperlink r:id="rId8" w:history="1">
+        <w:r>
+          <w:rPr>
+            <w:rStyle w:val="Hyperlink"/>
+            <w:rFonts w:ascii="NewBaskerville-Roman" w:hAnsi="NewBaskerville-Roman" w:cs="NewBaskerville-Roman"/>
+            <w:sz w:val="16"/>
+            <w:szCs w:val="16"/>
+          </w:rPr>
+          <w:t>https://developers.google.com/protocol-buffers/docs/overview</w:t>
+        </w:r>
+      </w:hyperlink>
+      <w:r>
+        <w:rPr>
+          <w:rFonts w:ascii="NewBaskerville-Roman" w:hAnsi="NewBaskerville-Roman" w:cs="NewBaskerville-Roman"/>
+          <w:color w:val="262626"/>
+          <w:sz w:val="16"/>
+          <w:szCs w:val="16"/>
+        </w:rPr>
+        <w:t>)</w:t>
+      </w:r>
+      <w:r>
+        <w:rPr>
+          <w:rFonts w:ascii="NewBaskerville-Roman" w:hAnsi="NewBaskerville-Roman" w:cs="NewBaskerville-Roman"/>
+          <w:color w:val="262626"/>
+          <w:sz w:val="16"/>
+          <w:szCs w:val="16"/>
+        </w:rPr>
+        <w:t xml:space="preserve"> </w:t>
+      </w:r>
+      <w:r>
+        <w:rPr>
+          <w:rFonts w:ascii="NewBaskerville-Roman" w:hAnsi="NewBaskerville-Roman" w:cs="NewBaskerville-Roman"/>
+          <w:color w:val="262626"/>
+          <w:sz w:val="20"/>
+          <w:szCs w:val="20"/>
+        </w:rPr>
+        <w:t xml:space="preserve">and </w:t>
+      </w:r>
+      <w:r>
+        <w:rPr>
+          <w:rFonts w:ascii="NewBaskerville-Roman" w:hAnsi="NewBaskerville-Roman" w:cs="NewBaskerville-Roman"/>
+          <w:b/>
+          <w:bCs/>
+          <w:color w:val="262626"/>
+          <w:sz w:val="20"/>
+          <w:szCs w:val="20"/>
+        </w:rPr>
+        <w:t>Avro</w:t>
+      </w:r>
+      <w:r>
+        <w:rPr>
+          <w:rFonts w:ascii="NewBaskerville-Roman" w:hAnsi="NewBaskerville-Roman" w:cs="NewBaskerville-Roman"/>
+          <w:color w:val="262626"/>
+          <w:sz w:val="20"/>
+          <w:szCs w:val="20"/>
+        </w:rPr>
+        <w:t xml:space="preserve"> </w:t>
+      </w:r>
+      <w:r>
+        <w:rPr>
+          <w:rFonts w:ascii="NewBaskerville-Roman" w:hAnsi="NewBaskerville-Roman" w:cs="NewBaskerville-Roman"/>
+          <w:color w:val="262626"/>
+          <w:sz w:val="20"/>
+          <w:szCs w:val="20"/>
+        </w:rPr>
+        <w:t>(</w:t>
+      </w:r>
+      <w:hyperlink r:id="rId9" w:history="1">
+        <w:r>
+          <w:rPr>
+            <w:rStyle w:val="Hyperlink"/>
+            <w:rFonts w:ascii="NewBaskerville-Roman" w:hAnsi="NewBaskerville-Roman" w:cs="NewBaskerville-Roman"/>
+            <w:sz w:val="16"/>
+            <w:szCs w:val="16"/>
+          </w:rPr>
+          <w:t>https://avro.apache.org</w:t>
+        </w:r>
+      </w:hyperlink>
+      <w:r>
+        <w:rPr>
+          <w:rFonts w:ascii="NewBaskerville-Roman" w:hAnsi="NewBaskerville-Roman" w:cs="NewBaskerville-Roman"/>
+          <w:color w:val="262626"/>
+          <w:sz w:val="20"/>
+          <w:szCs w:val="20"/>
+        </w:rPr>
+        <w:t>).</w:t>
+      </w:r>
+    </w:p>
+    <w:p>
+      <w:pPr>
+        <w:autoSpaceDE w:val="0"/>
+        <w:autoSpaceDN w:val="0"/>
+        <w:adjustRightInd w:val="0"/>
+        <w:spacing w:after="0"/>
+        <w:rPr>
+          <w:rFonts w:ascii="NewBaskerville-Roman" w:hAnsi="NewBaskerville-Roman" w:cs="NewBaskerville-Roman"/>
+          <w:color w:val="262626"/>
+          <w:sz w:val="20"/>
+          <w:szCs w:val="20"/>
+        </w:rPr>
+      </w:pPr>
+    </w:p>
+    <w:p>
+      <w:pPr>
+        <w:autoSpaceDE w:val="0"/>
+        <w:autoSpaceDN w:val="0"/>
+        <w:adjustRightInd w:val="0"/>
+        <w:spacing w:after="0"/>
+        <w:rPr>
+          <w:rFonts w:ascii="NewBaskerville-Roman" w:hAnsi="NewBaskerville-Roman" w:cs="NewBaskerville-Roman"/>
+          <w:color w:val="262626"/>
+          <w:sz w:val="20"/>
+          <w:szCs w:val="20"/>
+        </w:rPr>
+      </w:pPr>
+      <w:r>
+        <w:rPr>
+          <w:rFonts w:ascii="NewBaskerville-Roman" w:hAnsi="NewBaskerville-Roman" w:cs="NewBaskerville-Roman"/>
+          <w:color w:val="262626"/>
+          <w:sz w:val="20"/>
+          <w:szCs w:val="20"/>
+        </w:rPr>
+        <w:t xml:space="preserve">Both formats provide </w:t>
+      </w:r>
+      <w:r>
+        <w:rPr>
+          <w:rFonts w:ascii="NewBaskerville-Roman" w:hAnsi="NewBaskerville-Roman" w:cs="NewBaskerville-Roman"/>
+          <w:b/>
+          <w:bCs/>
+          <w:color w:val="262626"/>
+          <w:sz w:val="20"/>
+          <w:szCs w:val="20"/>
+        </w:rPr>
+        <w:t>a typed IDL</w:t>
+      </w:r>
+      <w:r>
+        <w:rPr>
+          <w:rFonts w:ascii="NewBaskerville-Roman" w:hAnsi="NewBaskerville-Roman" w:cs="NewBaskerville-Roman"/>
+          <w:b/>
+          <w:bCs/>
+          <w:color w:val="262626"/>
+          <w:sz w:val="20"/>
+          <w:szCs w:val="20"/>
+        </w:rPr>
+        <w:t xml:space="preserve"> </w:t>
+      </w:r>
+      <w:r>
+        <w:rPr>
+          <w:rFonts w:ascii="NewBaskerville-Roman" w:hAnsi="NewBaskerville-Roman" w:cs="NewBaskerville-Roman"/>
+          <w:color w:val="262626"/>
+          <w:sz w:val="20"/>
+          <w:szCs w:val="20"/>
+        </w:rPr>
+        <w:t>(interface definition language)</w:t>
+      </w:r>
+      <w:r>
+        <w:rPr>
+          <w:rFonts w:ascii="NewBaskerville-Roman" w:hAnsi="NewBaskerville-Roman" w:cs="NewBaskerville-Roman"/>
+          <w:color w:val="262626"/>
+          <w:sz w:val="20"/>
+          <w:szCs w:val="20"/>
+        </w:rPr>
+        <w:t xml:space="preserve"> for defining</w:t>
+      </w:r>
+      <w:r>
+        <w:rPr>
+          <w:rFonts w:ascii="NewBaskerville-Roman" w:hAnsi="NewBaskerville-Roman" w:cs="NewBaskerville-Roman"/>
+          <w:color w:val="262626"/>
+          <w:sz w:val="20"/>
+          <w:szCs w:val="20"/>
+        </w:rPr>
+        <w:t xml:space="preserve"> </w:t>
+      </w:r>
+      <w:r>
+        <w:rPr>
+          <w:rFonts w:ascii="NewBaskerville-Roman" w:hAnsi="NewBaskerville-Roman" w:cs="NewBaskerville-Roman"/>
+          <w:color w:val="262626"/>
+          <w:sz w:val="20"/>
+          <w:szCs w:val="20"/>
+        </w:rPr>
+        <w:t>the structure of your messages. A compiler then generates the code that serializes and</w:t>
+      </w:r>
+      <w:r>
+        <w:rPr>
+          <w:rFonts w:ascii="NewBaskerville-Roman" w:hAnsi="NewBaskerville-Roman" w:cs="NewBaskerville-Roman"/>
+          <w:color w:val="262626"/>
+          <w:sz w:val="20"/>
+          <w:szCs w:val="20"/>
+        </w:rPr>
+        <w:t xml:space="preserve"> </w:t>
+      </w:r>
+      <w:r>
+        <w:rPr>
+          <w:rFonts w:ascii="NewBaskerville-Roman" w:hAnsi="NewBaskerville-Roman" w:cs="NewBaskerville-Roman"/>
+          <w:color w:val="262626"/>
+          <w:sz w:val="20"/>
+          <w:szCs w:val="20"/>
+        </w:rPr>
+        <w:t xml:space="preserve">deserializes the messages. </w:t>
+      </w:r>
+      <w:r>
+        <w:rPr>
+          <w:rFonts w:ascii="NewBaskerville-Roman" w:hAnsi="NewBaskerville-Roman" w:cs="NewBaskerville-Roman"/>
+          <w:b/>
+          <w:bCs/>
+          <w:color w:val="262626"/>
+          <w:sz w:val="20"/>
+          <w:szCs w:val="20"/>
+        </w:rPr>
+        <w:t>You’re forced to take an API-first</w:t>
+      </w:r>
+      <w:r>
+        <w:rPr>
+          <w:rFonts w:ascii="NewBaskerville-Roman" w:hAnsi="NewBaskerville-Roman" w:cs="NewBaskerville-Roman"/>
+          <w:b/>
+          <w:bCs/>
+          <w:color w:val="262626"/>
+          <w:sz w:val="20"/>
+          <w:szCs w:val="20"/>
+        </w:rPr>
+        <w:t xml:space="preserve"> </w:t>
+      </w:r>
+      <w:r>
+        <w:rPr>
+          <w:rFonts w:ascii="NewBaskerville-Roman" w:hAnsi="NewBaskerville-Roman" w:cs="NewBaskerville-Roman"/>
+          <w:b/>
+          <w:bCs/>
+          <w:color w:val="262626"/>
+          <w:sz w:val="20"/>
+          <w:szCs w:val="20"/>
+        </w:rPr>
+        <w:t>approach to service</w:t>
+      </w:r>
+      <w:r>
+        <w:rPr>
+          <w:rFonts w:ascii="NewBaskerville-Roman" w:hAnsi="NewBaskerville-Roman" w:cs="NewBaskerville-Roman"/>
+          <w:b/>
+          <w:bCs/>
+          <w:color w:val="262626"/>
+          <w:sz w:val="20"/>
+          <w:szCs w:val="20"/>
+        </w:rPr>
+        <w:t xml:space="preserve"> </w:t>
+      </w:r>
+      <w:r>
+        <w:rPr>
+          <w:rFonts w:ascii="NewBaskerville-Roman" w:hAnsi="NewBaskerville-Roman" w:cs="NewBaskerville-Roman"/>
+          <w:b/>
+          <w:bCs/>
+          <w:color w:val="262626"/>
+          <w:sz w:val="20"/>
+          <w:szCs w:val="20"/>
+        </w:rPr>
+        <w:t>design!</w:t>
+      </w:r>
+      <w:r>
+        <w:rPr>
+          <w:rFonts w:ascii="NewBaskerville-Roman" w:hAnsi="NewBaskerville-Roman" w:cs="NewBaskerville-Roman"/>
+          <w:color w:val="262626"/>
+          <w:sz w:val="20"/>
+          <w:szCs w:val="20"/>
+        </w:rPr>
+        <w:t xml:space="preserve"> Moreover, </w:t>
+      </w:r>
+      <w:r>
+        <w:rPr>
+          <w:rFonts w:ascii="NewBaskerville-Roman" w:hAnsi="NewBaskerville-Roman" w:cs="NewBaskerville-Roman"/>
+          <w:b/>
+          <w:bCs/>
+          <w:color w:val="262626"/>
+          <w:sz w:val="20"/>
+          <w:szCs w:val="20"/>
+        </w:rPr>
+        <w:t>if you write your client in a statically typed language, the compiler</w:t>
+      </w:r>
+      <w:r>
+        <w:rPr>
+          <w:rFonts w:ascii="NewBaskerville-Roman" w:hAnsi="NewBaskerville-Roman" w:cs="NewBaskerville-Roman"/>
+          <w:b/>
+          <w:bCs/>
+          <w:color w:val="262626"/>
+          <w:sz w:val="20"/>
+          <w:szCs w:val="20"/>
+        </w:rPr>
+        <w:t xml:space="preserve"> </w:t>
+      </w:r>
+      <w:r>
+        <w:rPr>
+          <w:rFonts w:ascii="NewBaskerville-Roman" w:hAnsi="NewBaskerville-Roman" w:cs="NewBaskerville-Roman"/>
+          <w:b/>
+          <w:bCs/>
+          <w:color w:val="262626"/>
+          <w:sz w:val="20"/>
+          <w:szCs w:val="20"/>
+        </w:rPr>
+        <w:t>checks that it uses the API correctly.</w:t>
+      </w:r>
+    </w:p>
+    <w:p>
+      <w:pPr>
+        <w:autoSpaceDE w:val="0"/>
+        <w:autoSpaceDN w:val="0"/>
+        <w:adjustRightInd w:val="0"/>
+        <w:spacing w:after="0"/>
+        <w:rPr>
+          <w:rFonts w:ascii="NewBaskerville-Roman" w:hAnsi="NewBaskerville-Roman" w:cs="NewBaskerville-Roman"/>
+          <w:color w:val="262626"/>
+          <w:sz w:val="20"/>
+          <w:szCs w:val="20"/>
+        </w:rPr>
+      </w:pPr>
+    </w:p>
+    <w:p>
+      <w:pPr>
+        <w:autoSpaceDE w:val="0"/>
+        <w:autoSpaceDN w:val="0"/>
+        <w:adjustRightInd w:val="0"/>
+        <w:spacing w:after="0"/>
+        <w:rPr>
+          <w:rFonts w:ascii="NewBaskerville-Roman" w:hAnsi="NewBaskerville-Roman" w:cs="NewBaskerville-Roman"/>
+          <w:color w:val="001CA7"/>
+          <w:sz w:val="16"/>
+          <w:szCs w:val="16"/>
+        </w:rPr>
+      </w:pPr>
+      <w:r>
+        <w:rPr>
+          <w:rFonts w:ascii="NewBaskerville-Roman" w:hAnsi="NewBaskerville-Roman" w:cs="NewBaskerville-Roman"/>
+          <w:color w:val="262626"/>
+          <w:sz w:val="20"/>
+          <w:szCs w:val="20"/>
+        </w:rPr>
+        <w:t xml:space="preserve">One difference between these two binary formats is that </w:t>
+      </w:r>
+      <w:r>
+        <w:rPr>
+          <w:rFonts w:ascii="NewBaskerville-Roman" w:hAnsi="NewBaskerville-Roman" w:cs="NewBaskerville-Roman"/>
+          <w:b/>
+          <w:bCs/>
+          <w:color w:val="262626"/>
+          <w:sz w:val="20"/>
+          <w:szCs w:val="20"/>
+        </w:rPr>
+        <w:t>Protocol Buffers uses</w:t>
+      </w:r>
+      <w:r>
+        <w:rPr>
+          <w:rFonts w:ascii="NewBaskerville-Roman" w:hAnsi="NewBaskerville-Roman" w:cs="NewBaskerville-Roman"/>
+          <w:b/>
+          <w:bCs/>
+          <w:color w:val="262626"/>
+          <w:sz w:val="20"/>
+          <w:szCs w:val="20"/>
+        </w:rPr>
+        <w:t xml:space="preserve"> </w:t>
+      </w:r>
+      <w:r>
+        <w:rPr>
+          <w:rFonts w:ascii="NewBaskerville-Roman" w:hAnsi="NewBaskerville-Roman" w:cs="NewBaskerville-Roman"/>
+          <w:b/>
+          <w:bCs/>
+          <w:color w:val="262626"/>
+          <w:sz w:val="20"/>
+          <w:szCs w:val="20"/>
+        </w:rPr>
+        <w:t>tagged fields</w:t>
+      </w:r>
+      <w:r>
+        <w:rPr>
+          <w:rFonts w:ascii="NewBaskerville-Roman" w:hAnsi="NewBaskerville-Roman" w:cs="NewBaskerville-Roman"/>
+          <w:color w:val="262626"/>
+          <w:sz w:val="20"/>
+          <w:szCs w:val="20"/>
+        </w:rPr>
+        <w:t xml:space="preserve">, </w:t>
+      </w:r>
+      <w:r>
+        <w:rPr>
+          <w:rFonts w:ascii="NewBaskerville-Roman" w:hAnsi="NewBaskerville-Roman" w:cs="NewBaskerville-Roman"/>
+          <w:b/>
+          <w:bCs/>
+          <w:color w:val="262626"/>
+          <w:sz w:val="20"/>
+          <w:szCs w:val="20"/>
+        </w:rPr>
+        <w:t>whereas an Avro consumer needs to know the schema in order to interpret</w:t>
+      </w:r>
+      <w:r>
+        <w:rPr>
+          <w:rFonts w:ascii="NewBaskerville-Roman" w:hAnsi="NewBaskerville-Roman" w:cs="NewBaskerville-Roman"/>
+          <w:b/>
+          <w:bCs/>
+          <w:color w:val="262626"/>
+          <w:sz w:val="20"/>
+          <w:szCs w:val="20"/>
+        </w:rPr>
+        <w:t xml:space="preserve"> </w:t>
+      </w:r>
+      <w:r>
+        <w:rPr>
+          <w:rFonts w:ascii="NewBaskerville-Roman" w:hAnsi="NewBaskerville-Roman" w:cs="NewBaskerville-Roman"/>
+          <w:b/>
+          <w:bCs/>
+          <w:color w:val="262626"/>
+          <w:sz w:val="20"/>
+          <w:szCs w:val="20"/>
+        </w:rPr>
+        <w:t>messages</w:t>
+      </w:r>
+      <w:r>
+        <w:rPr>
+          <w:rFonts w:ascii="NewBaskerville-Roman" w:hAnsi="NewBaskerville-Roman" w:cs="NewBaskerville-Roman"/>
+          <w:color w:val="262626"/>
+          <w:sz w:val="20"/>
+          <w:szCs w:val="20"/>
+        </w:rPr>
+        <w:t xml:space="preserve">. As a result, </w:t>
+      </w:r>
+      <w:r>
+        <w:rPr>
+          <w:rFonts w:ascii="NewBaskerville-Roman" w:hAnsi="NewBaskerville-Roman" w:cs="NewBaskerville-Roman"/>
+          <w:b/>
+          <w:bCs/>
+          <w:color w:val="262626"/>
+          <w:sz w:val="20"/>
+          <w:szCs w:val="20"/>
+        </w:rPr>
+        <w:t>handling API evolution is easier with Protocol Buffers</w:t>
+      </w:r>
+      <w:r>
+        <w:rPr>
+          <w:rFonts w:ascii="NewBaskerville-Roman" w:hAnsi="NewBaskerville-Roman" w:cs="NewBaskerville-Roman"/>
+          <w:b/>
+          <w:bCs/>
+          <w:color w:val="262626"/>
+          <w:sz w:val="20"/>
+          <w:szCs w:val="20"/>
+        </w:rPr>
+        <w:t xml:space="preserve"> </w:t>
+      </w:r>
+      <w:r>
+        <w:rPr>
+          <w:rFonts w:ascii="NewBaskerville-Roman" w:hAnsi="NewBaskerville-Roman" w:cs="NewBaskerville-Roman"/>
+          <w:b/>
+          <w:bCs/>
+          <w:color w:val="262626"/>
+          <w:sz w:val="20"/>
+          <w:szCs w:val="20"/>
+        </w:rPr>
+        <w:t xml:space="preserve">than with Avro. </w:t>
+      </w:r>
+      <w:r>
+        <w:rPr>
+          <w:rFonts w:ascii="NewBaskerville-Roman" w:hAnsi="NewBaskerville-Roman" w:cs="NewBaskerville-Roman"/>
+          <w:color w:val="262626"/>
+          <w:sz w:val="20"/>
+          <w:szCs w:val="20"/>
+        </w:rPr>
+        <w:t>This blog post</w:t>
+      </w:r>
+      <w:r>
+        <w:rPr>
+          <w:rFonts w:ascii="NewBaskerville-Roman" w:hAnsi="NewBaskerville-Roman" w:cs="NewBaskerville-Roman"/>
+          <w:color w:val="262626"/>
+          <w:sz w:val="20"/>
+          <w:szCs w:val="20"/>
+        </w:rPr>
+        <w:t xml:space="preserve"> </w:t>
+      </w:r>
+      <w:r>
+        <w:rPr>
+          <w:rFonts w:ascii="NewBaskerville-Roman" w:hAnsi="NewBaskerville-Roman" w:cs="NewBaskerville-Roman"/>
+          <w:color w:val="262626"/>
+          <w:sz w:val="16"/>
+          <w:szCs w:val="16"/>
+        </w:rPr>
+        <w:t>(</w:t>
+      </w:r>
+      <w:r>
+        <w:rPr>
+          <w:rFonts w:ascii="NewBaskerville-Roman" w:hAnsi="NewBaskerville-Roman" w:cs="NewBaskerville-Roman"/>
+          <w:color w:val="001CA7"/>
+          <w:sz w:val="16"/>
+          <w:szCs w:val="16"/>
+        </w:rPr>
+        <w:t>http://martin.kleppmann.com/2012/12/05/schemaevolution-in-avro-protocol-buffers-thrift.html</w:t>
+      </w:r>
+      <w:r>
+        <w:rPr>
+          <w:rFonts w:ascii="NewBaskerville-Roman" w:hAnsi="NewBaskerville-Roman" w:cs="NewBaskerville-Roman"/>
+          <w:color w:val="262626"/>
+          <w:sz w:val="16"/>
+          <w:szCs w:val="16"/>
+        </w:rPr>
+        <w:t>)</w:t>
+      </w:r>
+      <w:r>
+        <w:rPr>
+          <w:rFonts w:ascii="NewBaskerville-Roman" w:hAnsi="NewBaskerville-Roman" w:cs="NewBaskerville-Roman"/>
+          <w:color w:val="262626"/>
+          <w:sz w:val="20"/>
+          <w:szCs w:val="20"/>
+        </w:rPr>
+        <w:t>is an excellent comparison of Thrift,</w:t>
+      </w:r>
+      <w:r>
+        <w:rPr>
+          <w:rFonts w:ascii="NewBaskerville-Roman" w:hAnsi="NewBaskerville-Roman" w:cs="NewBaskerville-Roman"/>
+          <w:color w:val="262626"/>
+          <w:sz w:val="20"/>
+          <w:szCs w:val="20"/>
+        </w:rPr>
+        <w:t xml:space="preserve"> </w:t>
+      </w:r>
+      <w:r>
+        <w:rPr>
+          <w:rFonts w:ascii="NewBaskerville-Roman" w:hAnsi="NewBaskerville-Roman" w:cs="NewBaskerville-Roman"/>
+          <w:color w:val="262626"/>
+          <w:sz w:val="20"/>
+          <w:szCs w:val="20"/>
+        </w:rPr>
+        <w:t>Protocol Buffers, and Avro.</w:t>
+      </w:r>
+    </w:p>
+    <w:p>
+      <w:pPr>
+        <w:autoSpaceDE w:val="0"/>
+        <w:autoSpaceDN w:val="0"/>
+        <w:adjustRightInd w:val="0"/>
+        <w:spacing w:after="0"/>
+        <w:rPr>
+          <w:rFonts w:ascii="NewBaskerville-Roman" w:hAnsi="NewBaskerville-Roman" w:cs="NewBaskerville-Roman"/>
+          <w:color w:val="262626"/>
+          <w:sz w:val="20"/>
+          <w:szCs w:val="20"/>
+        </w:rPr>
+      </w:pPr>
+    </w:p>
+    <w:p>
+      <w:pPr>
+        <w:autoSpaceDE w:val="0"/>
+        <w:autoSpaceDN w:val="0"/>
+        <w:adjustRightInd w:val="0"/>
+        <w:spacing w:after="0"/>
+        <w:rPr>
+          <w:rFonts w:ascii="NewBaskerville-Roman" w:hAnsi="NewBaskerville-Roman" w:cs="NewBaskerville-Roman"/>
+          <w:color w:val="262626"/>
+          <w:sz w:val="20"/>
+          <w:szCs w:val="20"/>
+        </w:rPr>
+      </w:pPr>
+      <w:r>
+        <w:rPr>
+          <w:rFonts w:ascii="NewBaskerville-Roman" w:hAnsi="NewBaskerville-Roman" w:cs="NewBaskerville-Roman"/>
+          <w:color w:val="262626"/>
+          <w:sz w:val="20"/>
+          <w:szCs w:val="20"/>
+        </w:rPr>
+        <w:t xml:space="preserve">Now that we’ve looked at message formats, </w:t>
+      </w:r>
+      <w:r>
+        <w:rPr>
+          <w:rFonts w:ascii="NewBaskerville-Roman" w:hAnsi="NewBaskerville-Roman" w:cs="NewBaskerville-Roman"/>
+          <w:color w:val="262626"/>
+          <w:sz w:val="20"/>
+          <w:szCs w:val="20"/>
+        </w:rPr>
+        <w:t xml:space="preserve">we can </w:t>
+      </w:r>
+      <w:r>
+        <w:rPr>
+          <w:rFonts w:ascii="NewBaskerville-Roman" w:hAnsi="NewBaskerville-Roman" w:cs="NewBaskerville-Roman"/>
+          <w:color w:val="262626"/>
+          <w:sz w:val="20"/>
+          <w:szCs w:val="20"/>
+        </w:rPr>
+        <w:t>look at specific IPC mechanisms</w:t>
+      </w:r>
+      <w:r>
+        <w:rPr>
+          <w:rFonts w:ascii="NewBaskerville-Roman" w:hAnsi="NewBaskerville-Roman" w:cs="NewBaskerville-Roman"/>
+          <w:color w:val="262626"/>
+          <w:sz w:val="20"/>
+          <w:szCs w:val="20"/>
+        </w:rPr>
+        <w:t xml:space="preserve"> </w:t>
+      </w:r>
+      <w:r>
+        <w:rPr>
+          <w:rFonts w:ascii="NewBaskerville-Roman" w:hAnsi="NewBaskerville-Roman" w:cs="NewBaskerville-Roman"/>
+          <w:color w:val="262626"/>
+          <w:sz w:val="20"/>
+          <w:szCs w:val="20"/>
+        </w:rPr>
+        <w:t xml:space="preserve">that transport the messages, starting with the </w:t>
+      </w:r>
+      <w:r>
+        <w:rPr>
+          <w:rFonts w:ascii="NewBaskerville-Roman" w:hAnsi="NewBaskerville-Roman" w:cs="NewBaskerville-Roman"/>
+          <w:b/>
+          <w:bCs/>
+          <w:color w:val="262626"/>
+          <w:sz w:val="20"/>
+          <w:szCs w:val="20"/>
+        </w:rPr>
+        <w:t>Remote procedure invocation (RPI)</w:t>
+      </w:r>
+      <w:r>
+        <w:rPr>
+          <w:rFonts w:ascii="NewBaskerville-Roman" w:hAnsi="NewBaskerville-Roman" w:cs="NewBaskerville-Roman"/>
+          <w:b/>
+          <w:bCs/>
+          <w:color w:val="262626"/>
+          <w:sz w:val="20"/>
+          <w:szCs w:val="20"/>
+        </w:rPr>
+        <w:t xml:space="preserve"> </w:t>
+      </w:r>
+      <w:r>
+        <w:rPr>
+          <w:rFonts w:ascii="NewBaskerville-Roman" w:hAnsi="NewBaskerville-Roman" w:cs="NewBaskerville-Roman"/>
+          <w:b/>
+          <w:bCs/>
+          <w:color w:val="262626"/>
+          <w:sz w:val="20"/>
+          <w:szCs w:val="20"/>
+        </w:rPr>
+        <w:t>pattern.</w:t>
       </w:r>
     </w:p>
     <w:p/>
@@ -5168,6 +5518,119 @@
     </w:lvl>
   </w:abstractNum>
   <w:abstractNum w:abstractNumId="9" w15:restartNumberingAfterBreak="0">
+    <w:nsid w:val="0515328A"/>
+    <w:multiLevelType w:val="hybridMultilevel"/>
+    <w:tmpl w:val="206C5A6E"/>
+    <w:lvl w:ilvl="0" w:tplc="04090001">
+      <w:start w:val="1"/>
+      <w:numFmt w:val="bullet"/>
+      <w:lvlText w:val=""/>
+      <w:lvlJc w:val="left"/>
+      <w:pPr>
+        <w:ind w:left="720" w:hanging="360"/>
+      </w:pPr>
+      <w:rPr>
+        <w:rFonts w:ascii="Symbol" w:hAnsi="Symbol" w:hint="default"/>
+      </w:rPr>
+    </w:lvl>
+    <w:lvl w:ilvl="1" w:tplc="04090003" w:tentative="1">
+      <w:start w:val="1"/>
+      <w:numFmt w:val="bullet"/>
+      <w:lvlText w:val="o"/>
+      <w:lvlJc w:val="left"/>
+      <w:pPr>
+        <w:ind w:left="1440" w:hanging="360"/>
+      </w:pPr>
+      <w:rPr>
+        <w:rFonts w:ascii="Courier New" w:hAnsi="Courier New" w:cs="Courier New" w:hint="default"/>
+      </w:rPr>
+    </w:lvl>
+    <w:lvl w:ilvl="2" w:tplc="04090005" w:tentative="1">
+      <w:start w:val="1"/>
+      <w:numFmt w:val="bullet"/>
+      <w:lvlText w:val=""/>
+      <w:lvlJc w:val="left"/>
+      <w:pPr>
+        <w:ind w:left="2160" w:hanging="360"/>
+      </w:pPr>
+      <w:rPr>
+        <w:rFonts w:ascii="Wingdings" w:hAnsi="Wingdings" w:hint="default"/>
+      </w:rPr>
+    </w:lvl>
+    <w:lvl w:ilvl="3" w:tplc="04090001" w:tentative="1">
+      <w:start w:val="1"/>
+      <w:numFmt w:val="bullet"/>
+      <w:lvlText w:val=""/>
+      <w:lvlJc w:val="left"/>
+      <w:pPr>
+        <w:ind w:left="2880" w:hanging="360"/>
+      </w:pPr>
+      <w:rPr>
+        <w:rFonts w:ascii="Symbol" w:hAnsi="Symbol" w:hint="default"/>
+      </w:rPr>
+    </w:lvl>
+    <w:lvl w:ilvl="4" w:tplc="04090003" w:tentative="1">
+      <w:start w:val="1"/>
+      <w:numFmt w:val="bullet"/>
+      <w:lvlText w:val="o"/>
+      <w:lvlJc w:val="left"/>
+      <w:pPr>
+        <w:ind w:left="3600" w:hanging="360"/>
+      </w:pPr>
+      <w:rPr>
+        <w:rFonts w:ascii="Courier New" w:hAnsi="Courier New" w:cs="Courier New" w:hint="default"/>
+      </w:rPr>
+    </w:lvl>
+    <w:lvl w:ilvl="5" w:tplc="04090005" w:tentative="1">
+      <w:start w:val="1"/>
+      <w:numFmt w:val="bullet"/>
+      <w:lvlText w:val=""/>
+      <w:lvlJc w:val="left"/>
+      <w:pPr>
+        <w:ind w:left="4320" w:hanging="360"/>
+      </w:pPr>
+      <w:rPr>
+        <w:rFonts w:ascii="Wingdings" w:hAnsi="Wingdings" w:hint="default"/>
+      </w:rPr>
+    </w:lvl>
+    <w:lvl w:ilvl="6" w:tplc="04090001" w:tentative="1">
+      <w:start w:val="1"/>
+      <w:numFmt w:val="bullet"/>
+      <w:lvlText w:val=""/>
+      <w:lvlJc w:val="left"/>
+      <w:pPr>
+        <w:ind w:left="5040" w:hanging="360"/>
+      </w:pPr>
+      <w:rPr>
+        <w:rFonts w:ascii="Symbol" w:hAnsi="Symbol" w:hint="default"/>
+      </w:rPr>
+    </w:lvl>
+    <w:lvl w:ilvl="7" w:tplc="04090003" w:tentative="1">
+      <w:start w:val="1"/>
+      <w:numFmt w:val="bullet"/>
+      <w:lvlText w:val="o"/>
+      <w:lvlJc w:val="left"/>
+      <w:pPr>
+        <w:ind w:left="5760" w:hanging="360"/>
+      </w:pPr>
+      <w:rPr>
+        <w:rFonts w:ascii="Courier New" w:hAnsi="Courier New" w:cs="Courier New" w:hint="default"/>
+      </w:rPr>
+    </w:lvl>
+    <w:lvl w:ilvl="8" w:tplc="04090005" w:tentative="1">
+      <w:start w:val="1"/>
+      <w:numFmt w:val="bullet"/>
+      <w:lvlText w:val=""/>
+      <w:lvlJc w:val="left"/>
+      <w:pPr>
+        <w:ind w:left="6480" w:hanging="360"/>
+      </w:pPr>
+      <w:rPr>
+        <w:rFonts w:ascii="Wingdings" w:hAnsi="Wingdings" w:hint="default"/>
+      </w:rPr>
+    </w:lvl>
+  </w:abstractNum>
+  <w:abstractNum w:abstractNumId="10" w15:restartNumberingAfterBreak="0">
     <w:nsid w:val="0EFC000A"/>
     <w:multiLevelType w:val="hybridMultilevel"/>
     <w:tmpl w:val="53DCBAC8"/>
@@ -5253,7 +5716,7 @@
       </w:pPr>
     </w:lvl>
   </w:abstractNum>
-  <w:abstractNum w:abstractNumId="10" w15:restartNumberingAfterBreak="0">
+  <w:abstractNum w:abstractNumId="11" w15:restartNumberingAfterBreak="0">
     <w:nsid w:val="117D165B"/>
     <w:multiLevelType w:val="hybridMultilevel"/>
     <w:tmpl w:val="A358FD36"/>
@@ -5339,7 +5802,7 @@
       </w:pPr>
     </w:lvl>
   </w:abstractNum>
-  <w:abstractNum w:abstractNumId="11" w15:restartNumberingAfterBreak="0">
+  <w:abstractNum w:abstractNumId="12" w15:restartNumberingAfterBreak="0">
     <w:nsid w:val="1B2E5891"/>
     <w:multiLevelType w:val="hybridMultilevel"/>
     <w:tmpl w:val="BA4EED60"/>
@@ -5452,7 +5915,7 @@
       </w:rPr>
     </w:lvl>
   </w:abstractNum>
-  <w:abstractNum w:abstractNumId="12" w15:restartNumberingAfterBreak="0">
+  <w:abstractNum w:abstractNumId="13" w15:restartNumberingAfterBreak="0">
     <w:nsid w:val="1D614FF8"/>
     <w:multiLevelType w:val="hybridMultilevel"/>
     <w:tmpl w:val="492A348C"/>
@@ -5565,7 +6028,7 @@
       </w:rPr>
     </w:lvl>
   </w:abstractNum>
-  <w:abstractNum w:abstractNumId="13" w15:restartNumberingAfterBreak="0">
+  <w:abstractNum w:abstractNumId="14" w15:restartNumberingAfterBreak="0">
     <w:nsid w:val="210908C7"/>
     <w:multiLevelType w:val="hybridMultilevel"/>
     <w:tmpl w:val="C7D61794"/>
@@ -5678,7 +6141,7 @@
       </w:rPr>
     </w:lvl>
   </w:abstractNum>
-  <w:abstractNum w:abstractNumId="14" w15:restartNumberingAfterBreak="0">
+  <w:abstractNum w:abstractNumId="15" w15:restartNumberingAfterBreak="0">
     <w:nsid w:val="25747D74"/>
     <w:multiLevelType w:val="hybridMultilevel"/>
     <w:tmpl w:val="51302410"/>
@@ -5791,7 +6254,7 @@
       </w:rPr>
     </w:lvl>
   </w:abstractNum>
-  <w:abstractNum w:abstractNumId="15" w15:restartNumberingAfterBreak="0">
+  <w:abstractNum w:abstractNumId="16" w15:restartNumberingAfterBreak="0">
     <w:nsid w:val="2CD47A1B"/>
     <w:multiLevelType w:val="multilevel"/>
     <w:tmpl w:val="AA866742"/>
@@ -5907,7 +6370,7 @@
       </w:rPr>
     </w:lvl>
   </w:abstractNum>
-  <w:abstractNum w:abstractNumId="16" w15:restartNumberingAfterBreak="0">
+  <w:abstractNum w:abstractNumId="17" w15:restartNumberingAfterBreak="0">
     <w:nsid w:val="37711FA7"/>
     <w:multiLevelType w:val="hybridMultilevel"/>
     <w:tmpl w:val="22FEDA86"/>
@@ -5993,7 +6456,7 @@
       </w:pPr>
     </w:lvl>
   </w:abstractNum>
-  <w:abstractNum w:abstractNumId="17" w15:restartNumberingAfterBreak="0">
+  <w:abstractNum w:abstractNumId="18" w15:restartNumberingAfterBreak="0">
     <w:nsid w:val="470B27A6"/>
     <w:multiLevelType w:val="hybridMultilevel"/>
     <w:tmpl w:val="4134FE34"/>
@@ -6106,7 +6569,7 @@
       </w:rPr>
     </w:lvl>
   </w:abstractNum>
-  <w:abstractNum w:abstractNumId="18" w15:restartNumberingAfterBreak="0">
+  <w:abstractNum w:abstractNumId="19" w15:restartNumberingAfterBreak="0">
     <w:nsid w:val="4A100835"/>
     <w:multiLevelType w:val="hybridMultilevel"/>
     <w:tmpl w:val="EC32FE34"/>
@@ -6219,7 +6682,346 @@
       </w:rPr>
     </w:lvl>
   </w:abstractNum>
-  <w:abstractNum w:abstractNumId="19" w15:restartNumberingAfterBreak="0">
+  <w:abstractNum w:abstractNumId="20" w15:restartNumberingAfterBreak="0">
+    <w:nsid w:val="684C04D4"/>
+    <w:multiLevelType w:val="hybridMultilevel"/>
+    <w:tmpl w:val="6F2452A0"/>
+    <w:lvl w:ilvl="0" w:tplc="04090001">
+      <w:start w:val="1"/>
+      <w:numFmt w:val="bullet"/>
+      <w:lvlText w:val=""/>
+      <w:lvlJc w:val="left"/>
+      <w:pPr>
+        <w:ind w:left="720" w:hanging="360"/>
+      </w:pPr>
+      <w:rPr>
+        <w:rFonts w:ascii="Symbol" w:hAnsi="Symbol" w:hint="default"/>
+      </w:rPr>
+    </w:lvl>
+    <w:lvl w:ilvl="1" w:tplc="04090003" w:tentative="1">
+      <w:start w:val="1"/>
+      <w:numFmt w:val="bullet"/>
+      <w:lvlText w:val="o"/>
+      <w:lvlJc w:val="left"/>
+      <w:pPr>
+        <w:ind w:left="1440" w:hanging="360"/>
+      </w:pPr>
+      <w:rPr>
+        <w:rFonts w:ascii="Courier New" w:hAnsi="Courier New" w:cs="Courier New" w:hint="default"/>
+      </w:rPr>
+    </w:lvl>
+    <w:lvl w:ilvl="2" w:tplc="04090005" w:tentative="1">
+      <w:start w:val="1"/>
+      <w:numFmt w:val="bullet"/>
+      <w:lvlText w:val=""/>
+      <w:lvlJc w:val="left"/>
+      <w:pPr>
+        <w:ind w:left="2160" w:hanging="360"/>
+      </w:pPr>
+      <w:rPr>
+        <w:rFonts w:ascii="Wingdings" w:hAnsi="Wingdings" w:hint="default"/>
+      </w:rPr>
+    </w:lvl>
+    <w:lvl w:ilvl="3" w:tplc="04090001" w:tentative="1">
+      <w:start w:val="1"/>
+      <w:numFmt w:val="bullet"/>
+      <w:lvlText w:val=""/>
+      <w:lvlJc w:val="left"/>
+      <w:pPr>
+        <w:ind w:left="2880" w:hanging="360"/>
+      </w:pPr>
+      <w:rPr>
+        <w:rFonts w:ascii="Symbol" w:hAnsi="Symbol" w:hint="default"/>
+      </w:rPr>
+    </w:lvl>
+    <w:lvl w:ilvl="4" w:tplc="04090003" w:tentative="1">
+      <w:start w:val="1"/>
+      <w:numFmt w:val="bullet"/>
+      <w:lvlText w:val="o"/>
+      <w:lvlJc w:val="left"/>
+      <w:pPr>
+        <w:ind w:left="3600" w:hanging="360"/>
+      </w:pPr>
+      <w:rPr>
+        <w:rFonts w:ascii="Courier New" w:hAnsi="Courier New" w:cs="Courier New" w:hint="default"/>
+      </w:rPr>
+    </w:lvl>
+    <w:lvl w:ilvl="5" w:tplc="04090005" w:tentative="1">
+      <w:start w:val="1"/>
+      <w:numFmt w:val="bullet"/>
+      <w:lvlText w:val=""/>
+      <w:lvlJc w:val="left"/>
+      <w:pPr>
+        <w:ind w:left="4320" w:hanging="360"/>
+      </w:pPr>
+      <w:rPr>
+        <w:rFonts w:ascii="Wingdings" w:hAnsi="Wingdings" w:hint="default"/>
+      </w:rPr>
+    </w:lvl>
+    <w:lvl w:ilvl="6" w:tplc="04090001" w:tentative="1">
+      <w:start w:val="1"/>
+      <w:numFmt w:val="bullet"/>
+      <w:lvlText w:val=""/>
+      <w:lvlJc w:val="left"/>
+      <w:pPr>
+        <w:ind w:left="5040" w:hanging="360"/>
+      </w:pPr>
+      <w:rPr>
+        <w:rFonts w:ascii="Symbol" w:hAnsi="Symbol" w:hint="default"/>
+      </w:rPr>
+    </w:lvl>
+    <w:lvl w:ilvl="7" w:tplc="04090003" w:tentative="1">
+      <w:start w:val="1"/>
+      <w:numFmt w:val="bullet"/>
+      <w:lvlText w:val="o"/>
+      <w:lvlJc w:val="left"/>
+      <w:pPr>
+        <w:ind w:left="5760" w:hanging="360"/>
+      </w:pPr>
+      <w:rPr>
+        <w:rFonts w:ascii="Courier New" w:hAnsi="Courier New" w:cs="Courier New" w:hint="default"/>
+      </w:rPr>
+    </w:lvl>
+    <w:lvl w:ilvl="8" w:tplc="04090005" w:tentative="1">
+      <w:start w:val="1"/>
+      <w:numFmt w:val="bullet"/>
+      <w:lvlText w:val=""/>
+      <w:lvlJc w:val="left"/>
+      <w:pPr>
+        <w:ind w:left="6480" w:hanging="360"/>
+      </w:pPr>
+      <w:rPr>
+        <w:rFonts w:ascii="Wingdings" w:hAnsi="Wingdings" w:hint="default"/>
+      </w:rPr>
+    </w:lvl>
+  </w:abstractNum>
+  <w:abstractNum w:abstractNumId="21" w15:restartNumberingAfterBreak="0">
+    <w:nsid w:val="729479F6"/>
+    <w:multiLevelType w:val="hybridMultilevel"/>
+    <w:tmpl w:val="C0B67794"/>
+    <w:lvl w:ilvl="0" w:tplc="04090001">
+      <w:start w:val="1"/>
+      <w:numFmt w:val="bullet"/>
+      <w:lvlText w:val=""/>
+      <w:lvlJc w:val="left"/>
+      <w:pPr>
+        <w:ind w:left="720" w:hanging="360"/>
+      </w:pPr>
+      <w:rPr>
+        <w:rFonts w:ascii="Symbol" w:hAnsi="Symbol" w:hint="default"/>
+      </w:rPr>
+    </w:lvl>
+    <w:lvl w:ilvl="1" w:tplc="04090003" w:tentative="1">
+      <w:start w:val="1"/>
+      <w:numFmt w:val="bullet"/>
+      <w:lvlText w:val="o"/>
+      <w:lvlJc w:val="left"/>
+      <w:pPr>
+        <w:ind w:left="1440" w:hanging="360"/>
+      </w:pPr>
+      <w:rPr>
+        <w:rFonts w:ascii="Courier New" w:hAnsi="Courier New" w:cs="Courier New" w:hint="default"/>
+      </w:rPr>
+    </w:lvl>
+    <w:lvl w:ilvl="2" w:tplc="04090005" w:tentative="1">
+      <w:start w:val="1"/>
+      <w:numFmt w:val="bullet"/>
+      <w:lvlText w:val=""/>
+      <w:lvlJc w:val="left"/>
+      <w:pPr>
+        <w:ind w:left="2160" w:hanging="360"/>
+      </w:pPr>
+      <w:rPr>
+        <w:rFonts w:ascii="Wingdings" w:hAnsi="Wingdings" w:hint="default"/>
+      </w:rPr>
+    </w:lvl>
+    <w:lvl w:ilvl="3" w:tplc="04090001" w:tentative="1">
+      <w:start w:val="1"/>
+      <w:numFmt w:val="bullet"/>
+      <w:lvlText w:val=""/>
+      <w:lvlJc w:val="left"/>
+      <w:pPr>
+        <w:ind w:left="2880" w:hanging="360"/>
+      </w:pPr>
+      <w:rPr>
+        <w:rFonts w:ascii="Symbol" w:hAnsi="Symbol" w:hint="default"/>
+      </w:rPr>
+    </w:lvl>
+    <w:lvl w:ilvl="4" w:tplc="04090003" w:tentative="1">
+      <w:start w:val="1"/>
+      <w:numFmt w:val="bullet"/>
+      <w:lvlText w:val="o"/>
+      <w:lvlJc w:val="left"/>
+      <w:pPr>
+        <w:ind w:left="3600" w:hanging="360"/>
+      </w:pPr>
+      <w:rPr>
+        <w:rFonts w:ascii="Courier New" w:hAnsi="Courier New" w:cs="Courier New" w:hint="default"/>
+      </w:rPr>
+    </w:lvl>
+    <w:lvl w:ilvl="5" w:tplc="04090005" w:tentative="1">
+      <w:start w:val="1"/>
+      <w:numFmt w:val="bullet"/>
+      <w:lvlText w:val=""/>
+      <w:lvlJc w:val="left"/>
+      <w:pPr>
+        <w:ind w:left="4320" w:hanging="360"/>
+      </w:pPr>
+      <w:rPr>
+        <w:rFonts w:ascii="Wingdings" w:hAnsi="Wingdings" w:hint="default"/>
+      </w:rPr>
+    </w:lvl>
+    <w:lvl w:ilvl="6" w:tplc="04090001" w:tentative="1">
+      <w:start w:val="1"/>
+      <w:numFmt w:val="bullet"/>
+      <w:lvlText w:val=""/>
+      <w:lvlJc w:val="left"/>
+      <w:pPr>
+        <w:ind w:left="5040" w:hanging="360"/>
+      </w:pPr>
+      <w:rPr>
+        <w:rFonts w:ascii="Symbol" w:hAnsi="Symbol" w:hint="default"/>
+      </w:rPr>
+    </w:lvl>
+    <w:lvl w:ilvl="7" w:tplc="04090003" w:tentative="1">
+      <w:start w:val="1"/>
+      <w:numFmt w:val="bullet"/>
+      <w:lvlText w:val="o"/>
+      <w:lvlJc w:val="left"/>
+      <w:pPr>
+        <w:ind w:left="5760" w:hanging="360"/>
+      </w:pPr>
+      <w:rPr>
+        <w:rFonts w:ascii="Courier New" w:hAnsi="Courier New" w:cs="Courier New" w:hint="default"/>
+      </w:rPr>
+    </w:lvl>
+    <w:lvl w:ilvl="8" w:tplc="04090005" w:tentative="1">
+      <w:start w:val="1"/>
+      <w:numFmt w:val="bullet"/>
+      <w:lvlText w:val=""/>
+      <w:lvlJc w:val="left"/>
+      <w:pPr>
+        <w:ind w:left="6480" w:hanging="360"/>
+      </w:pPr>
+      <w:rPr>
+        <w:rFonts w:ascii="Wingdings" w:hAnsi="Wingdings" w:hint="default"/>
+      </w:rPr>
+    </w:lvl>
+  </w:abstractNum>
+  <w:abstractNum w:abstractNumId="22" w15:restartNumberingAfterBreak="0">
+    <w:nsid w:val="757C707A"/>
+    <w:multiLevelType w:val="hybridMultilevel"/>
+    <w:tmpl w:val="FCBA2400"/>
+    <w:lvl w:ilvl="0" w:tplc="04090001">
+      <w:start w:val="1"/>
+      <w:numFmt w:val="bullet"/>
+      <w:lvlText w:val=""/>
+      <w:lvlJc w:val="left"/>
+      <w:pPr>
+        <w:ind w:left="720" w:hanging="360"/>
+      </w:pPr>
+      <w:rPr>
+        <w:rFonts w:ascii="Symbol" w:hAnsi="Symbol" w:hint="default"/>
+      </w:rPr>
+    </w:lvl>
+    <w:lvl w:ilvl="1" w:tplc="04090003" w:tentative="1">
+      <w:start w:val="1"/>
+      <w:numFmt w:val="bullet"/>
+      <w:lvlText w:val="o"/>
+      <w:lvlJc w:val="left"/>
+      <w:pPr>
+        <w:ind w:left="1440" w:hanging="360"/>
+      </w:pPr>
+      <w:rPr>
+        <w:rFonts w:ascii="Courier New" w:hAnsi="Courier New" w:cs="Courier New" w:hint="default"/>
+      </w:rPr>
+    </w:lvl>
+    <w:lvl w:ilvl="2" w:tplc="04090005" w:tentative="1">
+      <w:start w:val="1"/>
+      <w:numFmt w:val="bullet"/>
+      <w:lvlText w:val=""/>
+      <w:lvlJc w:val="left"/>
+      <w:pPr>
+        <w:ind w:left="2160" w:hanging="360"/>
+      </w:pPr>
+      <w:rPr>
+        <w:rFonts w:ascii="Wingdings" w:hAnsi="Wingdings" w:hint="default"/>
+      </w:rPr>
+    </w:lvl>
+    <w:lvl w:ilvl="3" w:tplc="04090001" w:tentative="1">
+      <w:start w:val="1"/>
+      <w:numFmt w:val="bullet"/>
+      <w:lvlText w:val=""/>
+      <w:lvlJc w:val="left"/>
+      <w:pPr>
+        <w:ind w:left="2880" w:hanging="360"/>
+      </w:pPr>
+      <w:rPr>
+        <w:rFonts w:ascii="Symbol" w:hAnsi="Symbol" w:hint="default"/>
+      </w:rPr>
+    </w:lvl>
+    <w:lvl w:ilvl="4" w:tplc="04090003" w:tentative="1">
+      <w:start w:val="1"/>
+      <w:numFmt w:val="bullet"/>
+      <w:lvlText w:val="o"/>
+      <w:lvlJc w:val="left"/>
+      <w:pPr>
+        <w:ind w:left="3600" w:hanging="360"/>
+      </w:pPr>
+      <w:rPr>
+        <w:rFonts w:ascii="Courier New" w:hAnsi="Courier New" w:cs="Courier New" w:hint="default"/>
+      </w:rPr>
+    </w:lvl>
+    <w:lvl w:ilvl="5" w:tplc="04090005" w:tentative="1">
+      <w:start w:val="1"/>
+      <w:numFmt w:val="bullet"/>
+      <w:lvlText w:val=""/>
+      <w:lvlJc w:val="left"/>
+      <w:pPr>
+        <w:ind w:left="4320" w:hanging="360"/>
+      </w:pPr>
+      <w:rPr>
+        <w:rFonts w:ascii="Wingdings" w:hAnsi="Wingdings" w:hint="default"/>
+      </w:rPr>
+    </w:lvl>
+    <w:lvl w:ilvl="6" w:tplc="04090001" w:tentative="1">
+      <w:start w:val="1"/>
+      <w:numFmt w:val="bullet"/>
+      <w:lvlText w:val=""/>
+      <w:lvlJc w:val="left"/>
+      <w:pPr>
+        <w:ind w:left="5040" w:hanging="360"/>
+      </w:pPr>
+      <w:rPr>
+        <w:rFonts w:ascii="Symbol" w:hAnsi="Symbol" w:hint="default"/>
+      </w:rPr>
+    </w:lvl>
+    <w:lvl w:ilvl="7" w:tplc="04090003" w:tentative="1">
+      <w:start w:val="1"/>
+      <w:numFmt w:val="bullet"/>
+      <w:lvlText w:val="o"/>
+      <w:lvlJc w:val="left"/>
+      <w:pPr>
+        <w:ind w:left="5760" w:hanging="360"/>
+      </w:pPr>
+      <w:rPr>
+        <w:rFonts w:ascii="Courier New" w:hAnsi="Courier New" w:cs="Courier New" w:hint="default"/>
+      </w:rPr>
+    </w:lvl>
+    <w:lvl w:ilvl="8" w:tplc="04090005" w:tentative="1">
+      <w:start w:val="1"/>
+      <w:numFmt w:val="bullet"/>
+      <w:lvlText w:val=""/>
+      <w:lvlJc w:val="left"/>
+      <w:pPr>
+        <w:ind w:left="6480" w:hanging="360"/>
+      </w:pPr>
+      <w:rPr>
+        <w:rFonts w:ascii="Wingdings" w:hAnsi="Wingdings" w:hint="default"/>
+      </w:rPr>
+    </w:lvl>
+  </w:abstractNum>
+  <w:abstractNum w:abstractNumId="23" w15:restartNumberingAfterBreak="0">
     <w:nsid w:val="78691A97"/>
     <w:multiLevelType w:val="hybridMultilevel"/>
     <w:tmpl w:val="CEEE0388"/>
@@ -6360,37 +7162,49 @@
     <w:abstractNumId w:val="0"/>
   </w:num>
   <w:num w:numId="10">
+    <w:abstractNumId w:val="16"/>
+  </w:num>
+  <w:num w:numId="11">
+    <w:abstractNumId w:val="18"/>
+  </w:num>
+  <w:num w:numId="12">
+    <w:abstractNumId w:val="17"/>
+  </w:num>
+  <w:num w:numId="13">
+    <w:abstractNumId w:val="11"/>
+  </w:num>
+  <w:num w:numId="14">
+    <w:abstractNumId w:val="10"/>
+  </w:num>
+  <w:num w:numId="15">
+    <w:abstractNumId w:val="19"/>
+  </w:num>
+  <w:num w:numId="16">
+    <w:abstractNumId w:val="13"/>
+  </w:num>
+  <w:num w:numId="17">
+    <w:abstractNumId w:val="12"/>
+  </w:num>
+  <w:num w:numId="18">
+    <w:abstractNumId w:val="23"/>
+  </w:num>
+  <w:num w:numId="19">
     <w:abstractNumId w:val="15"/>
   </w:num>
-  <w:num w:numId="11">
-    <w:abstractNumId w:val="17"/>
+  <w:num w:numId="20">
+    <w:abstractNumId w:val="14"/>
   </w:num>
-  <w:num w:numId="12">
-    <w:abstractNumId w:val="16"/>
+  <w:num w:numId="21">
+    <w:abstractNumId w:val="21"/>
   </w:num>
-  <w:num w:numId="13">
-    <w:abstractNumId w:val="10"/>
+  <w:num w:numId="22">
+    <w:abstractNumId w:val="20"/>
   </w:num>
-  <w:num w:numId="14">
+  <w:num w:numId="23">
     <w:abstractNumId w:val="9"/>
   </w:num>
-  <w:num w:numId="15">
-    <w:abstractNumId w:val="18"/>
-  </w:num>
-  <w:num w:numId="16">
-    <w:abstractNumId w:val="12"/>
-  </w:num>
-  <w:num w:numId="17">
-    <w:abstractNumId w:val="11"/>
-  </w:num>
-  <w:num w:numId="18">
-    <w:abstractNumId w:val="19"/>
-  </w:num>
-  <w:num w:numId="19">
-    <w:abstractNumId w:val="14"/>
-  </w:num>
-  <w:num w:numId="20">
-    <w:abstractNumId w:val="13"/>
+  <w:num w:numId="24">
+    <w:abstractNumId w:val="22"/>
   </w:num>
 </w:numbering>
 </file>
@@ -17835,6 +18649,18 @@
       <w:shd w:val="clear" w:color="auto" w:fill="E1DFDD"/>
     </w:rPr>
   </w:style>
+  <w:style w:type="character" w:styleId="FollowedHyperlink">
+    <w:name w:val="FollowedHyperlink"/>
+    <w:basedOn w:val="DefaultParagraphFont"/>
+    <w:uiPriority w:val="99"/>
+    <w:semiHidden/>
+    <w:unhideWhenUsed/>
+    <w:rsid w:val="00D01B32"/>
+    <w:rPr>
+      <w:color w:val="800080" w:themeColor="followedHyperlink"/>
+      <w:u w:val="single"/>
+    </w:rPr>
+  </w:style>
 </w:styles>
 </file>
 

</xml_diff>